<commit_message>
Cambio mínimo en el documento de proyecto de grado
</commit_message>
<xml_diff>
--- a/Documento(s) de proyecto de grado/Documento de proyecto de grado.docx
+++ b/Documento(s) de proyecto de grado/Documento de proyecto de grado.docx
@@ -8288,6 +8288,32 @@
     </w:p>
     <w:p>
       <w:pPr>
+        <w:pBdr>
+          <w:top w:val="nil"/>
+          <w:left w:val="nil"/>
+          <w:bottom w:val="nil"/>
+          <w:right w:val="nil"/>
+          <w:between w:val="nil"/>
+        </w:pBdr>
+        <w:spacing w:after="200"/>
+        <w:jc w:val="left"/>
+        <w:rPr>
+          <w:iCs/>
+          <w:color w:val="000000"/>
+        </w:rPr>
+      </w:pPr>
+      <w:r>
+        <w:rPr>
+          <w:iCs/>
+          <w:color w:val="000000"/>
+        </w:rPr>
+        <w:t>A continuación, se realizará una breve descripción de cada uno de los procesos y las actividades que conllevan.</w:t>
+      </w:r>
+      <w:bookmarkStart w:id="18" w:name="_GoBack"/>
+      <w:bookmarkEnd w:id="18"/>
+    </w:p>
+    <w:p>
+      <w:pPr>
         <w:pStyle w:val="Prrafodelista"/>
         <w:numPr>
           <w:ilvl w:val="0"/>
@@ -8449,7 +8475,7 @@
           <w:sz w:val="24"/>
         </w:rPr>
       </w:pPr>
-      <w:bookmarkStart w:id="18" w:name="_Toc12704678"/>
+      <w:bookmarkStart w:id="19" w:name="_Toc12704678"/>
       <w:r>
         <w:rPr>
           <w:color w:val="auto"/>
@@ -8525,7 +8551,7 @@
         </w:rPr>
         <w:t>.</w:t>
       </w:r>
-      <w:bookmarkEnd w:id="18"/>
+      <w:bookmarkEnd w:id="19"/>
     </w:p>
     <w:p>
       <w:pPr>
@@ -8711,7 +8737,7 @@
           <w:sz w:val="24"/>
         </w:rPr>
       </w:pPr>
-      <w:bookmarkStart w:id="19" w:name="_Toc12704679"/>
+      <w:bookmarkStart w:id="20" w:name="_Toc12704679"/>
       <w:r>
         <w:rPr>
           <w:color w:val="auto"/>
@@ -8777,7 +8803,7 @@
         </w:rPr>
         <w:t>.</w:t>
       </w:r>
-      <w:bookmarkEnd w:id="19"/>
+      <w:bookmarkEnd w:id="20"/>
     </w:p>
     <w:p>
       <w:pPr>
@@ -8835,7 +8861,7 @@
           <w:sz w:val="24"/>
         </w:rPr>
       </w:pPr>
-      <w:bookmarkStart w:id="20" w:name="_Toc12704691"/>
+      <w:bookmarkStart w:id="21" w:name="_Toc12704691"/>
       <w:r>
         <w:rPr>
           <w:color w:val="auto"/>
@@ -8895,7 +8921,7 @@
         </w:rPr>
         <w:footnoteReference w:id="5"/>
       </w:r>
-      <w:bookmarkEnd w:id="20"/>
+      <w:bookmarkEnd w:id="21"/>
     </w:p>
     <w:tbl>
       <w:tblPr>
@@ -11483,11 +11509,11 @@
       <w:pPr>
         <w:pStyle w:val="Ttulo3"/>
       </w:pPr>
-      <w:bookmarkStart w:id="21" w:name="_Toc12704706"/>
+      <w:bookmarkStart w:id="22" w:name="_Toc12704706"/>
       <w:r>
         <w:t>DevOps</w:t>
       </w:r>
-      <w:bookmarkEnd w:id="21"/>
+      <w:bookmarkEnd w:id="22"/>
     </w:p>
     <w:p>
       <w:r>
@@ -11768,7 +11794,7 @@
           <w:sz w:val="24"/>
         </w:rPr>
       </w:pPr>
-      <w:bookmarkStart w:id="22" w:name="_Toc12704680"/>
+      <w:bookmarkStart w:id="23" w:name="_Toc12704680"/>
       <w:r>
         <w:rPr>
           <w:color w:val="auto"/>
@@ -11834,7 +11860,7 @@
         </w:rPr>
         <w:t>.</w:t>
       </w:r>
-      <w:bookmarkEnd w:id="22"/>
+      <w:bookmarkEnd w:id="23"/>
     </w:p>
     <w:p>
       <w:pPr>
@@ -12160,7 +12186,7 @@
           <w:szCs w:val="24"/>
         </w:rPr>
       </w:pPr>
-      <w:bookmarkStart w:id="23" w:name="_Toc12704681"/>
+      <w:bookmarkStart w:id="24" w:name="_Toc12704681"/>
       <w:r>
         <w:rPr>
           <w:color w:val="auto"/>
@@ -12267,7 +12293,7 @@
         </w:rPr>
         <w:t>.</w:t>
       </w:r>
-      <w:bookmarkEnd w:id="23"/>
+      <w:bookmarkEnd w:id="24"/>
     </w:p>
     <w:p>
       <w:pPr>
@@ -12392,7 +12418,7 @@
           <w:szCs w:val="24"/>
         </w:rPr>
       </w:pPr>
-      <w:bookmarkStart w:id="24" w:name="_Toc12704682"/>
+      <w:bookmarkStart w:id="25" w:name="_Toc12704682"/>
       <w:r>
         <w:rPr>
           <w:color w:val="auto"/>
@@ -12467,7 +12493,7 @@
         </w:rPr>
         <w:t>.</w:t>
       </w:r>
-      <w:bookmarkEnd w:id="24"/>
+      <w:bookmarkEnd w:id="25"/>
     </w:p>
     <w:p>
       <w:pPr>
@@ -12873,7 +12899,7 @@
           <w:sz w:val="24"/>
         </w:rPr>
       </w:pPr>
-      <w:bookmarkStart w:id="25" w:name="_Toc12704683"/>
+      <w:bookmarkStart w:id="26" w:name="_Toc12704683"/>
       <w:r>
         <w:rPr>
           <w:color w:val="auto"/>
@@ -12939,20 +12965,20 @@
         </w:rPr>
         <w:t>.</w:t>
       </w:r>
-      <w:bookmarkEnd w:id="25"/>
+      <w:bookmarkEnd w:id="26"/>
     </w:p>
     <w:p>
       <w:pPr>
         <w:pStyle w:val="Ttulo3"/>
       </w:pPr>
-      <w:bookmarkStart w:id="26" w:name="_Toc12704707"/>
+      <w:bookmarkStart w:id="27" w:name="_Toc12704707"/>
       <w:r>
         <w:t>Metodología I</w:t>
       </w:r>
       <w:r>
         <w:t>CONIX</w:t>
       </w:r>
-      <w:bookmarkEnd w:id="26"/>
+      <w:bookmarkEnd w:id="27"/>
     </w:p>
     <w:p>
       <w:r>
@@ -13132,7 +13158,7 @@
           <w:sz w:val="24"/>
         </w:rPr>
       </w:pPr>
-      <w:bookmarkStart w:id="27" w:name="_Toc12704684"/>
+      <w:bookmarkStart w:id="28" w:name="_Toc12704684"/>
       <w:r>
         <w:rPr>
           <w:color w:val="auto"/>
@@ -13212,7 +13238,7 @@
         </w:rPr>
         <w:t>.</w:t>
       </w:r>
-      <w:bookmarkEnd w:id="27"/>
+      <w:bookmarkEnd w:id="28"/>
     </w:p>
     <w:p>
       <w:pPr>
@@ -13591,7 +13617,7 @@
           <w:sz w:val="24"/>
         </w:rPr>
       </w:pPr>
-      <w:bookmarkStart w:id="28" w:name="_Toc12704685"/>
+      <w:bookmarkStart w:id="29" w:name="_Toc12704685"/>
       <w:r>
         <w:rPr>
           <w:color w:val="auto"/>
@@ -13667,7 +13693,7 @@
         </w:rPr>
         <w:t>.</w:t>
       </w:r>
-      <w:bookmarkEnd w:id="28"/>
+      <w:bookmarkEnd w:id="29"/>
     </w:p>
     <w:p>
       <w:pPr>
@@ -13826,7 +13852,7 @@
           <w:sz w:val="24"/>
         </w:rPr>
       </w:pPr>
-      <w:bookmarkStart w:id="29" w:name="_Toc12704686"/>
+      <w:bookmarkStart w:id="30" w:name="_Toc12704686"/>
       <w:r>
         <w:rPr>
           <w:color w:val="auto"/>
@@ -13892,7 +13918,7 @@
         </w:rPr>
         <w:t>.</w:t>
       </w:r>
-      <w:bookmarkEnd w:id="29"/>
+      <w:bookmarkEnd w:id="30"/>
     </w:p>
     <w:p>
       <w:pPr>
@@ -14052,7 +14078,7 @@
           <w:sz w:val="24"/>
         </w:rPr>
       </w:pPr>
-      <w:bookmarkStart w:id="30" w:name="_Toc12704687"/>
+      <w:bookmarkStart w:id="31" w:name="_Toc12704687"/>
       <w:r>
         <w:rPr>
           <w:color w:val="auto"/>
@@ -14132,7 +14158,7 @@
         </w:rPr>
         <w:t>.</w:t>
       </w:r>
-      <w:bookmarkEnd w:id="30"/>
+      <w:bookmarkEnd w:id="31"/>
     </w:p>
     <w:p>
       <w:pPr>
@@ -14193,7 +14219,7 @@
           <w:sz w:val="24"/>
         </w:rPr>
       </w:pPr>
-      <w:bookmarkStart w:id="31" w:name="_Toc12704688"/>
+      <w:bookmarkStart w:id="32" w:name="_Toc12704688"/>
       <w:r>
         <w:rPr>
           <w:color w:val="auto"/>
@@ -14259,7 +14285,7 @@
         </w:rPr>
         <w:t>.</w:t>
       </w:r>
-      <w:bookmarkEnd w:id="31"/>
+      <w:bookmarkEnd w:id="32"/>
     </w:p>
     <w:p>
       <w:pPr>
@@ -14562,7 +14588,7 @@
           <w:sz w:val="24"/>
         </w:rPr>
       </w:pPr>
-      <w:bookmarkStart w:id="32" w:name="_Toc12704689"/>
+      <w:bookmarkStart w:id="33" w:name="_Toc12704689"/>
       <w:r>
         <w:rPr>
           <w:color w:val="auto"/>
@@ -14628,7 +14654,7 @@
         </w:rPr>
         <w:t>.</w:t>
       </w:r>
-      <w:bookmarkEnd w:id="32"/>
+      <w:bookmarkEnd w:id="33"/>
     </w:p>
     <w:p>
       <w:r>
@@ -15228,21 +15254,21 @@
       <w:pPr>
         <w:pStyle w:val="Ttulo2"/>
       </w:pPr>
-      <w:bookmarkStart w:id="33" w:name="_Toc12704708"/>
+      <w:bookmarkStart w:id="34" w:name="_Toc12704708"/>
       <w:r>
         <w:t>Marco conceptual</w:t>
       </w:r>
-      <w:bookmarkEnd w:id="33"/>
+      <w:bookmarkEnd w:id="34"/>
     </w:p>
     <w:p>
       <w:pPr>
         <w:pStyle w:val="Ttulo3"/>
       </w:pPr>
-      <w:bookmarkStart w:id="34" w:name="_Toc12704709"/>
+      <w:bookmarkStart w:id="35" w:name="_Toc12704709"/>
       <w:r>
         <w:t>Proceso de software</w:t>
       </w:r>
-      <w:bookmarkEnd w:id="34"/>
+      <w:bookmarkEnd w:id="35"/>
     </w:p>
     <w:p>
       <w:r>
@@ -15438,11 +15464,11 @@
       <w:pPr>
         <w:pStyle w:val="Ttulo3"/>
       </w:pPr>
-      <w:bookmarkStart w:id="35" w:name="_Toc12704710"/>
+      <w:bookmarkStart w:id="36" w:name="_Toc12704710"/>
       <w:r>
         <w:t>Metodología de desarrollo de software</w:t>
       </w:r>
-      <w:bookmarkEnd w:id="35"/>
+      <w:bookmarkEnd w:id="36"/>
     </w:p>
     <w:p>
       <w:r>
@@ -15845,11 +15871,11 @@
       <w:pPr>
         <w:pStyle w:val="Ttulo3"/>
       </w:pPr>
-      <w:bookmarkStart w:id="36" w:name="_Toc12704711"/>
+      <w:bookmarkStart w:id="37" w:name="_Toc12704711"/>
       <w:r>
         <w:t>UML (Unified Modeling Language)</w:t>
       </w:r>
-      <w:bookmarkEnd w:id="36"/>
+      <w:bookmarkEnd w:id="37"/>
     </w:p>
     <w:p>
       <w:r>
@@ -15957,7 +15983,7 @@
           <w:sz w:val="24"/>
         </w:rPr>
       </w:pPr>
-      <w:bookmarkStart w:id="37" w:name="_Toc12704692"/>
+      <w:bookmarkStart w:id="38" w:name="_Toc12704692"/>
       <w:r>
         <w:rPr>
           <w:color w:val="000000" w:themeColor="text1"/>
@@ -16009,7 +16035,7 @@
         </w:rPr>
         <w:t>. Diagramas de UML por categoría.</w:t>
       </w:r>
-      <w:bookmarkEnd w:id="37"/>
+      <w:bookmarkEnd w:id="38"/>
     </w:p>
     <w:tbl>
       <w:tblPr>
@@ -16343,11 +16369,11 @@
       <w:pPr>
         <w:pStyle w:val="Ttulo3"/>
       </w:pPr>
-      <w:bookmarkStart w:id="38" w:name="_Toc12704712"/>
+      <w:bookmarkStart w:id="39" w:name="_Toc12704712"/>
       <w:r>
         <w:t>Calidad de software</w:t>
       </w:r>
-      <w:bookmarkEnd w:id="38"/>
+      <w:bookmarkEnd w:id="39"/>
       <w:r>
         <w:t xml:space="preserve"> </w:t>
       </w:r>
@@ -16413,12 +16439,12 @@
       <w:pPr>
         <w:pStyle w:val="Ttulo3"/>
       </w:pPr>
-      <w:bookmarkStart w:id="39" w:name="_Toc12704713"/>
+      <w:bookmarkStart w:id="40" w:name="_Toc12704713"/>
       <w:r>
         <w:lastRenderedPageBreak/>
         <w:t>Modelo de calidad de software</w:t>
       </w:r>
-      <w:bookmarkEnd w:id="39"/>
+      <w:bookmarkEnd w:id="40"/>
       <w:r>
         <w:t xml:space="preserve"> </w:t>
       </w:r>
@@ -16581,12 +16607,12 @@
       <w:pPr>
         <w:pStyle w:val="Ttulo2"/>
       </w:pPr>
-      <w:bookmarkStart w:id="40" w:name="_Toc12704714"/>
+      <w:bookmarkStart w:id="41" w:name="_Toc12704714"/>
       <w:r>
         <w:lastRenderedPageBreak/>
         <w:t>Marco legal</w:t>
       </w:r>
-      <w:bookmarkEnd w:id="40"/>
+      <w:bookmarkEnd w:id="41"/>
     </w:p>
     <w:p>
       <w:r>
@@ -16727,12 +16753,12 @@
       <w:pPr>
         <w:pStyle w:val="Ttulo1"/>
       </w:pPr>
-      <w:bookmarkStart w:id="41" w:name="_Toc12704715"/>
+      <w:bookmarkStart w:id="42" w:name="_Toc12704715"/>
       <w:r>
         <w:lastRenderedPageBreak/>
         <w:t>Desarrollo</w:t>
       </w:r>
-      <w:bookmarkEnd w:id="41"/>
+      <w:bookmarkEnd w:id="42"/>
     </w:p>
     <w:p>
       <w:pPr>
@@ -17121,8 +17147,6 @@
         </w:rPr>
         <w:t>Se finaliza con el documento del registro de aceptación.</w:t>
       </w:r>
-      <w:bookmarkStart w:id="42" w:name="_GoBack"/>
-      <w:bookmarkEnd w:id="42"/>
     </w:p>
     <w:p>
       <w:r>
@@ -26719,7 +26743,7 @@
 </file>
 
 <file path=customXml/itemProps1.xml><?xml version="1.0" encoding="utf-8"?>
-<ds:datastoreItem xmlns:ds="http://schemas.openxmlformats.org/officeDocument/2006/customXml" ds:itemID="{060C09E8-58C4-4ECD-8128-BE4B743D3BBF}">
+<ds:datastoreItem xmlns:ds="http://schemas.openxmlformats.org/officeDocument/2006/customXml" ds:itemID="{E891606D-2F52-47B9-923C-2819E4B5586A}">
   <ds:schemaRefs>
     <ds:schemaRef ds:uri="http://schemas.openxmlformats.org/officeDocument/2006/bibliography"/>
   </ds:schemaRefs>

</xml_diff>

<commit_message>
Cambios en el Documento de proyecto de grado
Se finalizó la redacción del resumen, introducción, se mencionaron concretamente todos los objetivos en el capítulo de resultados. Se realizaron las introducciones de los capítulos de marco conceptual y teórico.

NOTA: queda pendiente realizar las conclusiones.
</commit_message>
<xml_diff>
--- a/Documento(s) de proyecto de grado/Documento de proyecto de grado.docx
+++ b/Documento(s) de proyecto de grado/Documento de proyecto de grado.docx
@@ -1390,21 +1390,7 @@
         <w:rPr>
           <w:lang w:val="en-US"/>
         </w:rPr>
-        <w:t xml:space="preserve">Finally, it is worth mentioning that this work was developed in conjunction with </w:t>
-      </w:r>
-      <w:proofErr w:type="gramStart"/>
-      <w:r>
-        <w:rPr>
-          <w:lang w:val="en-US"/>
-        </w:rPr>
-        <w:t>two degree</w:t>
-      </w:r>
-      <w:proofErr w:type="gramEnd"/>
-      <w:r>
-        <w:rPr>
-          <w:lang w:val="en-US"/>
-        </w:rPr>
-        <w:t xml:space="preserve"> projects of Technology and Systems Engineering students from the Antonio José Camacho University Institution, who were in charge of the software implementation and quality testing processes, respectively.</w:t>
+        <w:t>Finally, it is worth mentioning that this work was developed in conjunction with two degree projects of Technology and Systems Engineering students from the Antonio José Camacho University Institution, who were in charge of the software implementation and quality testing processes, respectively.</w:t>
       </w:r>
     </w:p>
     <w:p>
@@ -1726,21 +1712,7 @@
                 <w:rStyle w:val="Hipervnculo"/>
                 <w:noProof/>
               </w:rPr>
-              <w:t>2. O</w:t>
-            </w:r>
-            <w:r>
-              <w:rPr>
-                <w:rStyle w:val="Hipervnculo"/>
-                <w:noProof/>
-              </w:rPr>
-              <w:t>b</w:t>
-            </w:r>
-            <w:r>
-              <w:rPr>
-                <w:rStyle w:val="Hipervnculo"/>
-                <w:noProof/>
-              </w:rPr>
-              <w:t>jetivos</w:t>
+              <w:t>2. Objetivos</w:t>
             </w:r>
             <w:r>
               <w:rPr>
@@ -6989,7 +6961,6 @@
           <w:lang w:val="en-US"/>
         </w:rPr>
       </w:pPr>
-      <w:proofErr w:type="spellStart"/>
       <w:r>
         <w:rPr>
           <w:b/>
@@ -6997,27 +6968,8 @@
           <w:lang w:val="en-US"/>
         </w:rPr>
         <w:lastRenderedPageBreak/>
-        <w:t>Índice</w:t>
-      </w:r>
-      <w:proofErr w:type="spellEnd"/>
-      <w:r>
-        <w:rPr>
-          <w:b/>
-          <w:bCs/>
-          <w:lang w:val="en-US"/>
-        </w:rPr>
-        <w:t xml:space="preserve"> de </w:t>
-      </w:r>
-      <w:proofErr w:type="spellStart"/>
-      <w:r>
-        <w:rPr>
-          <w:b/>
-          <w:bCs/>
-          <w:lang w:val="en-US"/>
-        </w:rPr>
-        <w:t>acrónimos</w:t>
-      </w:r>
-      <w:proofErr w:type="spellEnd"/>
+        <w:t>Índice de acrónimos</w:t>
+      </w:r>
     </w:p>
     <w:p>
       <w:pPr>
@@ -7247,21 +7199,8 @@
         </w:rPr>
         <w:t xml:space="preserve">XP: </w:t>
       </w:r>
-      <w:proofErr w:type="spellStart"/>
-      <w:r>
-        <w:t>eXtreme</w:t>
-      </w:r>
-      <w:proofErr w:type="spellEnd"/>
-      <w:r>
-        <w:t xml:space="preserve"> </w:t>
-      </w:r>
-      <w:proofErr w:type="spellStart"/>
-      <w:r>
-        <w:t>Programming</w:t>
-      </w:r>
-      <w:proofErr w:type="spellEnd"/>
-      <w:r>
-        <w:t>.</w:t>
+      <w:r>
+        <w:t>eXtreme Programming.</w:t>
       </w:r>
     </w:p>
     <w:p>
@@ -9703,8 +9642,6 @@
         <w:pStyle w:val="Ttulo1"/>
       </w:pPr>
       <w:bookmarkStart w:id="4" w:name="_Toc42535260"/>
-      <w:bookmarkStart w:id="5" w:name="_GoBack"/>
-      <w:bookmarkEnd w:id="5"/>
       <w:r>
         <w:lastRenderedPageBreak/>
         <w:t>O</w:t>
@@ -9721,58 +9658,58 @@
       <w:pPr>
         <w:pStyle w:val="Ttulo2"/>
       </w:pPr>
-      <w:bookmarkStart w:id="6" w:name="_Toc42535261"/>
+      <w:bookmarkStart w:id="5" w:name="_Toc42535261"/>
       <w:r>
         <w:t>Objetivo general</w:t>
       </w:r>
+      <w:bookmarkEnd w:id="5"/>
+    </w:p>
+    <w:p>
+      <w:pPr>
+        <w:rPr>
+          <w:rStyle w:val="tl8wme"/>
+        </w:rPr>
+      </w:pPr>
+      <w:r>
+        <w:rPr>
+          <w:rStyle w:val="tl8wme"/>
+        </w:rPr>
+        <w:t>Establecer un marco de trabajo siguiendo los lineamientos dados por la ISO</w:t>
+      </w:r>
+      <w:r>
+        <w:rPr>
+          <w:rStyle w:val="tl8wme"/>
+        </w:rPr>
+        <w:t>/IEC</w:t>
+      </w:r>
+      <w:r>
+        <w:rPr>
+          <w:rStyle w:val="tl8wme"/>
+        </w:rPr>
+        <w:t xml:space="preserve"> 29110 utilizando como caso de estudio la integración de procesos del proyecto San</w:t>
+      </w:r>
+      <w:r>
+        <w:rPr>
+          <w:rStyle w:val="tl8wme"/>
+        </w:rPr>
+        <w:t>a</w:t>
+      </w:r>
+      <w:r>
+        <w:rPr>
+          <w:rStyle w:val="tl8wme"/>
+        </w:rPr>
+        <w:t>mbiente.</w:t>
+      </w:r>
+    </w:p>
+    <w:p>
+      <w:pPr>
+        <w:pStyle w:val="Ttulo2"/>
+      </w:pPr>
+      <w:bookmarkStart w:id="6" w:name="_Toc42535262"/>
+      <w:r>
+        <w:t>Objetivos específicos</w:t>
+      </w:r>
       <w:bookmarkEnd w:id="6"/>
-    </w:p>
-    <w:p>
-      <w:pPr>
-        <w:rPr>
-          <w:rStyle w:val="tl8wme"/>
-        </w:rPr>
-      </w:pPr>
-      <w:r>
-        <w:rPr>
-          <w:rStyle w:val="tl8wme"/>
-        </w:rPr>
-        <w:t>Establecer un marco de trabajo siguiendo los lineamientos dados por la ISO</w:t>
-      </w:r>
-      <w:r>
-        <w:rPr>
-          <w:rStyle w:val="tl8wme"/>
-        </w:rPr>
-        <w:t>/IEC</w:t>
-      </w:r>
-      <w:r>
-        <w:rPr>
-          <w:rStyle w:val="tl8wme"/>
-        </w:rPr>
-        <w:t xml:space="preserve"> 29110 utilizando como caso de estudio la integración de procesos del proyecto San</w:t>
-      </w:r>
-      <w:r>
-        <w:rPr>
-          <w:rStyle w:val="tl8wme"/>
-        </w:rPr>
-        <w:t>a</w:t>
-      </w:r>
-      <w:r>
-        <w:rPr>
-          <w:rStyle w:val="tl8wme"/>
-        </w:rPr>
-        <w:t>mbiente.</w:t>
-      </w:r>
-    </w:p>
-    <w:p>
-      <w:pPr>
-        <w:pStyle w:val="Ttulo2"/>
-      </w:pPr>
-      <w:bookmarkStart w:id="7" w:name="_Toc42535262"/>
-      <w:r>
-        <w:t>Objetivos específicos</w:t>
-      </w:r>
-      <w:bookmarkEnd w:id="7"/>
     </w:p>
     <w:p>
       <w:pPr>
@@ -9972,22 +9909,22 @@
       <w:pPr>
         <w:pStyle w:val="Ttulo1"/>
       </w:pPr>
-      <w:bookmarkStart w:id="8" w:name="_Toc42535263"/>
+      <w:bookmarkStart w:id="7" w:name="_Toc42535263"/>
       <w:r>
         <w:lastRenderedPageBreak/>
         <w:t>Problema de investigación</w:t>
       </w:r>
+      <w:bookmarkEnd w:id="7"/>
+    </w:p>
+    <w:p>
+      <w:pPr>
+        <w:pStyle w:val="Ttulo2"/>
+      </w:pPr>
+      <w:bookmarkStart w:id="8" w:name="_Toc42535264"/>
+      <w:r>
+        <w:t>Formulación del problema</w:t>
+      </w:r>
       <w:bookmarkEnd w:id="8"/>
-    </w:p>
-    <w:p>
-      <w:pPr>
-        <w:pStyle w:val="Ttulo2"/>
-      </w:pPr>
-      <w:bookmarkStart w:id="9" w:name="_Toc42535264"/>
-      <w:r>
-        <w:t>Formulación del problema</w:t>
-      </w:r>
-      <w:bookmarkEnd w:id="9"/>
     </w:p>
     <w:p>
       <w:pPr>
@@ -10035,11 +9972,11 @@
       <w:pPr>
         <w:pStyle w:val="Ttulo2"/>
       </w:pPr>
-      <w:bookmarkStart w:id="10" w:name="_Toc42535265"/>
+      <w:bookmarkStart w:id="9" w:name="_Toc42535265"/>
       <w:r>
         <w:t>Sistematización del problema</w:t>
       </w:r>
-      <w:bookmarkEnd w:id="10"/>
+      <w:bookmarkEnd w:id="9"/>
     </w:p>
     <w:p>
       <w:pPr>
@@ -10167,11 +10104,11 @@
       <w:pPr>
         <w:pStyle w:val="Ttulo2"/>
       </w:pPr>
-      <w:bookmarkStart w:id="11" w:name="_Toc42535266"/>
+      <w:bookmarkStart w:id="10" w:name="_Toc42535266"/>
       <w:r>
         <w:t>Justificación</w:t>
       </w:r>
-      <w:bookmarkEnd w:id="11"/>
+      <w:bookmarkEnd w:id="10"/>
     </w:p>
     <w:p>
       <w:pPr>
@@ -10660,22 +10597,22 @@
       <w:pPr>
         <w:pStyle w:val="Ttulo1"/>
       </w:pPr>
-      <w:bookmarkStart w:id="12" w:name="_Toc42535267"/>
+      <w:bookmarkStart w:id="11" w:name="_Toc42535267"/>
       <w:r>
         <w:lastRenderedPageBreak/>
         <w:t>Marco de referencia</w:t>
       </w:r>
+      <w:bookmarkEnd w:id="11"/>
+    </w:p>
+    <w:p>
+      <w:pPr>
+        <w:pStyle w:val="Ttulo2"/>
+      </w:pPr>
+      <w:bookmarkStart w:id="12" w:name="_Toc42535268"/>
+      <w:r>
+        <w:t>Antecedentes</w:t>
+      </w:r>
       <w:bookmarkEnd w:id="12"/>
-    </w:p>
-    <w:p>
-      <w:pPr>
-        <w:pStyle w:val="Ttulo2"/>
-      </w:pPr>
-      <w:bookmarkStart w:id="13" w:name="_Toc42535268"/>
-      <w:r>
-        <w:t>Antecedentes</w:t>
-      </w:r>
-      <w:bookmarkEnd w:id="13"/>
     </w:p>
     <w:p>
       <w:r>
@@ -11016,39 +10953,7 @@
           <w:rFonts w:cs="Times New Roman"/>
           <w:szCs w:val="24"/>
         </w:rPr>
-        <w:t xml:space="preserve">con el título de “IMPLEMENTACION DE PROCESO ORGANIZACIONAL DE GESTION DE PROYECTOS EN DEVELOPIT” donde nos habla de cómo la ISO/IEC 29110 cumple con los proceso de la gestión de proyecto,  </w:t>
-      </w:r>
-      <w:proofErr w:type="spellStart"/>
-      <w:r>
-        <w:rPr>
-          <w:rFonts w:cs="Times New Roman"/>
-          <w:szCs w:val="24"/>
-        </w:rPr>
-        <w:t>DevelopIT</w:t>
-      </w:r>
-      <w:proofErr w:type="spellEnd"/>
-      <w:r>
-        <w:rPr>
-          <w:rFonts w:cs="Times New Roman"/>
-          <w:szCs w:val="24"/>
-        </w:rPr>
-        <w:t xml:space="preserve">  como empresa necesita una norma que se adecue a la compañía  para eso se utiliza la ISO/IEC 29110 ya que tiene menos procesos  respecto a la gestión de proyectos, estos procesos que tiene la ISO/IEC 29110 se adaptara para los proyectos de infraestructura tecnológica que implementa </w:t>
-      </w:r>
-      <w:proofErr w:type="spellStart"/>
-      <w:r>
-        <w:rPr>
-          <w:rFonts w:cs="Times New Roman"/>
-          <w:szCs w:val="24"/>
-        </w:rPr>
-        <w:t>DevelopIT</w:t>
-      </w:r>
-      <w:proofErr w:type="spellEnd"/>
-      <w:r>
-        <w:rPr>
-          <w:rFonts w:cs="Times New Roman"/>
-          <w:szCs w:val="24"/>
-        </w:rPr>
-        <w:t xml:space="preserve"> esto permita a la organización pueda ejecutar proyectos considerados complejos y no complejos</w:t>
+        <w:t>con el título de “IMPLEMENTACION DE PROCESO ORGANIZACIONAL DE GESTION DE PROYECTOS EN DEVELOPIT” donde nos habla de cómo la ISO/IEC 29110 cumple con los proceso de la gestión de proyecto,  DevelopIT  como empresa necesita una norma que se adecue a la compañía  para eso se utiliza la ISO/IEC 29110 ya que tiene menos procesos  respecto a la gestión de proyectos, estos procesos que tiene la ISO/IEC 29110 se adaptara para los proyectos de infraestructura tecnológica que implementa DevelopIT esto permita a la organización pueda ejecutar proyectos considerados complejos y no complejos</w:t>
       </w:r>
       <w:r>
         <w:rPr>
@@ -11061,15 +10966,7 @@
     <w:p>
       <w:r>
         <w:lastRenderedPageBreak/>
-        <w:t xml:space="preserve">Se puede concluir que, para implementar un proyecto de gestión de proyectos en una pequeña empresa es necesario que esta sea adaptada a las necesidades de la organización, En ese sentido la norma ISO/IEC 29110 cumple con las características para ser adaptada a pequeñas organizaciones. También es posible que otras organizaciones con características similares a </w:t>
-      </w:r>
-      <w:proofErr w:type="spellStart"/>
-      <w:r>
-        <w:t>DevelopIT</w:t>
-      </w:r>
-      <w:proofErr w:type="spellEnd"/>
-      <w:r>
-        <w:t xml:space="preserve"> puedan hacer uso de este proceso de gestión de proyectos, ya que, al basarse en una norma, y al diseñarse con la intención de adaptarse a las características de pequeñas organizaciones, debiera ser por lo tanto útil y usable por organizaciones con similares características, es decir, pequeñas organizaciones, que no tienen personal especializado en gestión de proyectos, sus recursos son escasos y que los roles de los integrantes son multitarea.</w:t>
+        <w:t>Se puede concluir que, para implementar un proyecto de gestión de proyectos en una pequeña empresa es necesario que esta sea adaptada a las necesidades de la organización, En ese sentido la norma ISO/IEC 29110 cumple con las características para ser adaptada a pequeñas organizaciones. También es posible que otras organizaciones con características similares a DevelopIT puedan hacer uso de este proceso de gestión de proyectos, ya que, al basarse en una norma, y al diseñarse con la intención de adaptarse a las características de pequeñas organizaciones, debiera ser por lo tanto útil y usable por organizaciones con similares características, es decir, pequeñas organizaciones, que no tienen personal especializado en gestión de proyectos, sus recursos son escasos y que los roles de los integrantes son multitarea.</w:t>
       </w:r>
     </w:p>
     <w:p>
@@ -11165,25 +11062,82 @@
       <w:pPr>
         <w:pStyle w:val="Ttulo2"/>
       </w:pPr>
-      <w:bookmarkStart w:id="14" w:name="_Toc42535269"/>
+      <w:bookmarkStart w:id="13" w:name="_Toc42535269"/>
       <w:r>
         <w:lastRenderedPageBreak/>
         <w:t>Marco conceptual</w:t>
       </w:r>
+      <w:bookmarkEnd w:id="13"/>
+    </w:p>
+    <w:p>
+      <w:r>
+        <w:t>En est</w:t>
+      </w:r>
+      <w:r>
+        <w:t>a sección</w:t>
+      </w:r>
+      <w:r>
+        <w:t xml:space="preserve"> se hará una breve descripción de aquellos conceptos claves que fueron utilizados durante el desarrollo de este proyecto</w:t>
+      </w:r>
+      <w:r>
+        <w:t>, con el fin de mejorar la comprensión de todo el contenido que en este documento se presenta al lector</w:t>
+      </w:r>
+      <w:r>
+        <w:t>.</w:t>
+      </w:r>
+    </w:p>
+    <w:p>
+      <w:pPr>
+        <w:pStyle w:val="Ttulo3"/>
+      </w:pPr>
+      <w:bookmarkStart w:id="14" w:name="_Toc42535270"/>
+      <w:r>
+        <w:t>Proceso de software</w:t>
+      </w:r>
       <w:bookmarkEnd w:id="14"/>
     </w:p>
     <w:p>
       <w:r>
-        <w:t>En est</w:t>
-      </w:r>
-      <w:r>
-        <w:t>a sección</w:t>
-      </w:r>
-      <w:r>
-        <w:t xml:space="preserve"> se hará una breve descripción de aquellos conceptos claves que fueron utilizados durante el desarrollo de este proyecto</w:t>
-      </w:r>
-      <w:r>
-        <w:t>, con el fin de mejorar la comprensión de todo el contenido que en este documento se presenta al lector</w:t>
+        <w:t xml:space="preserve">Es un marco de trabajo de las tareas que se necesitan para construir software de alta calidad. Un proceso de software establece la perspectiva que se debe elegir cuando el software es manipulado por la ingeniería </w:t>
+      </w:r>
+      <w:r>
+        <w:fldChar w:fldCharType="begin"/>
+      </w:r>
+      <w:r>
+        <w:instrText xml:space="preserve"> ADDIN ZOTERO_ITEM CSL_CITATION {"citationID":"P0uh9rlX","properties":{"formattedCitation":"(Pressman, 2002, p. 13)","plainCitation":"(Pressman, 2002, p. 13)","noteIndex":0},"citationItems":[{"id":40,"uris":["http://zotero.org/users/5687329/items/DS6Y3Z7A"],"uri":["http://zotero.org/users/5687329/items/DS6Y3Z7A"],"itemData":{"id":40,"type":"book","edition":"Quinta Edición","event-place":"Madrid","ISBN":"0-07-709677-0","language":"Español","number-of-pages":"640","publisher":"Concepción Fernández Madrid","publisher-place":"Madrid","title":"Ingeniería del Software. Un enfoque práctico","author":[{"family":"Pressman","given":"Roger S."}],"translator":[{"family":"Martín Ojeda","given":"Rafael"},{"family":"Yagüe Galaup","given":"Virgilio"},{"family":"Morales Jareño","given":"Isabel"},{"family":"Sánchez Alonso","given":"Salvador"}],"issued":{"date-parts":[["2002"]]}},"locator":"13","label":"page"}],"schema":"https://github.com/citation-style-language/schema/raw/master/csl-citation.json"} </w:instrText>
+      </w:r>
+      <w:r>
+        <w:fldChar w:fldCharType="separate"/>
+      </w:r>
+      <w:r>
+        <w:rPr>
+          <w:rFonts w:cs="Times New Roman"/>
+        </w:rPr>
+        <w:t>(Pressman, 2002, p. 13)</w:t>
+      </w:r>
+      <w:r>
+        <w:fldChar w:fldCharType="end"/>
+      </w:r>
+      <w:r>
+        <w:t xml:space="preserve">. Es el conjunto de actividades que se relacionan y enfocan en la creación de un producto de software. Este software elaborado puede ser un producto nuevo, la modificación o una software ya existente </w:t>
+      </w:r>
+      <w:r>
+        <w:fldChar w:fldCharType="begin"/>
+      </w:r>
+      <w:r>
+        <w:instrText xml:space="preserve"> ADDIN ZOTERO_ITEM CSL_CITATION {"citationID":"Wpk6Tz2i","properties":{"formattedCitation":"(Ramos &amp; Mendoza, 2014, p. 13)","plainCitation":"(Ramos &amp; Mendoza, 2014, p. 13)","noteIndex":0},"citationItems":[{"id":3,"uris":["http://zotero.org/users/5687329/items/XGPZQZBD"],"uri":["http://zotero.org/users/5687329/items/XGPZQZBD"],"itemData":{"id":3,"type":"thesis","event-place":"Lima","language":"Español","number-of-pages":"635","publisher":"Universidad Peruana de Ciencias Aplicadas","publisher-place":"Lima","title":"Implementación del estándar ISO/IEC 29110-4-1 para pequeñas organizaciones de desarrollo de software","author":[{"family":"Ramos","given":"Cynthia"},{"family":"Mendoza","given":"Luiggi"}],"issued":{"date-parts":[["2014"]]}},"locator":"13","label":"page"}],"schema":"https://github.com/citation-style-language/schema/raw/master/csl-citation.json"} </w:instrText>
+      </w:r>
+      <w:r>
+        <w:fldChar w:fldCharType="separate"/>
+      </w:r>
+      <w:r>
+        <w:rPr>
+          <w:rFonts w:cs="Times New Roman"/>
+        </w:rPr>
+        <w:t>(Ramos &amp; Mendoza, 2014, p. 13)</w:t>
+      </w:r>
+      <w:r>
+        <w:fldChar w:fldCharType="end"/>
       </w:r>
       <w:r>
         <w:t>.</w:t>
@@ -11193,64 +11147,7 @@
       <w:pPr>
         <w:pStyle w:val="Ttulo3"/>
       </w:pPr>
-      <w:bookmarkStart w:id="15" w:name="_Toc42535270"/>
-      <w:r>
-        <w:t>Proceso de software</w:t>
-      </w:r>
-      <w:bookmarkEnd w:id="15"/>
-    </w:p>
-    <w:p>
-      <w:r>
-        <w:t xml:space="preserve">Es un marco de trabajo de las tareas que se necesitan para construir software de alta calidad. Un proceso de software establece la perspectiva que se debe elegir cuando el software es manipulado por la ingeniería </w:t>
-      </w:r>
-      <w:r>
-        <w:fldChar w:fldCharType="begin"/>
-      </w:r>
-      <w:r>
-        <w:instrText xml:space="preserve"> ADDIN ZOTERO_ITEM CSL_CITATION {"citationID":"P0uh9rlX","properties":{"formattedCitation":"(Pressman, 2002, p. 13)","plainCitation":"(Pressman, 2002, p. 13)","noteIndex":0},"citationItems":[{"id":40,"uris":["http://zotero.org/users/5687329/items/DS6Y3Z7A"],"uri":["http://zotero.org/users/5687329/items/DS6Y3Z7A"],"itemData":{"id":40,"type":"book","edition":"Quinta Edición","event-place":"Madrid","ISBN":"0-07-709677-0","language":"Español","number-of-pages":"640","publisher":"Concepción Fernández Madrid","publisher-place":"Madrid","title":"Ingeniería del Software. Un enfoque práctico","author":[{"family":"Pressman","given":"Roger S."}],"translator":[{"family":"Martín Ojeda","given":"Rafael"},{"family":"Yagüe Galaup","given":"Virgilio"},{"family":"Morales Jareño","given":"Isabel"},{"family":"Sánchez Alonso","given":"Salvador"}],"issued":{"date-parts":[["2002"]]}},"locator":"13","label":"page"}],"schema":"https://github.com/citation-style-language/schema/raw/master/csl-citation.json"} </w:instrText>
-      </w:r>
-      <w:r>
-        <w:fldChar w:fldCharType="separate"/>
-      </w:r>
-      <w:r>
-        <w:rPr>
-          <w:rFonts w:cs="Times New Roman"/>
-        </w:rPr>
-        <w:t>(Pressman, 2002, p. 13)</w:t>
-      </w:r>
-      <w:r>
-        <w:fldChar w:fldCharType="end"/>
-      </w:r>
-      <w:r>
-        <w:t xml:space="preserve">. Es el conjunto de actividades que se relacionan y enfocan en la creación de un producto de software. Este software elaborado puede ser un producto nuevo, la modificación o una software ya existente </w:t>
-      </w:r>
-      <w:r>
-        <w:fldChar w:fldCharType="begin"/>
-      </w:r>
-      <w:r>
-        <w:instrText xml:space="preserve"> ADDIN ZOTERO_ITEM CSL_CITATION {"citationID":"Wpk6Tz2i","properties":{"formattedCitation":"(Ramos &amp; Mendoza, 2014, p. 13)","plainCitation":"(Ramos &amp; Mendoza, 2014, p. 13)","noteIndex":0},"citationItems":[{"id":3,"uris":["http://zotero.org/users/5687329/items/XGPZQZBD"],"uri":["http://zotero.org/users/5687329/items/XGPZQZBD"],"itemData":{"id":3,"type":"thesis","event-place":"Lima","language":"Español","number-of-pages":"635","publisher":"Universidad Peruana de Ciencias Aplicadas","publisher-place":"Lima","title":"Implementación del estándar ISO/IEC 29110-4-1 para pequeñas organizaciones de desarrollo de software","author":[{"family":"Ramos","given":"Cynthia"},{"family":"Mendoza","given":"Luiggi"}],"issued":{"date-parts":[["2014"]]}},"locator":"13","label":"page"}],"schema":"https://github.com/citation-style-language/schema/raw/master/csl-citation.json"} </w:instrText>
-      </w:r>
-      <w:r>
-        <w:fldChar w:fldCharType="separate"/>
-      </w:r>
-      <w:r>
-        <w:rPr>
-          <w:rFonts w:cs="Times New Roman"/>
-        </w:rPr>
-        <w:t>(Ramos &amp; Mendoza, 2014, p. 13)</w:t>
-      </w:r>
-      <w:r>
-        <w:fldChar w:fldCharType="end"/>
-      </w:r>
-      <w:r>
-        <w:t>.</w:t>
-      </w:r>
-    </w:p>
-    <w:p>
-      <w:pPr>
-        <w:pStyle w:val="Ttulo3"/>
-      </w:pPr>
-      <w:bookmarkStart w:id="16" w:name="_Toc42535271"/>
+      <w:bookmarkStart w:id="15" w:name="_Toc42535271"/>
       <w:r>
         <w:rPr>
           <w:rStyle w:val="Ttulo3Car"/>
@@ -11259,7 +11156,7 @@
         </w:rPr>
         <w:t>Metodología de desarrollo de software</w:t>
       </w:r>
-      <w:bookmarkEnd w:id="16"/>
+      <w:bookmarkEnd w:id="15"/>
     </w:p>
     <w:p>
       <w:r>
@@ -11329,7 +11226,7 @@
           <w:bCs/>
         </w:rPr>
       </w:pPr>
-      <w:bookmarkStart w:id="17" w:name="_Toc42535272"/>
+      <w:bookmarkStart w:id="16" w:name="_Toc42535272"/>
       <w:r>
         <w:rPr>
           <w:rStyle w:val="Ttulo3Car"/>
@@ -11344,71 +11241,25 @@
           <w:b/>
           <w:bCs/>
         </w:rPr>
-        <w:t xml:space="preserve"> (</w:t>
-      </w:r>
-      <w:proofErr w:type="spellStart"/>
+        <w:t xml:space="preserve"> (Unified Modeling Language</w:t>
+      </w:r>
       <w:r>
         <w:rPr>
           <w:rStyle w:val="Ttulo3Car"/>
           <w:b/>
           <w:bCs/>
         </w:rPr>
-        <w:t>Unified</w:t>
-      </w:r>
-      <w:proofErr w:type="spellEnd"/>
+        <w:t xml:space="preserve"> (UML)</w:t>
+      </w:r>
       <w:r>
         <w:rPr>
           <w:rStyle w:val="Ttulo3Car"/>
           <w:b/>
           <w:bCs/>
         </w:rPr>
-        <w:t xml:space="preserve"> </w:t>
-      </w:r>
-      <w:proofErr w:type="spellStart"/>
-      <w:r>
-        <w:rPr>
-          <w:rStyle w:val="Ttulo3Car"/>
-          <w:b/>
-          <w:bCs/>
-        </w:rPr>
-        <w:t>Modeling</w:t>
-      </w:r>
-      <w:proofErr w:type="spellEnd"/>
-      <w:r>
-        <w:rPr>
-          <w:rStyle w:val="Ttulo3Car"/>
-          <w:b/>
-          <w:bCs/>
-        </w:rPr>
-        <w:t xml:space="preserve"> </w:t>
-      </w:r>
-      <w:proofErr w:type="spellStart"/>
-      <w:r>
-        <w:rPr>
-          <w:rStyle w:val="Ttulo3Car"/>
-          <w:b/>
-          <w:bCs/>
-        </w:rPr>
-        <w:t>Language</w:t>
-      </w:r>
-      <w:proofErr w:type="spellEnd"/>
-      <w:r>
-        <w:rPr>
-          <w:rStyle w:val="Ttulo3Car"/>
-          <w:b/>
-          <w:bCs/>
-        </w:rPr>
-        <w:t xml:space="preserve"> (UML)</w:t>
-      </w:r>
-      <w:r>
-        <w:rPr>
-          <w:rStyle w:val="Ttulo3Car"/>
-          <w:b/>
-          <w:bCs/>
-        </w:rPr>
         <w:t>)</w:t>
       </w:r>
-      <w:bookmarkEnd w:id="17"/>
+      <w:bookmarkEnd w:id="16"/>
     </w:p>
     <w:p>
       <w:r>
@@ -11454,23 +11305,7 @@
           <w:rFonts w:cs="Times New Roman"/>
           <w:szCs w:val="24"/>
         </w:rPr>
-        <w:t xml:space="preserve">(González </w:t>
-      </w:r>
-      <w:proofErr w:type="spellStart"/>
-      <w:r>
-        <w:rPr>
-          <w:rFonts w:cs="Times New Roman"/>
-          <w:szCs w:val="24"/>
-        </w:rPr>
-        <w:t>Toste</w:t>
-      </w:r>
-      <w:proofErr w:type="spellEnd"/>
-      <w:r>
-        <w:rPr>
-          <w:rFonts w:cs="Times New Roman"/>
-          <w:szCs w:val="24"/>
-        </w:rPr>
-        <w:t xml:space="preserve"> et al., 2017, p. 7)</w:t>
+        <w:t>(González Toste et al., 2017, p. 7)</w:t>
       </w:r>
       <w:r>
         <w:fldChar w:fldCharType="end"/>
@@ -11502,21 +11337,7 @@
         <w:rPr>
           <w:rFonts w:cs="Times New Roman"/>
         </w:rPr>
-        <w:t>(</w:t>
-      </w:r>
-      <w:proofErr w:type="spellStart"/>
-      <w:r>
-        <w:rPr>
-          <w:rFonts w:cs="Times New Roman"/>
-        </w:rPr>
-        <w:t>Matla</w:t>
-      </w:r>
-      <w:proofErr w:type="spellEnd"/>
-      <w:r>
-        <w:rPr>
-          <w:rFonts w:cs="Times New Roman"/>
-        </w:rPr>
-        <w:t xml:space="preserve"> Cruz, 2014, pp. 24-26)</w:t>
+        <w:t>(Matla Cruz, 2014, pp. 24-26)</w:t>
       </w:r>
       <w:r>
         <w:fldChar w:fldCharType="end"/>
@@ -11536,7 +11357,7 @@
           <w:sz w:val="24"/>
         </w:rPr>
       </w:pPr>
-      <w:bookmarkStart w:id="18" w:name="_Toc42535245"/>
+      <w:bookmarkStart w:id="17" w:name="_Toc42535245"/>
       <w:r>
         <w:rPr>
           <w:color w:val="000000" w:themeColor="text1"/>
@@ -11587,7 +11408,7 @@
         </w:rPr>
         <w:t>. Diagramas de UML por categoría.</w:t>
       </w:r>
-      <w:bookmarkEnd w:id="18"/>
+      <w:bookmarkEnd w:id="17"/>
     </w:p>
     <w:tbl>
       <w:tblPr>
@@ -11991,23 +11812,13 @@
         </w:rPr>
         <w:t xml:space="preserve"> </w:t>
       </w:r>
-      <w:proofErr w:type="spellStart"/>
       <w:r>
         <w:rPr>
           <w:rFonts w:cs="Times New Roman"/>
           <w:sz w:val="20"/>
           <w:szCs w:val="18"/>
         </w:rPr>
-        <w:t>Matla</w:t>
-      </w:r>
-      <w:proofErr w:type="spellEnd"/>
-      <w:r>
-        <w:rPr>
-          <w:rFonts w:cs="Times New Roman"/>
-          <w:sz w:val="20"/>
-          <w:szCs w:val="18"/>
-        </w:rPr>
-        <w:t xml:space="preserve"> Cruz, E. O. (2014). </w:t>
+        <w:t xml:space="preserve">Matla Cruz, E. O. (2014). </w:t>
       </w:r>
       <w:r>
         <w:rPr>
@@ -12061,7 +11872,7 @@
       <w:pPr>
         <w:pStyle w:val="Ttulo3"/>
       </w:pPr>
-      <w:bookmarkStart w:id="19" w:name="_Toc42535273"/>
+      <w:bookmarkStart w:id="18" w:name="_Toc42535273"/>
       <w:r>
         <w:rPr>
           <w:rStyle w:val="Ttulo3Car"/>
@@ -12070,7 +11881,7 @@
         </w:rPr>
         <w:t>Calidad de software</w:t>
       </w:r>
-      <w:bookmarkEnd w:id="19"/>
+      <w:bookmarkEnd w:id="18"/>
     </w:p>
     <w:p>
       <w:r>
@@ -12123,7 +11934,7 @@
       <w:pPr>
         <w:pStyle w:val="Ttulo3"/>
       </w:pPr>
-      <w:bookmarkStart w:id="20" w:name="_Toc42535274"/>
+      <w:bookmarkStart w:id="19" w:name="_Toc42535274"/>
       <w:r>
         <w:rPr>
           <w:rStyle w:val="Ttulo3Car"/>
@@ -12132,7 +11943,7 @@
         </w:rPr>
         <w:t>Modelo de calidad de software</w:t>
       </w:r>
-      <w:bookmarkEnd w:id="20"/>
+      <w:bookmarkEnd w:id="19"/>
     </w:p>
     <w:p>
       <w:r>
@@ -12151,21 +11962,7 @@
         <w:rPr>
           <w:rFonts w:cs="Times New Roman"/>
         </w:rPr>
-        <w:t>(</w:t>
-      </w:r>
-      <w:proofErr w:type="spellStart"/>
-      <w:r>
-        <w:rPr>
-          <w:rFonts w:cs="Times New Roman"/>
-        </w:rPr>
-        <w:t>Scalone</w:t>
-      </w:r>
-      <w:proofErr w:type="spellEnd"/>
-      <w:r>
-        <w:rPr>
-          <w:rFonts w:cs="Times New Roman"/>
-        </w:rPr>
-        <w:t>, 2006)</w:t>
+        <w:t>(Scalone, 2006)</w:t>
       </w:r>
       <w:r>
         <w:fldChar w:fldCharType="end"/>
@@ -12182,285 +11979,283 @@
       <w:pPr>
         <w:pStyle w:val="Ttulo2"/>
       </w:pPr>
-      <w:bookmarkStart w:id="21" w:name="_Toc42535275"/>
+      <w:bookmarkStart w:id="20" w:name="_Toc42535275"/>
       <w:r>
         <w:t>Marco teórico</w:t>
       </w:r>
+      <w:bookmarkEnd w:id="20"/>
+    </w:p>
+    <w:p>
+      <w:r>
+        <w:rPr>
+          <w:rStyle w:val="tl8wme"/>
+        </w:rPr>
+        <w:t>En esta sección se presentará</w:t>
+      </w:r>
+      <w:r>
+        <w:rPr>
+          <w:rStyle w:val="tl8wme"/>
+        </w:rPr>
+        <w:t>n</w:t>
+      </w:r>
+      <w:r>
+        <w:rPr>
+          <w:rStyle w:val="tl8wme"/>
+        </w:rPr>
+        <w:t xml:space="preserve"> y se</w:t>
+      </w:r>
+      <w:r>
+        <w:rPr>
+          <w:rStyle w:val="tl8wme"/>
+        </w:rPr>
+        <w:t xml:space="preserve"> dará</w:t>
+      </w:r>
+      <w:r>
+        <w:rPr>
+          <w:rStyle w:val="tl8wme"/>
+        </w:rPr>
+        <w:t>n</w:t>
+      </w:r>
+      <w:r>
+        <w:rPr>
+          <w:rStyle w:val="tl8wme"/>
+        </w:rPr>
+        <w:t xml:space="preserve"> a conocer</w:t>
+      </w:r>
+      <w:r>
+        <w:rPr>
+          <w:rStyle w:val="tl8wme"/>
+        </w:rPr>
+        <w:t xml:space="preserve"> algunas de</w:t>
+      </w:r>
+      <w:r>
+        <w:rPr>
+          <w:rStyle w:val="tl8wme"/>
+        </w:rPr>
+        <w:t xml:space="preserve"> </w:t>
+      </w:r>
+      <w:r>
+        <w:rPr>
+          <w:rStyle w:val="tl8wme"/>
+        </w:rPr>
+        <w:t>las</w:t>
+      </w:r>
+      <w:r>
+        <w:rPr>
+          <w:rStyle w:val="tl8wme"/>
+        </w:rPr>
+        <w:t xml:space="preserve"> investigaciones</w:t>
+      </w:r>
+      <w:r>
+        <w:rPr>
+          <w:rStyle w:val="tl8wme"/>
+        </w:rPr>
+        <w:t xml:space="preserve"> </w:t>
+      </w:r>
+      <w:r>
+        <w:rPr>
+          <w:rStyle w:val="tl8wme"/>
+        </w:rPr>
+        <w:t xml:space="preserve">que se realizaron </w:t>
+      </w:r>
+      <w:r>
+        <w:rPr>
+          <w:rStyle w:val="tl8wme"/>
+        </w:rPr>
+        <w:t xml:space="preserve">en </w:t>
+      </w:r>
+      <w:r>
+        <w:rPr>
+          <w:rStyle w:val="tl8wme"/>
+        </w:rPr>
+        <w:t>las áreas de gestión y desarrollo de proyectos de software,</w:t>
+      </w:r>
+      <w:r>
+        <w:rPr>
+          <w:rStyle w:val="tl8wme"/>
+        </w:rPr>
+        <w:t xml:space="preserve"> como lo son: tendencias actuales del área de gestión,</w:t>
+      </w:r>
+      <w:r>
+        <w:rPr>
+          <w:rStyle w:val="tl8wme"/>
+        </w:rPr>
+        <w:t xml:space="preserve"> comparaciones</w:t>
+      </w:r>
+      <w:r>
+        <w:rPr>
+          <w:rStyle w:val="tl8wme"/>
+        </w:rPr>
+        <w:t xml:space="preserve"> </w:t>
+      </w:r>
+      <w:r>
+        <w:rPr>
+          <w:rStyle w:val="tl8wme"/>
+        </w:rPr>
+        <w:t>entre</w:t>
+      </w:r>
+      <w:r>
+        <w:rPr>
+          <w:rStyle w:val="tl8wme"/>
+        </w:rPr>
+        <w:t xml:space="preserve"> algunos</w:t>
+      </w:r>
+      <w:r>
+        <w:rPr>
+          <w:rStyle w:val="tl8wme"/>
+        </w:rPr>
+        <w:t xml:space="preserve"> estándares y metodologías de estas dos áreas</w:t>
+      </w:r>
+      <w:r>
+        <w:rPr>
+          <w:rStyle w:val="tl8wme"/>
+        </w:rPr>
+        <w:t>, y</w:t>
+      </w:r>
+      <w:r>
+        <w:rPr>
+          <w:rStyle w:val="tl8wme"/>
+        </w:rPr>
+        <w:t xml:space="preserve"> </w:t>
+      </w:r>
+      <w:r>
+        <w:rPr>
+          <w:rStyle w:val="tl8wme"/>
+        </w:rPr>
+        <w:t xml:space="preserve">finalmente </w:t>
+      </w:r>
+      <w:r>
+        <w:rPr>
+          <w:rStyle w:val="tl8wme"/>
+        </w:rPr>
+        <w:t>definición,</w:t>
+      </w:r>
+      <w:r>
+        <w:rPr>
+          <w:rStyle w:val="tl8wme"/>
+        </w:rPr>
+        <w:t xml:space="preserve"> así como explicación </w:t>
+      </w:r>
+      <w:r>
+        <w:rPr>
+          <w:rStyle w:val="tl8wme"/>
+        </w:rPr>
+        <w:t>de aquel estándar y metodología seleccionada para ser aplicada en el presente proyecto</w:t>
+      </w:r>
+      <w:r>
+        <w:rPr>
+          <w:rStyle w:val="tl8wme"/>
+        </w:rPr>
+        <w:t xml:space="preserve">, gracias al análisis </w:t>
+      </w:r>
+      <w:r>
+        <w:rPr>
+          <w:rStyle w:val="tl8wme"/>
+        </w:rPr>
+        <w:t>efectuado</w:t>
+      </w:r>
+      <w:r>
+        <w:rPr>
+          <w:rStyle w:val="tl8wme"/>
+        </w:rPr>
+        <w:t xml:space="preserve"> en las comparaciones </w:t>
+      </w:r>
+      <w:r>
+        <w:rPr>
+          <w:rStyle w:val="tl8wme"/>
+        </w:rPr>
+        <w:t>mencionadas</w:t>
+      </w:r>
+      <w:r>
+        <w:rPr>
+          <w:rStyle w:val="tl8wme"/>
+        </w:rPr>
+        <w:t>.</w:t>
+      </w:r>
+    </w:p>
+    <w:p>
+      <w:pPr>
+        <w:pStyle w:val="Ttulo3"/>
+      </w:pPr>
+      <w:bookmarkStart w:id="21" w:name="_Toc42535276"/>
+      <w:r>
+        <w:t>Revisión de área</w:t>
+      </w:r>
       <w:bookmarkEnd w:id="21"/>
     </w:p>
     <w:p>
       <w:r>
-        <w:rPr>
-          <w:rStyle w:val="tl8wme"/>
-        </w:rPr>
-        <w:t>En esta sección se presentará</w:t>
-      </w:r>
-      <w:r>
-        <w:rPr>
-          <w:rStyle w:val="tl8wme"/>
-        </w:rPr>
-        <w:t>n</w:t>
-      </w:r>
-      <w:r>
-        <w:rPr>
-          <w:rStyle w:val="tl8wme"/>
-        </w:rPr>
-        <w:t xml:space="preserve"> y se</w:t>
-      </w:r>
-      <w:r>
-        <w:rPr>
-          <w:rStyle w:val="tl8wme"/>
-        </w:rPr>
-        <w:t xml:space="preserve"> dará</w:t>
-      </w:r>
-      <w:r>
-        <w:rPr>
-          <w:rStyle w:val="tl8wme"/>
-        </w:rPr>
-        <w:t>n</w:t>
-      </w:r>
-      <w:r>
-        <w:rPr>
-          <w:rStyle w:val="tl8wme"/>
-        </w:rPr>
-        <w:t xml:space="preserve"> a conocer</w:t>
-      </w:r>
-      <w:r>
-        <w:rPr>
-          <w:rStyle w:val="tl8wme"/>
-        </w:rPr>
-        <w:t xml:space="preserve"> algunas de</w:t>
-      </w:r>
-      <w:r>
-        <w:rPr>
-          <w:rStyle w:val="tl8wme"/>
-        </w:rPr>
+        <w:t>El objetivo de est</w:t>
+      </w:r>
+      <w:r>
+        <w:t>a</w:t>
+      </w:r>
+      <w:bookmarkStart w:id="22" w:name="_GoBack"/>
+      <w:bookmarkEnd w:id="22"/>
+      <w:r>
         <w:t xml:space="preserve"> </w:t>
       </w:r>
       <w:r>
-        <w:rPr>
-          <w:rStyle w:val="tl8wme"/>
-        </w:rPr>
-        <w:t>las</w:t>
-      </w:r>
-      <w:r>
-        <w:rPr>
-          <w:rStyle w:val="tl8wme"/>
-        </w:rPr>
-        <w:t xml:space="preserve"> investigaciones</w:t>
-      </w:r>
-      <w:r>
-        <w:rPr>
-          <w:rStyle w:val="tl8wme"/>
-        </w:rPr>
+        <w:t>sección</w:t>
+      </w:r>
+      <w:r>
+        <w:t xml:space="preserve"> es dar a conocer las </w:t>
+      </w:r>
+      <w:r>
+        <w:t xml:space="preserve">principales </w:t>
+      </w:r>
+      <w:r>
+        <w:t>tendencias</w:t>
+      </w:r>
+      <w:r>
         <w:t xml:space="preserve"> </w:t>
       </w:r>
       <w:r>
-        <w:rPr>
-          <w:rStyle w:val="tl8wme"/>
-        </w:rPr>
-        <w:t xml:space="preserve">que se realizaron </w:t>
-      </w:r>
-      <w:r>
-        <w:rPr>
-          <w:rStyle w:val="tl8wme"/>
-        </w:rPr>
-        <w:t xml:space="preserve">en </w:t>
-      </w:r>
-      <w:r>
-        <w:rPr>
-          <w:rStyle w:val="tl8wme"/>
-        </w:rPr>
-        <w:t>las áreas de gestión y desarrollo de proyectos de software,</w:t>
-      </w:r>
-      <w:r>
-        <w:rPr>
-          <w:rStyle w:val="tl8wme"/>
-        </w:rPr>
-        <w:t xml:space="preserve"> como lo son: tendencias actuales del área de gestión,</w:t>
-      </w:r>
-      <w:r>
-        <w:rPr>
-          <w:rStyle w:val="tl8wme"/>
-        </w:rPr>
-        <w:t xml:space="preserve"> comparaciones</w:t>
-      </w:r>
-      <w:r>
-        <w:rPr>
-          <w:rStyle w:val="tl8wme"/>
-        </w:rPr>
+        <w:t>en</w:t>
+      </w:r>
+      <w:r>
+        <w:t xml:space="preserve"> modelos y estándares </w:t>
+      </w:r>
+      <w:r>
+        <w:t xml:space="preserve">que en este momento </w:t>
+      </w:r>
+      <w:r>
+        <w:t>están siendo utilizadas para la gestión de los proyectos de software en las organizaciones.</w:t>
+      </w:r>
+    </w:p>
+    <w:p>
+      <w:r>
+        <w:t xml:space="preserve">La “crisis del software” del año 1969 perdura </w:t>
+      </w:r>
+      <w:r>
+        <w:t>hoy en día</w:t>
+      </w:r>
+      <w:r>
+        <w:t xml:space="preserve">, llegando al punto </w:t>
+      </w:r>
+      <w:r>
+        <w:t>en</w:t>
+      </w:r>
+      <w:r>
+        <w:t xml:space="preserve"> qu</w:t>
+      </w:r>
+      <w:r>
+        <w:t>e</w:t>
+      </w:r>
+      <w:r>
+        <w:t xml:space="preserve"> aún están presentes los problemas </w:t>
+      </w:r>
+      <w:r>
+        <w:t>asociados</w:t>
+      </w:r>
+      <w:r>
         <w:t xml:space="preserve"> </w:t>
       </w:r>
       <w:r>
-        <w:rPr>
-          <w:rStyle w:val="tl8wme"/>
-        </w:rPr>
-        <w:t>entre</w:t>
-      </w:r>
-      <w:r>
-        <w:rPr>
-          <w:rStyle w:val="tl8wme"/>
-        </w:rPr>
-        <w:t xml:space="preserve"> algunos</w:t>
-      </w:r>
-      <w:r>
-        <w:rPr>
-          <w:rStyle w:val="tl8wme"/>
-        </w:rPr>
-        <w:t xml:space="preserve"> estándares y metodologías de estas dos áreas</w:t>
-      </w:r>
-      <w:r>
-        <w:rPr>
-          <w:rStyle w:val="tl8wme"/>
-        </w:rPr>
-        <w:t>, y</w:t>
-      </w:r>
-      <w:r>
-        <w:rPr>
-          <w:rStyle w:val="tl8wme"/>
-        </w:rPr>
-        <w:t xml:space="preserve"> </w:t>
-      </w:r>
-      <w:r>
-        <w:rPr>
-          <w:rStyle w:val="tl8wme"/>
-        </w:rPr>
-        <w:t xml:space="preserve">finalmente </w:t>
-      </w:r>
-      <w:r>
-        <w:rPr>
-          <w:rStyle w:val="tl8wme"/>
-        </w:rPr>
-        <w:t>definición,</w:t>
-      </w:r>
-      <w:r>
-        <w:rPr>
-          <w:rStyle w:val="tl8wme"/>
-        </w:rPr>
-        <w:t xml:space="preserve"> así como explicación </w:t>
-      </w:r>
-      <w:r>
-        <w:rPr>
-          <w:rStyle w:val="tl8wme"/>
-        </w:rPr>
-        <w:t>de aquel estándar y metodología seleccionada para ser aplicada en el presente proyecto</w:t>
-      </w:r>
-      <w:r>
-        <w:rPr>
-          <w:rStyle w:val="tl8wme"/>
-        </w:rPr>
-        <w:t xml:space="preserve">, gracias al análisis </w:t>
-      </w:r>
-      <w:r>
-        <w:rPr>
-          <w:rStyle w:val="tl8wme"/>
-        </w:rPr>
-        <w:t>efectuado</w:t>
-      </w:r>
-      <w:r>
-        <w:rPr>
-          <w:rStyle w:val="tl8wme"/>
-        </w:rPr>
-        <w:t xml:space="preserve"> en las comparaciones </w:t>
-      </w:r>
-      <w:r>
-        <w:rPr>
-          <w:rStyle w:val="tl8wme"/>
-        </w:rPr>
-        <w:t>mencionadas</w:t>
-      </w:r>
-      <w:r>
-        <w:rPr>
-          <w:rStyle w:val="tl8wme"/>
-        </w:rPr>
-        <w:t>.</w:t>
-      </w:r>
-    </w:p>
-    <w:p>
-      <w:pPr>
-        <w:pStyle w:val="Ttulo3"/>
-      </w:pPr>
-      <w:bookmarkStart w:id="22" w:name="_Toc42535276"/>
-      <w:r>
-        <w:t>Revisión de área</w:t>
-      </w:r>
-      <w:bookmarkEnd w:id="22"/>
-    </w:p>
-    <w:p>
-      <w:r>
-        <w:t xml:space="preserve">El objetivo de este subcapítulo es dar a conocer las </w:t>
-      </w:r>
-      <w:r>
-        <w:t xml:space="preserve">principales </w:t>
-      </w:r>
-      <w:r>
-        <w:t>tendencias</w:t>
-      </w:r>
-      <w:r>
-        <w:t xml:space="preserve"> </w:t>
-      </w:r>
-      <w:r>
-        <w:t>en</w:t>
-      </w:r>
-      <w:r>
-        <w:t xml:space="preserve"> modelos y estándares </w:t>
-      </w:r>
-      <w:r>
-        <w:t xml:space="preserve">que en este momento </w:t>
-      </w:r>
-      <w:r>
-        <w:t>están siendo utilizadas para la gestión de los proyectos de software en las organizaciones.</w:t>
-      </w:r>
-    </w:p>
-    <w:p>
-      <w:r>
-        <w:t xml:space="preserve">La “crisis del software” del año 1969 perdura </w:t>
-      </w:r>
-      <w:r>
-        <w:t>hoy en día</w:t>
-      </w:r>
-      <w:r>
-        <w:t xml:space="preserve">, llegando al punto </w:t>
-      </w:r>
-      <w:r>
-        <w:t>en</w:t>
-      </w:r>
-      <w:r>
-        <w:t xml:space="preserve"> qu</w:t>
-      </w:r>
-      <w:r>
-        <w:t>e</w:t>
-      </w:r>
-      <w:r>
-        <w:t xml:space="preserve"> aún están presentes los problemas </w:t>
-      </w:r>
-      <w:r>
-        <w:t>asociados</w:t>
-      </w:r>
-      <w:r>
-        <w:t xml:space="preserve"> </w:t>
-      </w:r>
-      <w:r>
         <w:t>a</w:t>
       </w:r>
       <w:r>
-        <w:t xml:space="preserve">l fracaso de los proyectos. El </w:t>
-      </w:r>
-      <w:proofErr w:type="spellStart"/>
-      <w:r>
-        <w:t>Standish</w:t>
-      </w:r>
-      <w:proofErr w:type="spellEnd"/>
-      <w:r>
-        <w:t xml:space="preserve"> </w:t>
-      </w:r>
-      <w:proofErr w:type="spellStart"/>
-      <w:r>
-        <w:t>Group</w:t>
-      </w:r>
-      <w:proofErr w:type="spellEnd"/>
-      <w:r>
-        <w:t xml:space="preserve"> y Dove confirman que el fracaso de un proyecto es por la carencia de gestión en este </w:t>
+        <w:t xml:space="preserve">l fracaso de los proyectos. El Standish Group y Dove confirman que el fracaso de un proyecto es por la carencia de gestión en este </w:t>
       </w:r>
       <w:r>
         <w:fldChar w:fldCharType="begin"/>
@@ -13256,9 +13051,16 @@
           <w:sz w:val="20"/>
           <w:szCs w:val="20"/>
         </w:rPr>
-        <w:t xml:space="preserve">Palermo Business </w:t>
-      </w:r>
-      <w:proofErr w:type="spellStart"/>
+        <w:t>Palermo Business Review</w:t>
+      </w:r>
+      <w:r>
+        <w:rPr>
+          <w:rFonts w:cs="Times New Roman"/>
+          <w:sz w:val="20"/>
+          <w:szCs w:val="20"/>
+        </w:rPr>
+        <w:t xml:space="preserve">, </w:t>
+      </w:r>
       <w:r>
         <w:rPr>
           <w:rFonts w:cs="Times New Roman"/>
@@ -13267,16 +13069,33 @@
           <w:sz w:val="20"/>
           <w:szCs w:val="20"/>
         </w:rPr>
-        <w:t>Review</w:t>
-      </w:r>
-      <w:proofErr w:type="spellEnd"/>
+        <w:t>12</w:t>
+      </w:r>
       <w:r>
         <w:rPr>
           <w:rFonts w:cs="Times New Roman"/>
           <w:sz w:val="20"/>
           <w:szCs w:val="20"/>
         </w:rPr>
-        <w:t xml:space="preserve">, </w:t>
+        <w:t>, 38</w:t>
+      </w:r>
+      <w:r>
+        <w:rPr>
+          <w:rFonts w:cs="Times New Roman"/>
+          <w:b/>
+          <w:bCs/>
+          <w:sz w:val="20"/>
+          <w:szCs w:val="20"/>
+        </w:rPr>
+        <w:t>,</w:t>
+      </w:r>
+      <w:r>
+        <w:rPr>
+          <w:rFonts w:cs="Times New Roman"/>
+          <w:sz w:val="20"/>
+          <w:szCs w:val="20"/>
+        </w:rPr>
+        <w:t xml:space="preserve"> ISO. (s. f.). </w:t>
       </w:r>
       <w:r>
         <w:rPr>
@@ -13286,7 +13105,7 @@
           <w:sz w:val="20"/>
           <w:szCs w:val="20"/>
         </w:rPr>
-        <w:t>12</w:t>
+        <w:t>International Organization for Standardization</w:t>
       </w:r>
       <w:r>
         <w:rPr>
@@ -13294,7 +13113,7 @@
           <w:sz w:val="20"/>
           <w:szCs w:val="20"/>
         </w:rPr>
-        <w:t>, 38</w:t>
+        <w:t xml:space="preserve"> </w:t>
       </w:r>
       <w:r>
         <w:rPr>
@@ -13304,7 +13123,7 @@
           <w:sz w:val="20"/>
           <w:szCs w:val="20"/>
         </w:rPr>
-        <w:t>,</w:t>
+        <w:t xml:space="preserve">y </w:t>
       </w:r>
       <w:r>
         <w:rPr>
@@ -13312,7 +13131,7 @@
           <w:sz w:val="20"/>
           <w:szCs w:val="20"/>
         </w:rPr>
-        <w:t xml:space="preserve"> ISO. (s. f.). </w:t>
+        <w:t xml:space="preserve">OGC. (2009). </w:t>
       </w:r>
       <w:r>
         <w:rPr>
@@ -13322,143 +13141,15 @@
           <w:sz w:val="20"/>
           <w:szCs w:val="20"/>
         </w:rPr>
-        <w:t xml:space="preserve">International </w:t>
-      </w:r>
-      <w:proofErr w:type="spellStart"/>
-      <w:r>
-        <w:rPr>
-          <w:rFonts w:cs="Times New Roman"/>
-          <w:i/>
-          <w:iCs/>
+        <w:t>Éxito en la gestión de proyectos con PRINCE2</w:t>
+      </w:r>
+      <w:r>
+        <w:rPr>
+          <w:rFonts w:cs="Times New Roman"/>
           <w:sz w:val="20"/>
           <w:szCs w:val="20"/>
         </w:rPr>
-        <w:t>Organization</w:t>
-      </w:r>
-      <w:proofErr w:type="spellEnd"/>
-      <w:r>
-        <w:rPr>
-          <w:rFonts w:cs="Times New Roman"/>
-          <w:i/>
-          <w:iCs/>
-          <w:sz w:val="20"/>
-          <w:szCs w:val="20"/>
-        </w:rPr>
-        <w:t xml:space="preserve"> </w:t>
-      </w:r>
-      <w:proofErr w:type="spellStart"/>
-      <w:r>
-        <w:rPr>
-          <w:rFonts w:cs="Times New Roman"/>
-          <w:i/>
-          <w:iCs/>
-          <w:sz w:val="20"/>
-          <w:szCs w:val="20"/>
-        </w:rPr>
-        <w:t>for</w:t>
-      </w:r>
-      <w:proofErr w:type="spellEnd"/>
-      <w:r>
-        <w:rPr>
-          <w:rFonts w:cs="Times New Roman"/>
-          <w:i/>
-          <w:iCs/>
-          <w:sz w:val="20"/>
-          <w:szCs w:val="20"/>
-        </w:rPr>
-        <w:t xml:space="preserve"> </w:t>
-      </w:r>
-      <w:proofErr w:type="spellStart"/>
-      <w:r>
-        <w:rPr>
-          <w:rFonts w:cs="Times New Roman"/>
-          <w:i/>
-          <w:iCs/>
-          <w:sz w:val="20"/>
-          <w:szCs w:val="20"/>
-        </w:rPr>
-        <w:t>Standardization</w:t>
-      </w:r>
-      <w:proofErr w:type="spellEnd"/>
-      <w:r>
-        <w:rPr>
-          <w:rFonts w:cs="Times New Roman"/>
-          <w:sz w:val="20"/>
-          <w:szCs w:val="20"/>
-        </w:rPr>
-        <w:t xml:space="preserve"> </w:t>
-      </w:r>
-      <w:r>
-        <w:rPr>
-          <w:rFonts w:cs="Times New Roman"/>
-          <w:b/>
-          <w:bCs/>
-          <w:sz w:val="20"/>
-          <w:szCs w:val="20"/>
-        </w:rPr>
-        <w:t xml:space="preserve">y </w:t>
-      </w:r>
-      <w:r>
-        <w:rPr>
-          <w:rFonts w:cs="Times New Roman"/>
-          <w:sz w:val="20"/>
-          <w:szCs w:val="20"/>
-        </w:rPr>
-        <w:t xml:space="preserve">OGC. (2009). </w:t>
-      </w:r>
-      <w:r>
-        <w:rPr>
-          <w:rFonts w:cs="Times New Roman"/>
-          <w:i/>
-          <w:iCs/>
-          <w:sz w:val="20"/>
-          <w:szCs w:val="20"/>
-        </w:rPr>
-        <w:t>Éxito en la gestión de proyectos con PRINCE2</w:t>
-      </w:r>
-      <w:r>
-        <w:rPr>
-          <w:rFonts w:cs="Times New Roman"/>
-          <w:sz w:val="20"/>
-          <w:szCs w:val="20"/>
-        </w:rPr>
-        <w:t xml:space="preserve">. </w:t>
-      </w:r>
-      <w:proofErr w:type="spellStart"/>
-      <w:r>
-        <w:rPr>
-          <w:rFonts w:cs="Times New Roman"/>
-          <w:sz w:val="20"/>
-          <w:szCs w:val="20"/>
-        </w:rPr>
-        <w:t>The</w:t>
-      </w:r>
-      <w:proofErr w:type="spellEnd"/>
-      <w:r>
-        <w:rPr>
-          <w:rFonts w:cs="Times New Roman"/>
-          <w:sz w:val="20"/>
-          <w:szCs w:val="20"/>
-        </w:rPr>
-        <w:t xml:space="preserve"> </w:t>
-      </w:r>
-      <w:proofErr w:type="spellStart"/>
-      <w:r>
-        <w:rPr>
-          <w:rFonts w:cs="Times New Roman"/>
-          <w:sz w:val="20"/>
-          <w:szCs w:val="20"/>
-        </w:rPr>
-        <w:t>Stationery</w:t>
-      </w:r>
-      <w:proofErr w:type="spellEnd"/>
-      <w:r>
-        <w:rPr>
-          <w:rFonts w:cs="Times New Roman"/>
-          <w:sz w:val="20"/>
-          <w:szCs w:val="20"/>
-        </w:rPr>
-        <w:t xml:space="preserve"> Office.</w:t>
+        <w:t>. The Stationery Office.</w:t>
       </w:r>
     </w:p>
     <w:p>
@@ -14527,49 +14218,7 @@
               <w:rPr>
                 <w:lang w:val="en-US"/>
               </w:rPr>
-              <w:t xml:space="preserve">Tiene dos </w:t>
-            </w:r>
-            <w:proofErr w:type="spellStart"/>
-            <w:r>
-              <w:rPr>
-                <w:lang w:val="en-US"/>
-              </w:rPr>
-              <w:t>niveles</w:t>
-            </w:r>
-            <w:proofErr w:type="spellEnd"/>
-            <w:r>
-              <w:rPr>
-                <w:lang w:val="en-US"/>
-              </w:rPr>
-              <w:t xml:space="preserve"> de </w:t>
-            </w:r>
-            <w:proofErr w:type="spellStart"/>
-            <w:r>
-              <w:rPr>
-                <w:lang w:val="en-US"/>
-              </w:rPr>
-              <w:t>certificación</w:t>
-            </w:r>
-            <w:proofErr w:type="spellEnd"/>
-            <w:r>
-              <w:rPr>
-                <w:lang w:val="en-US"/>
-              </w:rPr>
-              <w:t xml:space="preserve">: PMP (Project Management Professional) y CAMP (Certificate Associate in Project </w:t>
-            </w:r>
-            <w:proofErr w:type="spellStart"/>
-            <w:r>
-              <w:rPr>
-                <w:lang w:val="en-US"/>
-              </w:rPr>
-              <w:t>Mangement</w:t>
-            </w:r>
-            <w:proofErr w:type="spellEnd"/>
-            <w:r>
-              <w:rPr>
-                <w:lang w:val="en-US"/>
-              </w:rPr>
-              <w:t>).</w:t>
+              <w:t>Tiene dos niveles de certificación: PMP (Project Management Professional) y CAMP (Certificate Associate in Project Mangement).</w:t>
             </w:r>
           </w:p>
         </w:tc>
@@ -14647,23 +14296,13 @@
         </w:rPr>
         <w:t xml:space="preserve"> con información recopilada de: </w:t>
       </w:r>
-      <w:proofErr w:type="spellStart"/>
       <w:r>
         <w:rPr>
           <w:rFonts w:cs="Times New Roman"/>
           <w:sz w:val="20"/>
           <w:szCs w:val="20"/>
         </w:rPr>
-        <w:t>Assaff</w:t>
-      </w:r>
-      <w:proofErr w:type="spellEnd"/>
-      <w:r>
-        <w:rPr>
-          <w:rFonts w:cs="Times New Roman"/>
-          <w:sz w:val="20"/>
-          <w:szCs w:val="20"/>
-        </w:rPr>
-        <w:t xml:space="preserve">, R. (s. f.). </w:t>
+        <w:t xml:space="preserve">Assaff, R. (s. f.). </w:t>
       </w:r>
       <w:r>
         <w:rPr>
@@ -14707,25 +14346,7 @@
           <w:sz w:val="20"/>
           <w:szCs w:val="20"/>
         </w:rPr>
-        <w:t xml:space="preserve">Fernández Parra, K., Garrido </w:t>
-      </w:r>
-      <w:proofErr w:type="spellStart"/>
-      <w:r>
-        <w:rPr>
-          <w:rFonts w:cs="Times New Roman"/>
-          <w:sz w:val="20"/>
-          <w:szCs w:val="20"/>
-        </w:rPr>
-        <w:t>Saroza</w:t>
-      </w:r>
-      <w:proofErr w:type="spellEnd"/>
-      <w:r>
-        <w:rPr>
-          <w:rFonts w:cs="Times New Roman"/>
-          <w:sz w:val="20"/>
-          <w:szCs w:val="20"/>
-        </w:rPr>
-        <w:t xml:space="preserve">, A., Ramírez Martínez, Y., &amp; Perdomo Bello, I. (s. f.). PMBOK y PRINCE 2 similitudes y diferencias. </w:t>
+        <w:t xml:space="preserve">Fernández Parra, K., Garrido Saroza, A., Ramírez Martínez, Y., &amp; Perdomo Bello, I. (s. f.). PMBOK y PRINCE 2 similitudes y diferencias. </w:t>
       </w:r>
       <w:r>
         <w:rPr>
@@ -17591,21 +17212,8 @@
               <w:contextualSpacing w:val="0"/>
               <w:jc w:val="center"/>
             </w:pPr>
-            <w:proofErr w:type="spellStart"/>
-            <w:r>
-              <w:t>Acceptance</w:t>
-            </w:r>
-            <w:proofErr w:type="spellEnd"/>
-            <w:r>
-              <w:t xml:space="preserve"> </w:t>
-            </w:r>
-            <w:proofErr w:type="spellStart"/>
-            <w:r>
-              <w:t>Record</w:t>
-            </w:r>
-            <w:proofErr w:type="spellEnd"/>
-            <w:r>
-              <w:t xml:space="preserve"> (Registro de aceptación)</w:t>
+            <w:r>
+              <w:t>Acceptance Record (Registro de aceptación)</w:t>
             </w:r>
           </w:p>
         </w:tc>
@@ -17876,19 +17484,9 @@
               <w:contextualSpacing w:val="0"/>
               <w:jc w:val="center"/>
             </w:pPr>
-            <w:proofErr w:type="spellStart"/>
-            <w:r>
-              <w:t>Correction</w:t>
-            </w:r>
-            <w:proofErr w:type="spellEnd"/>
-            <w:r>
-              <w:t xml:space="preserve"> </w:t>
-            </w:r>
-            <w:proofErr w:type="spellStart"/>
-            <w:r>
-              <w:t>Register</w:t>
-            </w:r>
-            <w:proofErr w:type="spellEnd"/>
+            <w:r>
+              <w:t>Correction Register</w:t>
+            </w:r>
           </w:p>
           <w:p>
             <w:pPr>
@@ -18009,15 +17607,7 @@
               <w:jc w:val="center"/>
             </w:pPr>
             <w:r>
-              <w:t xml:space="preserve">Meeting </w:t>
-            </w:r>
-            <w:proofErr w:type="spellStart"/>
-            <w:r>
-              <w:t>Record</w:t>
-            </w:r>
-            <w:proofErr w:type="spellEnd"/>
-            <w:r>
-              <w:t xml:space="preserve"> (Acta de reunión)</w:t>
+              <w:t>Meeting Record (Acta de reunión)</w:t>
             </w:r>
           </w:p>
         </w:tc>
@@ -18113,21 +17703,8 @@
               <w:contextualSpacing w:val="0"/>
               <w:jc w:val="center"/>
             </w:pPr>
-            <w:proofErr w:type="spellStart"/>
-            <w:r>
-              <w:t>Progress</w:t>
-            </w:r>
-            <w:proofErr w:type="spellEnd"/>
-            <w:r>
-              <w:t xml:space="preserve"> Status </w:t>
-            </w:r>
-            <w:proofErr w:type="spellStart"/>
-            <w:r>
-              <w:t>Record</w:t>
-            </w:r>
-            <w:proofErr w:type="spellEnd"/>
-            <w:r>
-              <w:t xml:space="preserve"> (Registro de estado de progreso)</w:t>
+            <w:r>
+              <w:t>Progress Status Record (Registro de estado de progreso)</w:t>
             </w:r>
           </w:p>
         </w:tc>
@@ -18371,15 +17948,7 @@
               <w:jc w:val="center"/>
             </w:pPr>
             <w:r>
-              <w:t xml:space="preserve">Project </w:t>
-            </w:r>
-            <w:proofErr w:type="spellStart"/>
-            <w:r>
-              <w:t>Repository</w:t>
-            </w:r>
-            <w:proofErr w:type="spellEnd"/>
-            <w:r>
-              <w:t xml:space="preserve"> (Repositorio del proyecto)</w:t>
+              <w:t>Project Repository (Repositorio del proyecto)</w:t>
             </w:r>
           </w:p>
         </w:tc>
@@ -18481,7 +18050,6 @@
               </w:rPr>
               <w:t xml:space="preserve">Project </w:t>
             </w:r>
-            <w:proofErr w:type="spellStart"/>
             <w:r>
               <w:rPr>
                 <w:rStyle w:val="tlid-translation"/>
@@ -18492,29 +18060,20 @@
               <w:rPr>
                 <w:rStyle w:val="tlid-translation"/>
               </w:rPr>
-              <w:t>epository</w:t>
-            </w:r>
-            <w:proofErr w:type="spellEnd"/>
+              <w:t xml:space="preserve">epository </w:t>
+            </w:r>
             <w:r>
               <w:rPr>
                 <w:rStyle w:val="tlid-translation"/>
               </w:rPr>
-              <w:t xml:space="preserve"> </w:t>
-            </w:r>
-            <w:proofErr w:type="spellStart"/>
+              <w:t>B</w:t>
+            </w:r>
             <w:r>
               <w:rPr>
                 <w:rStyle w:val="tlid-translation"/>
               </w:rPr>
-              <w:t>B</w:t>
-            </w:r>
-            <w:r>
-              <w:rPr>
-                <w:rStyle w:val="tlid-translation"/>
-              </w:rPr>
               <w:t>ackup</w:t>
             </w:r>
-            <w:proofErr w:type="spellEnd"/>
             <w:r>
               <w:t xml:space="preserve"> (Copia de seguridad del repositorio del proyecto)</w:t>
             </w:r>
@@ -19157,21 +18716,8 @@
               <w:contextualSpacing w:val="0"/>
               <w:jc w:val="center"/>
             </w:pPr>
-            <w:proofErr w:type="spellStart"/>
-            <w:r>
-              <w:t>Verification</w:t>
-            </w:r>
-            <w:proofErr w:type="spellEnd"/>
-            <w:r>
-              <w:t xml:space="preserve"> </w:t>
-            </w:r>
-            <w:proofErr w:type="spellStart"/>
-            <w:r>
-              <w:t>Results</w:t>
-            </w:r>
-            <w:proofErr w:type="spellEnd"/>
-            <w:r>
-              <w:t xml:space="preserve"> (Resultados de la verificación)</w:t>
+            <w:r>
+              <w:t>Verification Results (Resultados de la verificación)</w:t>
             </w:r>
           </w:p>
         </w:tc>
@@ -19284,21 +18830,8 @@
               <w:contextualSpacing w:val="0"/>
               <w:jc w:val="center"/>
             </w:pPr>
-            <w:proofErr w:type="spellStart"/>
-            <w:r>
-              <w:t>Validation</w:t>
-            </w:r>
-            <w:proofErr w:type="spellEnd"/>
-            <w:r>
-              <w:t xml:space="preserve"> </w:t>
-            </w:r>
-            <w:proofErr w:type="spellStart"/>
-            <w:r>
-              <w:t>Results</w:t>
-            </w:r>
-            <w:proofErr w:type="spellEnd"/>
-            <w:r>
-              <w:t xml:space="preserve"> (Resultados de la validación)</w:t>
+            <w:r>
+              <w:t>Validation Results (Resultados de la validación)</w:t>
             </w:r>
           </w:p>
         </w:tc>
@@ -20043,16 +19576,8 @@
               <w:rPr>
                 <w:color w:val="000000" w:themeColor="text1"/>
               </w:rPr>
-              <w:t xml:space="preserve">Planificación del </w:t>
-            </w:r>
-            <w:proofErr w:type="spellStart"/>
-            <w:r>
-              <w:rPr>
-                <w:color w:val="000000" w:themeColor="text1"/>
-              </w:rPr>
-              <w:t>blacklog</w:t>
-            </w:r>
-            <w:proofErr w:type="spellEnd"/>
+              <w:t>Planificación del blacklog</w:t>
+            </w:r>
             <w:r>
               <w:rPr>
                 <w:color w:val="000000" w:themeColor="text1"/>
@@ -20466,27 +19991,7 @@
           <w:szCs w:val="20"/>
           <w:lang w:val="es-MX"/>
         </w:rPr>
-        <w:t xml:space="preserve">Alva Salcedo, A. B., &amp; Reyes </w:t>
-      </w:r>
-      <w:proofErr w:type="spellStart"/>
-      <w:r>
-        <w:rPr>
-          <w:rFonts w:cs="Times New Roman"/>
-          <w:sz w:val="20"/>
-          <w:szCs w:val="20"/>
-          <w:lang w:val="es-MX"/>
-        </w:rPr>
-        <w:t>Laynes</w:t>
-      </w:r>
-      <w:proofErr w:type="spellEnd"/>
-      <w:r>
-        <w:rPr>
-          <w:rFonts w:cs="Times New Roman"/>
-          <w:sz w:val="20"/>
-          <w:szCs w:val="20"/>
-          <w:lang w:val="es-MX"/>
-        </w:rPr>
-        <w:t xml:space="preserve">, J. B. (2019). </w:t>
+        <w:t xml:space="preserve">Alva Salcedo, A. B., &amp; Reyes Laynes, J. B. (2019). </w:t>
       </w:r>
       <w:r>
         <w:rPr>
@@ -20497,9 +20002,26 @@
           <w:szCs w:val="20"/>
           <w:lang w:val="es-MX"/>
         </w:rPr>
-        <w:t xml:space="preserve">Desarrollo e implementación de un sistema de </w:t>
-      </w:r>
-      <w:proofErr w:type="spellStart"/>
+        <w:t>Desarrollo e implementación de un sistema de ventasa basado en la metodologia scrum y xp el proceso de ventas de servicio de la empresa emsoir</w:t>
+      </w:r>
+      <w:r>
+        <w:rPr>
+          <w:rFonts w:cs="Times New Roman"/>
+          <w:sz w:val="20"/>
+          <w:szCs w:val="20"/>
+          <w:lang w:val="es-MX"/>
+        </w:rPr>
+        <w:t xml:space="preserve">. Universidad Autónoma del Perú, </w:t>
+      </w:r>
+      <w:r>
+        <w:rPr>
+          <w:rFonts w:cs="Times New Roman"/>
+          <w:sz w:val="20"/>
+          <w:szCs w:val="20"/>
+          <w:lang w:val="es-MX"/>
+        </w:rPr>
+        <w:t xml:space="preserve">Amavizca Valdez, L. O., Garcia Ruiz, A. C., Jiménez López, E., Duarte Guerrero, G. L., &amp; Vázquez Brindis, J. C. (2014). </w:t>
+      </w:r>
       <w:r>
         <w:rPr>
           <w:rFonts w:cs="Times New Roman"/>
@@ -20509,9 +20031,35 @@
           <w:szCs w:val="20"/>
           <w:lang w:val="es-MX"/>
         </w:rPr>
-        <w:t>ventasa</w:t>
-      </w:r>
-      <w:proofErr w:type="spellEnd"/>
+        <w:t>Aplicación de la metodología semi-ágil ICONIX para el desarrollo de software: Implementación y publicación de un sitio WEB para una empresa SPIN - OFF en el Sur de Sonora, México.</w:t>
+      </w:r>
+      <w:r>
+        <w:rPr>
+          <w:rFonts w:cs="Times New Roman"/>
+          <w:sz w:val="20"/>
+          <w:szCs w:val="20"/>
+          <w:lang w:val="es-MX"/>
+        </w:rPr>
+        <w:t xml:space="preserve"> Universidad Tecnológica del Sur de Sonora.</w:t>
+      </w:r>
+      <w:r>
+        <w:rPr>
+          <w:rFonts w:cs="Times New Roman"/>
+          <w:sz w:val="20"/>
+          <w:szCs w:val="20"/>
+          <w:lang w:val="es-MX"/>
+        </w:rPr>
+        <w:t xml:space="preserve"> </w:t>
+      </w:r>
+      <w:r>
+        <w:rPr>
+          <w:rFonts w:cs="Times New Roman"/>
+          <w:sz w:val="20"/>
+          <w:szCs w:val="20"/>
+          <w:lang w:val="es-MX"/>
+        </w:rPr>
+        <w:t xml:space="preserve">Lozano  Argote, J., Bolivar Guzman, J., &amp; Ramírez, J. J. (2019). </w:t>
+      </w:r>
       <w:r>
         <w:rPr>
           <w:rFonts w:cs="Times New Roman"/>
@@ -20521,9 +20069,35 @@
           <w:szCs w:val="20"/>
           <w:lang w:val="es-MX"/>
         </w:rPr>
-        <w:t xml:space="preserve"> basado en la </w:t>
-      </w:r>
-      <w:proofErr w:type="spellStart"/>
+        <w:t>Desarrollo de los módulos de transferencia y comunicación de datos ambientales para la empresa de SANAMBIENTE de Cali</w:t>
+      </w:r>
+      <w:r>
+        <w:rPr>
+          <w:rFonts w:cs="Times New Roman"/>
+          <w:sz w:val="20"/>
+          <w:szCs w:val="20"/>
+          <w:lang w:val="es-MX"/>
+        </w:rPr>
+        <w:t>. Instituto Uni</w:t>
+      </w:r>
+      <w:r>
+        <w:rPr>
+          <w:rFonts w:cs="Times New Roman"/>
+          <w:sz w:val="20"/>
+          <w:szCs w:val="20"/>
+          <w:lang w:val="es-MX"/>
+        </w:rPr>
+        <w:t xml:space="preserve">versitario Antonio Jose Camacho, </w:t>
+      </w:r>
+      <w:r>
+        <w:rPr>
+          <w:rFonts w:cs="Times New Roman"/>
+          <w:sz w:val="20"/>
+          <w:szCs w:val="20"/>
+          <w:lang w:val="es-MX"/>
+        </w:rPr>
+        <w:t xml:space="preserve">Navarro Cadavid, A., Fernández Martínez, J. D., &amp; Morales Vélez, J. (2013, septiembre 20). </w:t>
+      </w:r>
       <w:r>
         <w:rPr>
           <w:rFonts w:cs="Times New Roman"/>
@@ -20531,281 +20105,14 @@
           <w:iCs/>
           <w:sz w:val="20"/>
           <w:szCs w:val="20"/>
-          <w:lang w:val="es-MX"/>
-        </w:rPr>
-        <w:t>metodologia</w:t>
-      </w:r>
-      <w:proofErr w:type="spellEnd"/>
-      <w:r>
-        <w:rPr>
-          <w:rFonts w:cs="Times New Roman"/>
-          <w:i/>
-          <w:iCs/>
+        </w:rPr>
+        <w:t>Revisión de metodologías ágiles para el desarollo de software</w:t>
+      </w:r>
+      <w:r>
+        <w:rPr>
+          <w:rFonts w:cs="Times New Roman"/>
           <w:sz w:val="20"/>
           <w:szCs w:val="20"/>
-          <w:lang w:val="es-MX"/>
-        </w:rPr>
-        <w:t xml:space="preserve"> scrum y </w:t>
-      </w:r>
-      <w:proofErr w:type="spellStart"/>
-      <w:r>
-        <w:rPr>
-          <w:rFonts w:cs="Times New Roman"/>
-          <w:i/>
-          <w:iCs/>
-          <w:sz w:val="20"/>
-          <w:szCs w:val="20"/>
-          <w:lang w:val="es-MX"/>
-        </w:rPr>
-        <w:t>xp</w:t>
-      </w:r>
-      <w:proofErr w:type="spellEnd"/>
-      <w:r>
-        <w:rPr>
-          <w:rFonts w:cs="Times New Roman"/>
-          <w:i/>
-          <w:iCs/>
-          <w:sz w:val="20"/>
-          <w:szCs w:val="20"/>
-          <w:lang w:val="es-MX"/>
-        </w:rPr>
-        <w:t xml:space="preserve"> el proceso de ventas de servicio de la empresa </w:t>
-      </w:r>
-      <w:proofErr w:type="spellStart"/>
-      <w:r>
-        <w:rPr>
-          <w:rFonts w:cs="Times New Roman"/>
-          <w:i/>
-          <w:iCs/>
-          <w:sz w:val="20"/>
-          <w:szCs w:val="20"/>
-          <w:lang w:val="es-MX"/>
-        </w:rPr>
-        <w:t>emsoir</w:t>
-      </w:r>
-      <w:proofErr w:type="spellEnd"/>
-      <w:r>
-        <w:rPr>
-          <w:rFonts w:cs="Times New Roman"/>
-          <w:sz w:val="20"/>
-          <w:szCs w:val="20"/>
-          <w:lang w:val="es-MX"/>
-        </w:rPr>
-        <w:t xml:space="preserve">. Universidad Autónoma del Perú, </w:t>
-      </w:r>
-      <w:r>
-        <w:rPr>
-          <w:rFonts w:cs="Times New Roman"/>
-          <w:sz w:val="20"/>
-          <w:szCs w:val="20"/>
-          <w:lang w:val="es-MX"/>
-        </w:rPr>
-        <w:t xml:space="preserve">Amavizca Valdez, L. O., </w:t>
-      </w:r>
-      <w:proofErr w:type="spellStart"/>
-      <w:r>
-        <w:rPr>
-          <w:rFonts w:cs="Times New Roman"/>
-          <w:sz w:val="20"/>
-          <w:szCs w:val="20"/>
-          <w:lang w:val="es-MX"/>
-        </w:rPr>
-        <w:t>Garcia</w:t>
-      </w:r>
-      <w:proofErr w:type="spellEnd"/>
-      <w:r>
-        <w:rPr>
-          <w:rFonts w:cs="Times New Roman"/>
-          <w:sz w:val="20"/>
-          <w:szCs w:val="20"/>
-          <w:lang w:val="es-MX"/>
-        </w:rPr>
-        <w:t xml:space="preserve"> Ruiz, A. C., Jiménez López, E., Duarte Guerrero, G. L., &amp; Vázquez Brindis, J. C. (2014). </w:t>
-      </w:r>
-      <w:r>
-        <w:rPr>
-          <w:rFonts w:cs="Times New Roman"/>
-          <w:i/>
-          <w:iCs/>
-          <w:sz w:val="20"/>
-          <w:szCs w:val="20"/>
-          <w:lang w:val="es-MX"/>
-        </w:rPr>
-        <w:t>Aplicación de la metodología semi-ágil ICONIX para el desarrollo de software: Implementación y publicación de un sitio WEB para una empresa SPIN - OFF en el Sur de Sonora, México.</w:t>
-      </w:r>
-      <w:r>
-        <w:rPr>
-          <w:rFonts w:cs="Times New Roman"/>
-          <w:sz w:val="20"/>
-          <w:szCs w:val="20"/>
-          <w:lang w:val="es-MX"/>
-        </w:rPr>
-        <w:t xml:space="preserve"> Universidad Tecnológica del Sur de Sonora.</w:t>
-      </w:r>
-      <w:r>
-        <w:rPr>
-          <w:rFonts w:cs="Times New Roman"/>
-          <w:sz w:val="20"/>
-          <w:szCs w:val="20"/>
-          <w:lang w:val="es-MX"/>
-        </w:rPr>
-        <w:t xml:space="preserve"> </w:t>
-      </w:r>
-      <w:proofErr w:type="gramStart"/>
-      <w:r>
-        <w:rPr>
-          <w:rFonts w:cs="Times New Roman"/>
-          <w:sz w:val="20"/>
-          <w:szCs w:val="20"/>
-          <w:lang w:val="es-MX"/>
-        </w:rPr>
-        <w:t>Lozano  Argote</w:t>
-      </w:r>
-      <w:proofErr w:type="gramEnd"/>
-      <w:r>
-        <w:rPr>
-          <w:rFonts w:cs="Times New Roman"/>
-          <w:sz w:val="20"/>
-          <w:szCs w:val="20"/>
-          <w:lang w:val="es-MX"/>
-        </w:rPr>
-        <w:t xml:space="preserve">, J., </w:t>
-      </w:r>
-      <w:proofErr w:type="spellStart"/>
-      <w:r>
-        <w:rPr>
-          <w:rFonts w:cs="Times New Roman"/>
-          <w:sz w:val="20"/>
-          <w:szCs w:val="20"/>
-          <w:lang w:val="es-MX"/>
-        </w:rPr>
-        <w:t>Bolivar</w:t>
-      </w:r>
-      <w:proofErr w:type="spellEnd"/>
-      <w:r>
-        <w:rPr>
-          <w:rFonts w:cs="Times New Roman"/>
-          <w:sz w:val="20"/>
-          <w:szCs w:val="20"/>
-          <w:lang w:val="es-MX"/>
-        </w:rPr>
-        <w:t xml:space="preserve"> </w:t>
-      </w:r>
-      <w:proofErr w:type="spellStart"/>
-      <w:r>
-        <w:rPr>
-          <w:rFonts w:cs="Times New Roman"/>
-          <w:sz w:val="20"/>
-          <w:szCs w:val="20"/>
-          <w:lang w:val="es-MX"/>
-        </w:rPr>
-        <w:t>Guzman</w:t>
-      </w:r>
-      <w:proofErr w:type="spellEnd"/>
-      <w:r>
-        <w:rPr>
-          <w:rFonts w:cs="Times New Roman"/>
-          <w:sz w:val="20"/>
-          <w:szCs w:val="20"/>
-          <w:lang w:val="es-MX"/>
-        </w:rPr>
-        <w:t xml:space="preserve">, J., &amp; Ramírez, J. J. (2019). </w:t>
-      </w:r>
-      <w:r>
-        <w:rPr>
-          <w:rFonts w:cs="Times New Roman"/>
-          <w:i/>
-          <w:iCs/>
-          <w:sz w:val="20"/>
-          <w:szCs w:val="20"/>
-          <w:lang w:val="es-MX"/>
-        </w:rPr>
-        <w:t>Desarrollo de los módulos de transferencia y comunicación de datos ambientales para la empresa de SANAMBIENTE de Cali</w:t>
-      </w:r>
-      <w:r>
-        <w:rPr>
-          <w:rFonts w:cs="Times New Roman"/>
-          <w:sz w:val="20"/>
-          <w:szCs w:val="20"/>
-          <w:lang w:val="es-MX"/>
-        </w:rPr>
-        <w:t>. Instituto Uni</w:t>
-      </w:r>
-      <w:r>
-        <w:rPr>
-          <w:rFonts w:cs="Times New Roman"/>
-          <w:sz w:val="20"/>
-          <w:szCs w:val="20"/>
-          <w:lang w:val="es-MX"/>
-        </w:rPr>
-        <w:t xml:space="preserve">versitario Antonio </w:t>
-      </w:r>
-      <w:proofErr w:type="spellStart"/>
-      <w:r>
-        <w:rPr>
-          <w:rFonts w:cs="Times New Roman"/>
-          <w:sz w:val="20"/>
-          <w:szCs w:val="20"/>
-          <w:lang w:val="es-MX"/>
-        </w:rPr>
-        <w:t>Jose</w:t>
-      </w:r>
-      <w:proofErr w:type="spellEnd"/>
-      <w:r>
-        <w:rPr>
-          <w:rFonts w:cs="Times New Roman"/>
-          <w:sz w:val="20"/>
-          <w:szCs w:val="20"/>
-          <w:lang w:val="es-MX"/>
-        </w:rPr>
-        <w:t xml:space="preserve"> Camacho, </w:t>
-      </w:r>
-      <w:r>
-        <w:rPr>
-          <w:rFonts w:cs="Times New Roman"/>
-          <w:sz w:val="20"/>
-          <w:szCs w:val="20"/>
-          <w:lang w:val="es-MX"/>
-        </w:rPr>
-        <w:t xml:space="preserve">Navarro Cadavid, A., Fernández Martínez, J. D., &amp; Morales Vélez, J. (2013, septiembre 20). </w:t>
-      </w:r>
-      <w:r>
-        <w:rPr>
-          <w:rFonts w:cs="Times New Roman"/>
-          <w:i/>
-          <w:iCs/>
-          <w:sz w:val="20"/>
-          <w:szCs w:val="20"/>
-        </w:rPr>
-        <w:t xml:space="preserve">Revisión de metodologías ágiles para el </w:t>
-      </w:r>
-      <w:proofErr w:type="spellStart"/>
-      <w:r>
-        <w:rPr>
-          <w:rFonts w:cs="Times New Roman"/>
-          <w:i/>
-          <w:iCs/>
-          <w:sz w:val="20"/>
-          <w:szCs w:val="20"/>
-        </w:rPr>
-        <w:t>desarollo</w:t>
-      </w:r>
-      <w:proofErr w:type="spellEnd"/>
-      <w:r>
-        <w:rPr>
-          <w:rFonts w:cs="Times New Roman"/>
-          <w:i/>
-          <w:iCs/>
-          <w:sz w:val="20"/>
-          <w:szCs w:val="20"/>
-        </w:rPr>
-        <w:t xml:space="preserve"> de software</w:t>
-      </w:r>
-      <w:r>
-        <w:rPr>
-          <w:rFonts w:cs="Times New Roman"/>
-          <w:sz w:val="20"/>
-          <w:szCs w:val="20"/>
         </w:rPr>
         <w:t>. 11.</w:t>
       </w:r>
@@ -20962,40 +20269,61 @@
         <w:t>diseño se basa en UML</w:t>
       </w:r>
       <w:r>
-        <w:t xml:space="preserve"> (</w:t>
-      </w:r>
-      <w:proofErr w:type="spellStart"/>
-      <w:r>
-        <w:t>Unified</w:t>
-      </w:r>
-      <w:proofErr w:type="spellEnd"/>
+        <w:t xml:space="preserve"> (Unified Modeling Language)</w:t>
+      </w:r>
       <w:r>
         <w:t xml:space="preserve"> </w:t>
       </w:r>
-      <w:proofErr w:type="spellStart"/>
-      <w:r>
-        <w:t>Modeling</w:t>
-      </w:r>
-      <w:proofErr w:type="spellEnd"/>
+      <w:r>
+        <w:fldChar w:fldCharType="begin"/>
+      </w:r>
+      <w:r>
+        <w:instrText xml:space="preserve"> ADDIN ZOTERO_ITEM CSL_CITATION {"citationID":"mnaoNLhQ","properties":{"formattedCitation":"(Mnkandla &amp; Dwolatzky, 2004, p. 1)","plainCitation":"(Mnkandla &amp; Dwolatzky, 2004, p. 1)","noteIndex":0},"citationItems":[{"id":33,"uris":["http://zotero.org/users/5687329/items/VSC4ZLXB"],"uri":["http://zotero.org/users/5687329/items/VSC4ZLXB"],"itemData":{"id":33,"type":"report","genre":"Científico","language":"Inglés","title":"A Survey of Agile Methodologies","author":[{"family":"Mnkandla","given":"E."},{"family":"Dwolatzky","given":"B."}],"issued":{"date-parts":[["2004"]]}},"locator":"1","label":"page"}],"schema":"https://github.com/citation-style-language/schema/raw/master/csl-citation.json"} </w:instrText>
+      </w:r>
+      <w:r>
+        <w:fldChar w:fldCharType="separate"/>
+      </w:r>
+      <w:r>
+        <w:rPr>
+          <w:rFonts w:cs="Times New Roman"/>
+        </w:rPr>
+        <w:t>(Mnkandla &amp; Dwolatzky, 2004, p. 1)</w:t>
+      </w:r>
+      <w:r>
+        <w:fldChar w:fldCharType="end"/>
+      </w:r>
+      <w:r>
+        <w:t xml:space="preserve">. </w:t>
+      </w:r>
+      <w:r>
+        <w:t xml:space="preserve">Fue elaborada por Doug Rosenberg y Kendall Scott. </w:t>
+      </w:r>
+      <w:r>
+        <w:t>Se dice que ICONIX se encuentra entre la complejidad de RUP (Rational Unified Processes) y la simplicidad de XP (eXtreme Programming)</w:t>
+      </w:r>
+      <w:r>
+        <w:t>, sin pasar por alto</w:t>
+      </w:r>
+      <w:r>
+        <w:t xml:space="preserve"> las tareas de análisis y de diseño que </w:t>
+      </w:r>
+      <w:r>
+        <w:t xml:space="preserve">éste </w:t>
+      </w:r>
+      <w:r>
+        <w:t>último</w:t>
+      </w:r>
+      <w:r>
+        <w:t xml:space="preserve"> no contempla</w:t>
+      </w:r>
       <w:r>
         <w:t xml:space="preserve"> </w:t>
       </w:r>
-      <w:proofErr w:type="spellStart"/>
-      <w:r>
-        <w:t>Language</w:t>
-      </w:r>
-      <w:proofErr w:type="spellEnd"/>
-      <w:r>
-        <w:t>)</w:t>
-      </w:r>
-      <w:r>
-        <w:t xml:space="preserve"> </w:t>
-      </w:r>
       <w:r>
         <w:fldChar w:fldCharType="begin"/>
       </w:r>
       <w:r>
-        <w:instrText xml:space="preserve"> ADDIN ZOTERO_ITEM CSL_CITATION {"citationID":"mnaoNLhQ","properties":{"formattedCitation":"(Mnkandla &amp; Dwolatzky, 2004, p. 1)","plainCitation":"(Mnkandla &amp; Dwolatzky, 2004, p. 1)","noteIndex":0},"citationItems":[{"id":33,"uris":["http://zotero.org/users/5687329/items/VSC4ZLXB"],"uri":["http://zotero.org/users/5687329/items/VSC4ZLXB"],"itemData":{"id":33,"type":"report","genre":"Científico","language":"Inglés","title":"A Survey of Agile Methodologies","author":[{"family":"Mnkandla","given":"E."},{"family":"Dwolatzky","given":"B."}],"issued":{"date-parts":[["2004"]]}},"locator":"1","label":"page"}],"schema":"https://github.com/citation-style-language/schema/raw/master/csl-citation.json"} </w:instrText>
+        <w:instrText xml:space="preserve"> ADDIN ZOTERO_ITEM CSL_CITATION {"citationID":"fh8TztYU","properties":{"formattedCitation":"(Amavizca Valdez et\\uc0\\u160{}al., 2014, p. 3)","plainCitation":"(Amavizca Valdez et al., 2014, p. 3)","noteIndex":0},"citationItems":[{"id":32,"uris":["http://zotero.org/users/5687329/items/5PNX9K2B"],"uri":["http://zotero.org/users/5687329/items/5PNX9K2B"],"itemData":{"id":32,"type":"report","genre":"Científico","language":"Español","title":"Aplicación de la metodología semi-ágil ICONIX para el desarrollo de software: implementación y publicación de un sitio WEB para una empresa SPIN -OFF en el Sur de Sonora, México.","author":[{"family":"Amavizca Valdez","given":"Laura Olivia"},{"family":"García Ruíz","given":"Abraham Crispín"},{"family":"Jiménez López","given":"Eusebio"},{"family":"Duarte Guerrero","given":"Gilda Lorena"},{"family":"Vásquez Brindis","given":"Juan Carlos"}],"issued":{"date-parts":[["2014"]]}},"locator":"3","label":"page"}],"schema":"https://github.com/citation-style-language/schema/raw/master/csl-citation.json"} </w:instrText>
       </w:r>
       <w:r>
         <w:fldChar w:fldCharType="separate"/>
@@ -21003,112 +20331,47 @@
       <w:r>
         <w:rPr>
           <w:rFonts w:cs="Times New Roman"/>
-        </w:rPr>
-        <w:t>(</w:t>
-      </w:r>
-      <w:proofErr w:type="spellStart"/>
-      <w:r>
-        <w:rPr>
-          <w:rFonts w:cs="Times New Roman"/>
-        </w:rPr>
-        <w:t>Mnkandla</w:t>
-      </w:r>
-      <w:proofErr w:type="spellEnd"/>
-      <w:r>
-        <w:rPr>
-          <w:rFonts w:cs="Times New Roman"/>
-        </w:rPr>
-        <w:t xml:space="preserve"> &amp; </w:t>
-      </w:r>
-      <w:proofErr w:type="spellStart"/>
-      <w:r>
-        <w:rPr>
-          <w:rFonts w:cs="Times New Roman"/>
-        </w:rPr>
-        <w:t>Dwolatzky</w:t>
-      </w:r>
-      <w:proofErr w:type="spellEnd"/>
-      <w:r>
-        <w:rPr>
-          <w:rFonts w:cs="Times New Roman"/>
-        </w:rPr>
-        <w:t>, 2004, p. 1)</w:t>
+          <w:szCs w:val="24"/>
+        </w:rPr>
+        <w:t>(Amavizca Valdez et al., 2014, p. 3)</w:t>
       </w:r>
       <w:r>
         <w:fldChar w:fldCharType="end"/>
       </w:r>
       <w:r>
-        <w:t xml:space="preserve">. </w:t>
-      </w:r>
-      <w:r>
-        <w:t xml:space="preserve">Fue elaborada por Doug Rosenberg y Kendall Scott. </w:t>
-      </w:r>
-      <w:r>
-        <w:t>Se dice que ICONIX se encuentra entre la complejidad de RUP (</w:t>
-      </w:r>
-      <w:proofErr w:type="spellStart"/>
-      <w:r>
-        <w:t>Rational</w:t>
-      </w:r>
-      <w:proofErr w:type="spellEnd"/>
-      <w:r>
-        <w:t xml:space="preserve"> </w:t>
-      </w:r>
-      <w:proofErr w:type="spellStart"/>
-      <w:r>
-        <w:t>Unified</w:t>
-      </w:r>
-      <w:proofErr w:type="spellEnd"/>
-      <w:r>
-        <w:t xml:space="preserve"> </w:t>
-      </w:r>
-      <w:proofErr w:type="spellStart"/>
-      <w:r>
-        <w:t>Processes</w:t>
-      </w:r>
-      <w:proofErr w:type="spellEnd"/>
-      <w:r>
-        <w:t>) y la simplicidad de XP (</w:t>
-      </w:r>
-      <w:proofErr w:type="spellStart"/>
-      <w:r>
-        <w:t>eXtreme</w:t>
-      </w:r>
-      <w:proofErr w:type="spellEnd"/>
-      <w:r>
-        <w:t xml:space="preserve"> </w:t>
-      </w:r>
-      <w:proofErr w:type="spellStart"/>
-      <w:r>
-        <w:t>Programming</w:t>
-      </w:r>
-      <w:proofErr w:type="spellEnd"/>
-      <w:r>
-        <w:t>)</w:t>
-      </w:r>
-      <w:r>
-        <w:t>, sin pasar por alto</w:t>
-      </w:r>
-      <w:r>
-        <w:t xml:space="preserve"> las tareas de análisis y de diseño que </w:t>
-      </w:r>
-      <w:r>
-        <w:t xml:space="preserve">éste </w:t>
-      </w:r>
-      <w:r>
-        <w:t>último</w:t>
-      </w:r>
-      <w:r>
-        <w:t xml:space="preserve"> no contempla</w:t>
-      </w:r>
-      <w:r>
-        <w:t xml:space="preserve"> </w:t>
+        <w:t>.</w:t>
+      </w:r>
+    </w:p>
+    <w:p>
+      <w:r>
+        <w:t>La esencia de ICONIX es</w:t>
+      </w:r>
+      <w:r>
+        <w:t xml:space="preserve">tá en que un </w:t>
+      </w:r>
+      <w:r>
+        <w:t>80% de los casos pueden ser resueltos tan solo con un uso del 20% del UML, lo cual simplifica en gran medida el proceso</w:t>
+      </w:r>
+      <w:r>
+        <w:t>,</w:t>
+      </w:r>
+      <w:r>
+        <w:t xml:space="preserve"> al dejar solo aquell</w:t>
+      </w:r>
+      <w:r>
+        <w:t xml:space="preserve">a documentación </w:t>
+      </w:r>
+      <w:r>
+        <w:t>necesari</w:t>
+      </w:r>
+      <w:r>
+        <w:t xml:space="preserve">a </w:t>
       </w:r>
       <w:r>
         <w:fldChar w:fldCharType="begin"/>
       </w:r>
       <w:r>
-        <w:instrText xml:space="preserve"> ADDIN ZOTERO_ITEM CSL_CITATION {"citationID":"fh8TztYU","properties":{"formattedCitation":"(Amavizca Valdez et\\uc0\\u160{}al., 2014, p. 3)","plainCitation":"(Amavizca Valdez et al., 2014, p. 3)","noteIndex":0},"citationItems":[{"id":32,"uris":["http://zotero.org/users/5687329/items/5PNX9K2B"],"uri":["http://zotero.org/users/5687329/items/5PNX9K2B"],"itemData":{"id":32,"type":"report","genre":"Científico","language":"Español","title":"Aplicación de la metodología semi-ágil ICONIX para el desarrollo de software: implementación y publicación de un sitio WEB para una empresa SPIN -OFF en el Sur de Sonora, México.","author":[{"family":"Amavizca Valdez","given":"Laura Olivia"},{"family":"García Ruíz","given":"Abraham Crispín"},{"family":"Jiménez López","given":"Eusebio"},{"family":"Duarte Guerrero","given":"Gilda Lorena"},{"family":"Vásquez Brindis","given":"Juan Carlos"}],"issued":{"date-parts":[["2014"]]}},"locator":"3","label":"page"}],"schema":"https://github.com/citation-style-language/schema/raw/master/csl-citation.json"} </w:instrText>
+        <w:instrText xml:space="preserve"> ADDIN ZOTERO_ITEM CSL_CITATION {"citationID":"fr0373xX","properties":{"formattedCitation":"(ICONIX Brand Group, 2016, p. 1)","plainCitation":"(ICONIX Brand Group, 2016, p. 1)","noteIndex":0},"citationItems":[{"id":45,"uris":["http://zotero.org/users/5687329/items/TCJJ6HJK"],"uri":["http://zotero.org/users/5687329/items/TCJJ6HJK"],"itemData":{"id":45,"type":"article","language":"Español","title":"Manual introductorio de ICONIX","author":[{"family":"ICONIX Brand Group","given":""}],"issued":{"date-parts":[["2016"]]}},"locator":"1","label":"page"}],"schema":"https://github.com/citation-style-language/schema/raw/master/csl-citation.json"} </w:instrText>
       </w:r>
       <w:r>
         <w:fldChar w:fldCharType="separate"/>
@@ -21116,70 +20379,8 @@
       <w:r>
         <w:rPr>
           <w:rFonts w:cs="Times New Roman"/>
-          <w:szCs w:val="24"/>
-        </w:rPr>
-        <w:t>(Amavizca Valdez et al., 2014, p. 3)</w:t>
-      </w:r>
-      <w:r>
-        <w:fldChar w:fldCharType="end"/>
-      </w:r>
-      <w:r>
-        <w:t>.</w:t>
-      </w:r>
-    </w:p>
-    <w:p>
-      <w:r>
-        <w:t>La esencia de ICONIX es</w:t>
-      </w:r>
-      <w:r>
-        <w:t xml:space="preserve">tá en que un </w:t>
-      </w:r>
-      <w:r>
-        <w:t>80% de los casos pueden ser resueltos tan solo con un uso del 20% del UML, lo cual simplifica en gran medida el proceso</w:t>
-      </w:r>
-      <w:r>
-        <w:t>,</w:t>
-      </w:r>
-      <w:r>
-        <w:t xml:space="preserve"> al dejar solo aquell</w:t>
-      </w:r>
-      <w:r>
-        <w:t xml:space="preserve">a documentación </w:t>
-      </w:r>
-      <w:r>
-        <w:t>necesari</w:t>
-      </w:r>
-      <w:r>
-        <w:t xml:space="preserve">a </w:t>
-      </w:r>
-      <w:r>
-        <w:fldChar w:fldCharType="begin"/>
-      </w:r>
-      <w:r>
-        <w:instrText xml:space="preserve"> ADDIN ZOTERO_ITEM CSL_CITATION {"citationID":"fr0373xX","properties":{"formattedCitation":"(ICONIX Brand Group, 2016, p. 1)","plainCitation":"(ICONIX Brand Group, 2016, p. 1)","noteIndex":0},"citationItems":[{"id":45,"uris":["http://zotero.org/users/5687329/items/TCJJ6HJK"],"uri":["http://zotero.org/users/5687329/items/TCJJ6HJK"],"itemData":{"id":45,"type":"article","language":"Español","title":"Manual introductorio de ICONIX","author":[{"family":"ICONIX Brand Group","given":""}],"issued":{"date-parts":[["2016"]]}},"locator":"1","label":"page"}],"schema":"https://github.com/citation-style-language/schema/raw/master/csl-citation.json"} </w:instrText>
-      </w:r>
-      <w:r>
-        <w:fldChar w:fldCharType="separate"/>
-      </w:r>
-      <w:r>
-        <w:rPr>
-          <w:rFonts w:cs="Times New Roman"/>
-        </w:rPr>
-        <w:t xml:space="preserve">(ICONIX Brand </w:t>
-      </w:r>
-      <w:proofErr w:type="spellStart"/>
-      <w:r>
-        <w:rPr>
-          <w:rFonts w:cs="Times New Roman"/>
-        </w:rPr>
-        <w:t>Group</w:t>
-      </w:r>
-      <w:proofErr w:type="spellEnd"/>
-      <w:r>
-        <w:rPr>
-          <w:rFonts w:cs="Times New Roman"/>
-        </w:rPr>
-        <w:t>, 2016, p. 1)</w:t>
+        </w:rPr>
+        <w:t>(ICONIX Brand Group, 2016, p. 1)</w:t>
       </w:r>
       <w:r>
         <w:fldChar w:fldCharType="end"/>
@@ -21460,7 +20661,6 @@
         </w:rPr>
         <w:t xml:space="preserve">. </w:t>
       </w:r>
-      <w:proofErr w:type="spellStart"/>
       <w:r>
         <w:rPr>
           <w:rFonts w:eastAsia="Times New Roman" w:cs="Times New Roman"/>
@@ -21468,97 +20668,7 @@
           <w:szCs w:val="20"/>
           <w:lang w:eastAsia="es-CO"/>
         </w:rPr>
-        <w:t>United</w:t>
-      </w:r>
-      <w:proofErr w:type="spellEnd"/>
-      <w:r>
-        <w:rPr>
-          <w:rFonts w:eastAsia="Times New Roman" w:cs="Times New Roman"/>
-          <w:sz w:val="20"/>
-          <w:szCs w:val="20"/>
-          <w:lang w:eastAsia="es-CO"/>
-        </w:rPr>
-        <w:t xml:space="preserve"> </w:t>
-      </w:r>
-      <w:proofErr w:type="spellStart"/>
-      <w:r>
-        <w:rPr>
-          <w:rFonts w:eastAsia="Times New Roman" w:cs="Times New Roman"/>
-          <w:sz w:val="20"/>
-          <w:szCs w:val="20"/>
-          <w:lang w:eastAsia="es-CO"/>
-        </w:rPr>
-        <w:t>States</w:t>
-      </w:r>
-      <w:proofErr w:type="spellEnd"/>
-      <w:r>
-        <w:rPr>
-          <w:rFonts w:eastAsia="Times New Roman" w:cs="Times New Roman"/>
-          <w:sz w:val="20"/>
-          <w:szCs w:val="20"/>
-          <w:lang w:eastAsia="es-CO"/>
-        </w:rPr>
-        <w:t xml:space="preserve"> </w:t>
-      </w:r>
-      <w:proofErr w:type="spellStart"/>
-      <w:r>
-        <w:rPr>
-          <w:rFonts w:eastAsia="Times New Roman" w:cs="Times New Roman"/>
-          <w:sz w:val="20"/>
-          <w:szCs w:val="20"/>
-          <w:lang w:eastAsia="es-CO"/>
-        </w:rPr>
-        <w:t>of</w:t>
-      </w:r>
-      <w:proofErr w:type="spellEnd"/>
-      <w:r>
-        <w:rPr>
-          <w:rFonts w:eastAsia="Times New Roman" w:cs="Times New Roman"/>
-          <w:sz w:val="20"/>
-          <w:szCs w:val="20"/>
-          <w:lang w:eastAsia="es-CO"/>
-        </w:rPr>
-        <w:t xml:space="preserve"> </w:t>
-      </w:r>
-      <w:proofErr w:type="spellStart"/>
-      <w:r>
-        <w:rPr>
-          <w:rFonts w:eastAsia="Times New Roman" w:cs="Times New Roman"/>
-          <w:sz w:val="20"/>
-          <w:szCs w:val="20"/>
-          <w:lang w:eastAsia="es-CO"/>
-        </w:rPr>
-        <w:t>America</w:t>
-      </w:r>
-      <w:proofErr w:type="spellEnd"/>
-      <w:r>
-        <w:rPr>
-          <w:rFonts w:eastAsia="Times New Roman" w:cs="Times New Roman"/>
-          <w:sz w:val="20"/>
-          <w:szCs w:val="20"/>
-          <w:lang w:eastAsia="es-CO"/>
-        </w:rPr>
-        <w:t xml:space="preserve">: </w:t>
-      </w:r>
-      <w:proofErr w:type="spellStart"/>
-      <w:r>
-        <w:rPr>
-          <w:rFonts w:eastAsia="Times New Roman" w:cs="Times New Roman"/>
-          <w:sz w:val="20"/>
-          <w:szCs w:val="20"/>
-          <w:lang w:eastAsia="es-CO"/>
-        </w:rPr>
-        <w:t>Apress</w:t>
-      </w:r>
-      <w:proofErr w:type="spellEnd"/>
-      <w:r>
-        <w:rPr>
-          <w:rFonts w:eastAsia="Times New Roman" w:cs="Times New Roman"/>
-          <w:sz w:val="20"/>
-          <w:szCs w:val="20"/>
-          <w:lang w:eastAsia="es-CO"/>
-        </w:rPr>
-        <w:t>, p.45.</w:t>
+        <w:t>United States of America: Apress, p.45.</w:t>
       </w:r>
     </w:p>
     <w:p>
@@ -21650,39 +20760,7 @@
         <w:t>agrupación que cuenta con las</w:t>
       </w:r>
       <w:r>
-        <w:t xml:space="preserve"> mejores técnicas de las metodologías originales que formaron UML: la Técnica de modelado de objetos (</w:t>
-      </w:r>
-      <w:proofErr w:type="spellStart"/>
-      <w:r>
-        <w:t>Object</w:t>
-      </w:r>
-      <w:proofErr w:type="spellEnd"/>
-      <w:r>
-        <w:t xml:space="preserve"> </w:t>
-      </w:r>
-      <w:proofErr w:type="spellStart"/>
-      <w:r>
-        <w:t>Modeling</w:t>
-      </w:r>
-      <w:proofErr w:type="spellEnd"/>
-      <w:r>
-        <w:t xml:space="preserve"> </w:t>
-      </w:r>
-      <w:proofErr w:type="spellStart"/>
-      <w:r>
-        <w:t>Technique</w:t>
-      </w:r>
-      <w:proofErr w:type="spellEnd"/>
-      <w:r>
-        <w:t xml:space="preserve"> (OMT)) de Jim Rumbaugh, el método </w:t>
-      </w:r>
-      <w:proofErr w:type="spellStart"/>
-      <w:r>
-        <w:t>Objectory</w:t>
-      </w:r>
-      <w:proofErr w:type="spellEnd"/>
-      <w:r>
-        <w:t xml:space="preserve"> de Ivar Jacobson y el método Booch de Grady Booch</w:t>
+        <w:t xml:space="preserve"> mejores técnicas de las metodologías originales que formaron UML: la Técnica de modelado de objetos (Object Modeling Technique (OMT)) de Jim Rumbaugh, el método Objectory de Ivar Jacobson y el método Booch de Grady Booch</w:t>
       </w:r>
       <w:r>
         <w:t>; debido a que</w:t>
@@ -22149,23 +21227,7 @@
           <w:rFonts w:cs="Times New Roman"/>
           <w:szCs w:val="24"/>
         </w:rPr>
-        <w:t xml:space="preserve">(Silva </w:t>
-      </w:r>
-      <w:proofErr w:type="spellStart"/>
-      <w:r>
-        <w:rPr>
-          <w:rFonts w:cs="Times New Roman"/>
-          <w:szCs w:val="24"/>
-        </w:rPr>
-        <w:t>Ascuntar</w:t>
-      </w:r>
-      <w:proofErr w:type="spellEnd"/>
-      <w:r>
-        <w:rPr>
-          <w:rFonts w:cs="Times New Roman"/>
-          <w:szCs w:val="24"/>
-        </w:rPr>
-        <w:t xml:space="preserve"> &amp; García G., 2018, p. 34)</w:t>
+        <w:t>(Silva Ascuntar &amp; García G., 2018, p. 34)</w:t>
       </w:r>
       <w:r>
         <w:fldChar w:fldCharType="end"/>
@@ -22289,23 +21351,7 @@
           <w:rFonts w:cs="Times New Roman"/>
           <w:szCs w:val="24"/>
         </w:rPr>
-        <w:t xml:space="preserve">(Silva </w:t>
-      </w:r>
-      <w:proofErr w:type="spellStart"/>
-      <w:r>
-        <w:rPr>
-          <w:rFonts w:cs="Times New Roman"/>
-          <w:szCs w:val="24"/>
-        </w:rPr>
-        <w:t>Ascuntar</w:t>
-      </w:r>
-      <w:proofErr w:type="spellEnd"/>
-      <w:r>
-        <w:rPr>
-          <w:rFonts w:cs="Times New Roman"/>
-          <w:szCs w:val="24"/>
-        </w:rPr>
-        <w:t xml:space="preserve"> &amp; García G., 2018, p. 34)</w:t>
+        <w:t>(Silva Ascuntar &amp; García G., 2018, p. 34)</w:t>
       </w:r>
       <w:r>
         <w:fldChar w:fldCharType="end"/>
@@ -23172,7 +22218,13 @@
     </w:p>
     <w:p>
       <w:r>
-        <w:t>En este subcapítulo se hará una breve descripción de</w:t>
+        <w:t>En e</w:t>
+      </w:r>
+      <w:r>
+        <w:t xml:space="preserve">sta sección </w:t>
+      </w:r>
+      <w:r>
+        <w:t>se hará una breve descripción de</w:t>
       </w:r>
       <w:r>
         <w:t xml:space="preserve"> las principales tecnologías</w:t>
@@ -23363,15 +22415,7 @@
     </w:p>
     <w:p>
       <w:r>
-        <w:t xml:space="preserve">Es un gesto de base de datos relacional libre, de código abierto. Dirigido a la comunidad de desarrolladores. Está bajo licencia Berkeley Software </w:t>
-      </w:r>
-      <w:proofErr w:type="spellStart"/>
-      <w:r>
-        <w:t>Distribution</w:t>
-      </w:r>
-      <w:proofErr w:type="spellEnd"/>
-      <w:r>
-        <w:t xml:space="preserve"> (BSD) </w:t>
+        <w:t xml:space="preserve">Es un gesto de base de datos relacional libre, de código abierto. Dirigido a la comunidad de desarrolladores. Está bajo licencia Berkeley Software Distribution (BSD) </w:t>
       </w:r>
       <w:r>
         <w:fldChar w:fldCharType="begin"/>
@@ -23432,12 +22476,10 @@
       <w:r>
         <w:t xml:space="preserve">.5 </w:t>
       </w:r>
-      <w:proofErr w:type="spellStart"/>
       <w:r>
         <w:t>NodeJS</w:t>
       </w:r>
       <w:bookmarkEnd w:id="42"/>
-      <w:proofErr w:type="spellEnd"/>
     </w:p>
     <w:p>
       <w:r>
@@ -23583,14 +22625,9 @@
         <w:t xml:space="preserve">.8 </w:t>
       </w:r>
       <w:r>
-        <w:t xml:space="preserve">Visual Studio </w:t>
-      </w:r>
-      <w:proofErr w:type="spellStart"/>
-      <w:r>
-        <w:t>Code</w:t>
+        <w:t>Visual Studio Code</w:t>
       </w:r>
       <w:bookmarkEnd w:id="45"/>
-      <w:proofErr w:type="spellEnd"/>
     </w:p>
     <w:p>
       <w:r>
@@ -23634,32 +22671,14 @@
       <w:r>
         <w:t xml:space="preserve">.9 </w:t>
       </w:r>
-      <w:proofErr w:type="spellStart"/>
       <w:r>
         <w:t>Jest</w:t>
       </w:r>
       <w:bookmarkEnd w:id="46"/>
-      <w:proofErr w:type="spellEnd"/>
-    </w:p>
-    <w:p>
-      <w:r>
-        <w:t xml:space="preserve">Plataforma de pruebas universal, la cual se adapta a cualquier biblioteca de JavaScript. Esta plataforma se puede ejecutar sobre proyectos que estén basado en Angular, </w:t>
-      </w:r>
-      <w:proofErr w:type="spellStart"/>
-      <w:r>
-        <w:t>Node</w:t>
-      </w:r>
-      <w:proofErr w:type="spellEnd"/>
-      <w:r>
-        <w:t xml:space="preserve">, TypeScript, </w:t>
-      </w:r>
-      <w:proofErr w:type="spellStart"/>
-      <w:r>
-        <w:t>Vue</w:t>
-      </w:r>
-      <w:proofErr w:type="spellEnd"/>
-      <w:r>
-        <w:t>, entre otros</w:t>
+    </w:p>
+    <w:p>
+      <w:r>
+        <w:t>Plataforma de pruebas universal, la cual se adapta a cualquier biblioteca de JavaScript. Esta plataforma se puede ejecutar sobre proyectos que estén basado en Angular, Node, TypeScript, Vue, entre otros</w:t>
       </w:r>
       <w:r>
         <w:t xml:space="preserve"> </w:t>
@@ -23701,12 +22720,10 @@
       <w:r>
         <w:t xml:space="preserve">.10 </w:t>
       </w:r>
-      <w:proofErr w:type="spellStart"/>
       <w:r>
         <w:t>Jmeter</w:t>
       </w:r>
       <w:bookmarkEnd w:id="47"/>
-      <w:proofErr w:type="spellEnd"/>
     </w:p>
     <w:p>
       <w:r>
@@ -28800,21 +27817,7 @@
         <w:rPr>
           <w:rFonts w:cs="Times New Roman"/>
         </w:rPr>
-        <w:t xml:space="preserve">. </w:t>
-      </w:r>
-      <w:proofErr w:type="spellStart"/>
-      <w:r>
-        <w:rPr>
-          <w:rFonts w:cs="Times New Roman"/>
-        </w:rPr>
-        <w:t>Universidade</w:t>
-      </w:r>
-      <w:proofErr w:type="spellEnd"/>
-      <w:r>
-        <w:rPr>
-          <w:rFonts w:cs="Times New Roman"/>
-        </w:rPr>
-        <w:t xml:space="preserve"> Federal de Santa Catarina.</w:t>
+        <w:t>. Universidade Federal de Santa Catarina.</w:t>
       </w:r>
     </w:p>
     <w:p>
@@ -28906,23 +27909,41 @@
           <w:i/>
           <w:iCs/>
         </w:rPr>
-        <w:t xml:space="preserve">Palermo Business </w:t>
-      </w:r>
-      <w:proofErr w:type="spellStart"/>
+        <w:t>Palermo Business Review</w:t>
+      </w:r>
+      <w:r>
+        <w:rPr>
+          <w:rFonts w:cs="Times New Roman"/>
+        </w:rPr>
+        <w:t xml:space="preserve">, </w:t>
+      </w:r>
       <w:r>
         <w:rPr>
           <w:rFonts w:cs="Times New Roman"/>
           <w:i/>
           <w:iCs/>
         </w:rPr>
-        <w:t>Review</w:t>
-      </w:r>
-      <w:proofErr w:type="spellEnd"/>
-      <w:r>
-        <w:rPr>
-          <w:rFonts w:cs="Times New Roman"/>
-        </w:rPr>
-        <w:t xml:space="preserve">, </w:t>
+        <w:t>12</w:t>
+      </w:r>
+      <w:r>
+        <w:rPr>
+          <w:rFonts w:cs="Times New Roman"/>
+        </w:rPr>
+        <w:t>, 38.</w:t>
+      </w:r>
+    </w:p>
+    <w:p>
+      <w:pPr>
+        <w:pStyle w:val="Bibliografa"/>
+        <w:rPr>
+          <w:rFonts w:cs="Times New Roman"/>
+        </w:rPr>
+      </w:pPr>
+      <w:r>
+        <w:rPr>
+          <w:rFonts w:cs="Times New Roman"/>
+        </w:rPr>
+        <w:t xml:space="preserve">Fiestas Jacinto, J. E. (2015). </w:t>
       </w:r>
       <w:r>
         <w:rPr>
@@ -28930,13 +27951,13 @@
           <w:i/>
           <w:iCs/>
         </w:rPr>
-        <w:t>12</w:t>
-      </w:r>
-      <w:r>
-        <w:rPr>
-          <w:rFonts w:cs="Times New Roman"/>
-        </w:rPr>
-        <w:t>, 38.</w:t>
+        <w:t>La implementación de un sistema de inteligencia de negocios que permita mejorar la toma de decisiones respecto a las remuneraciones de la empresa pesquera Carlos Eduardo S.R.L.-2014</w:t>
+      </w:r>
+      <w:r>
+        <w:rPr>
+          <w:rFonts w:cs="Times New Roman"/>
+        </w:rPr>
+        <w:t>. Universidad Nacional de Trujillo.</w:t>
       </w:r>
     </w:p>
     <w:p>
@@ -28944,34 +27965,6 @@
         <w:pStyle w:val="Bibliografa"/>
         <w:rPr>
           <w:rFonts w:cs="Times New Roman"/>
-        </w:rPr>
-      </w:pPr>
-      <w:r>
-        <w:rPr>
-          <w:rFonts w:cs="Times New Roman"/>
-        </w:rPr>
-        <w:t xml:space="preserve">Fiestas Jacinto, J. E. (2015). </w:t>
-      </w:r>
-      <w:r>
-        <w:rPr>
-          <w:rFonts w:cs="Times New Roman"/>
-          <w:i/>
-          <w:iCs/>
-        </w:rPr>
-        <w:t>La implementación de un sistema de inteligencia de negocios que permita mejorar la toma de decisiones respecto a las remuneraciones de la empresa pesquera Carlos Eduardo S.R.L.-2014</w:t>
-      </w:r>
-      <w:r>
-        <w:rPr>
-          <w:rFonts w:cs="Times New Roman"/>
-        </w:rPr>
-        <w:t>. Universidad Nacional de Trujillo.</w:t>
-      </w:r>
-    </w:p>
-    <w:p>
-      <w:pPr>
-        <w:pStyle w:val="Bibliografa"/>
-        <w:rPr>
-          <w:rFonts w:cs="Times New Roman"/>
           <w:lang w:val="en-US"/>
         </w:rPr>
       </w:pPr>
@@ -28979,21 +27972,7 @@
         <w:rPr>
           <w:rFonts w:cs="Times New Roman"/>
         </w:rPr>
-        <w:t xml:space="preserve">González </w:t>
-      </w:r>
-      <w:proofErr w:type="spellStart"/>
-      <w:r>
-        <w:rPr>
-          <w:rFonts w:cs="Times New Roman"/>
-        </w:rPr>
-        <w:t>Toste</w:t>
-      </w:r>
-      <w:proofErr w:type="spellEnd"/>
-      <w:r>
-        <w:rPr>
-          <w:rFonts w:cs="Times New Roman"/>
-        </w:rPr>
-        <w:t xml:space="preserve">, D., Valdés González, A. A., Romero Gómez, Y., &amp; García Pérez, Y. (2017). </w:t>
+        <w:t xml:space="preserve">González Toste, D., Valdés González, A. A., Romero Gómez, Y., &amp; García Pérez, Y. (2017). </w:t>
       </w:r>
       <w:r>
         <w:rPr>
@@ -29182,21 +28161,7 @@
         <w:rPr>
           <w:rFonts w:cs="Times New Roman"/>
         </w:rPr>
-        <w:t xml:space="preserve"> (S. Sánchez, M. Á. Sicilia, C. Canal, &amp; F. J. Durán, </w:t>
-      </w:r>
-      <w:proofErr w:type="spellStart"/>
-      <w:r>
-        <w:rPr>
-          <w:rFonts w:cs="Times New Roman"/>
-        </w:rPr>
-        <w:t>Trads</w:t>
-      </w:r>
-      <w:proofErr w:type="spellEnd"/>
-      <w:r>
-        <w:rPr>
-          <w:rFonts w:cs="Times New Roman"/>
-        </w:rPr>
-        <w:t xml:space="preserve">.). </w:t>
+        <w:t xml:space="preserve"> (S. Sánchez, M. Á. Sicilia, C. Canal, &amp; F. J. Durán, Trads.). </w:t>
       </w:r>
       <w:r>
         <w:rPr>
@@ -29400,19 +28365,11 @@
           <w:rFonts w:cs="Times New Roman"/>
         </w:rPr>
       </w:pPr>
-      <w:proofErr w:type="spellStart"/>
-      <w:r>
-        <w:rPr>
-          <w:rFonts w:cs="Times New Roman"/>
-        </w:rPr>
-        <w:t>Matla</w:t>
-      </w:r>
-      <w:proofErr w:type="spellEnd"/>
-      <w:r>
-        <w:rPr>
-          <w:rFonts w:cs="Times New Roman"/>
-        </w:rPr>
-        <w:t xml:space="preserve"> Cruz, E. O. (2014). </w:t>
+      <w:r>
+        <w:rPr>
+          <w:rFonts w:cs="Times New Roman"/>
+        </w:rPr>
+        <w:t xml:space="preserve">Matla Cruz, E. O. (2014). </w:t>
       </w:r>
       <w:r>
         <w:rPr>
@@ -29464,33 +28421,11 @@
           <w:rFonts w:cs="Times New Roman"/>
         </w:rPr>
       </w:pPr>
-      <w:proofErr w:type="spellStart"/>
-      <w:r>
-        <w:rPr>
-          <w:rFonts w:cs="Times New Roman"/>
-        </w:rPr>
-        <w:t>Mnkandla</w:t>
-      </w:r>
-      <w:proofErr w:type="spellEnd"/>
-      <w:r>
-        <w:rPr>
-          <w:rFonts w:cs="Times New Roman"/>
-        </w:rPr>
-        <w:t xml:space="preserve">, E., &amp; </w:t>
-      </w:r>
-      <w:proofErr w:type="spellStart"/>
-      <w:r>
-        <w:rPr>
-          <w:rFonts w:cs="Times New Roman"/>
-        </w:rPr>
-        <w:t>Dwolatzky</w:t>
-      </w:r>
-      <w:proofErr w:type="spellEnd"/>
-      <w:r>
-        <w:rPr>
-          <w:rFonts w:cs="Times New Roman"/>
-        </w:rPr>
-        <w:t xml:space="preserve">, B. (2004). </w:t>
+      <w:r>
+        <w:rPr>
+          <w:rFonts w:cs="Times New Roman"/>
+        </w:rPr>
+        <w:t xml:space="preserve">Mnkandla, E., &amp; Dwolatzky, B. (2004). </w:t>
       </w:r>
       <w:r>
         <w:rPr>
@@ -29498,157 +28433,69 @@
           <w:i/>
           <w:iCs/>
         </w:rPr>
-        <w:t xml:space="preserve">A </w:t>
-      </w:r>
-      <w:proofErr w:type="spellStart"/>
+        <w:t>A Survey of Agile Methodologies</w:t>
+      </w:r>
+      <w:r>
+        <w:rPr>
+          <w:rFonts w:cs="Times New Roman"/>
+        </w:rPr>
+        <w:t xml:space="preserve"> [Científico].</w:t>
+      </w:r>
+    </w:p>
+    <w:p>
+      <w:pPr>
+        <w:pStyle w:val="Bibliografa"/>
+        <w:rPr>
+          <w:rFonts w:cs="Times New Roman"/>
+        </w:rPr>
+      </w:pPr>
+      <w:r>
+        <w:rPr>
+          <w:rFonts w:cs="Times New Roman"/>
+        </w:rPr>
+        <w:t xml:space="preserve">PORRAS. (2019). </w:t>
+      </w:r>
       <w:r>
         <w:rPr>
           <w:rFonts w:cs="Times New Roman"/>
           <w:i/>
           <w:iCs/>
         </w:rPr>
-        <w:t>Survey</w:t>
-      </w:r>
-      <w:proofErr w:type="spellEnd"/>
+        <w:t>“METODOLOGÍA ÁGIL ICONIX EN LA CALIDAD DEL PRODUCTO SOFTWARE, LIMA, 2017”</w:t>
+      </w:r>
+      <w:r>
+        <w:rPr>
+          <w:rFonts w:cs="Times New Roman"/>
+        </w:rPr>
+        <w:t>. Universidad Nacional Federico villareal.</w:t>
+      </w:r>
+    </w:p>
+    <w:p>
+      <w:pPr>
+        <w:pStyle w:val="Bibliografa"/>
+        <w:rPr>
+          <w:rFonts w:cs="Times New Roman"/>
+        </w:rPr>
+      </w:pPr>
+      <w:r>
+        <w:rPr>
+          <w:rFonts w:cs="Times New Roman"/>
+        </w:rPr>
+        <w:t xml:space="preserve">Pressman, R. S. (2002). </w:t>
+      </w:r>
       <w:r>
         <w:rPr>
           <w:rFonts w:cs="Times New Roman"/>
           <w:i/>
           <w:iCs/>
         </w:rPr>
-        <w:t xml:space="preserve"> </w:t>
-      </w:r>
-      <w:proofErr w:type="spellStart"/>
-      <w:r>
-        <w:rPr>
-          <w:rFonts w:cs="Times New Roman"/>
-          <w:i/>
-          <w:iCs/>
-        </w:rPr>
-        <w:t>of</w:t>
-      </w:r>
-      <w:proofErr w:type="spellEnd"/>
-      <w:r>
-        <w:rPr>
-          <w:rFonts w:cs="Times New Roman"/>
-          <w:i/>
-          <w:iCs/>
-        </w:rPr>
-        <w:t xml:space="preserve"> Agile </w:t>
-      </w:r>
-      <w:proofErr w:type="spellStart"/>
-      <w:r>
-        <w:rPr>
-          <w:rFonts w:cs="Times New Roman"/>
-          <w:i/>
-          <w:iCs/>
-        </w:rPr>
-        <w:t>Methodologies</w:t>
-      </w:r>
-      <w:proofErr w:type="spellEnd"/>
-      <w:r>
-        <w:rPr>
-          <w:rFonts w:cs="Times New Roman"/>
-        </w:rPr>
-        <w:t xml:space="preserve"> [Científico].</w:t>
-      </w:r>
-    </w:p>
-    <w:p>
-      <w:pPr>
-        <w:pStyle w:val="Bibliografa"/>
-        <w:rPr>
-          <w:rFonts w:cs="Times New Roman"/>
-        </w:rPr>
-      </w:pPr>
-      <w:r>
-        <w:rPr>
-          <w:rFonts w:cs="Times New Roman"/>
-        </w:rPr>
-        <w:t xml:space="preserve">PORRAS. (2019). </w:t>
-      </w:r>
-      <w:r>
-        <w:rPr>
-          <w:rFonts w:cs="Times New Roman"/>
-          <w:i/>
-          <w:iCs/>
-        </w:rPr>
-        <w:t>“METODOLOGÍA ÁGIL ICONIX EN LA CALIDAD DEL PRODUCTO SOFTWARE, LIMA, 2017”</w:t>
-      </w:r>
-      <w:r>
-        <w:rPr>
-          <w:rFonts w:cs="Times New Roman"/>
-        </w:rPr>
-        <w:t xml:space="preserve">. Universidad Nacional Federico </w:t>
-      </w:r>
-      <w:proofErr w:type="spellStart"/>
-      <w:r>
-        <w:rPr>
-          <w:rFonts w:cs="Times New Roman"/>
-        </w:rPr>
-        <w:t>villareal</w:t>
-      </w:r>
-      <w:proofErr w:type="spellEnd"/>
-      <w:r>
-        <w:rPr>
-          <w:rFonts w:cs="Times New Roman"/>
-        </w:rPr>
-        <w:t>.</w:t>
-      </w:r>
-    </w:p>
-    <w:p>
-      <w:pPr>
-        <w:pStyle w:val="Bibliografa"/>
-        <w:rPr>
-          <w:rFonts w:cs="Times New Roman"/>
-        </w:rPr>
-      </w:pPr>
-      <w:r>
-        <w:rPr>
-          <w:rFonts w:cs="Times New Roman"/>
-        </w:rPr>
-        <w:t xml:space="preserve">Pressman, R. S. (2002). </w:t>
-      </w:r>
-      <w:r>
-        <w:rPr>
-          <w:rFonts w:cs="Times New Roman"/>
-          <w:i/>
-          <w:iCs/>
-        </w:rPr>
         <w:t>Ingeniería del Software. Un enfoque práctico</w:t>
       </w:r>
       <w:r>
         <w:rPr>
           <w:rFonts w:cs="Times New Roman"/>
         </w:rPr>
-        <w:t xml:space="preserve"> (R. Martín Ojeda, V. Yagüe </w:t>
-      </w:r>
-      <w:proofErr w:type="spellStart"/>
-      <w:r>
-        <w:rPr>
-          <w:rFonts w:cs="Times New Roman"/>
-        </w:rPr>
-        <w:t>Galaup</w:t>
-      </w:r>
-      <w:proofErr w:type="spellEnd"/>
-      <w:r>
-        <w:rPr>
-          <w:rFonts w:cs="Times New Roman"/>
-        </w:rPr>
-        <w:t xml:space="preserve">, I. Morales Jareño, &amp; S. Sánchez Alonso, </w:t>
-      </w:r>
-      <w:proofErr w:type="spellStart"/>
-      <w:r>
-        <w:rPr>
-          <w:rFonts w:cs="Times New Roman"/>
-        </w:rPr>
-        <w:t>Trads</w:t>
-      </w:r>
-      <w:proofErr w:type="spellEnd"/>
-      <w:r>
-        <w:rPr>
-          <w:rFonts w:cs="Times New Roman"/>
-        </w:rPr>
-        <w:t>.; Quinta Edición). Concepción Fernández Madrid.</w:t>
+        <w:t xml:space="preserve"> (R. Martín Ojeda, V. Yagüe Galaup, I. Morales Jareño, &amp; S. Sánchez Alonso, Trads.; Quinta Edición). Concepción Fernández Madrid.</w:t>
       </w:r>
     </w:p>
     <w:p>
@@ -29819,19 +28666,11 @@
         </w:rPr>
         <w:t xml:space="preserve">. </w:t>
       </w:r>
-      <w:proofErr w:type="spellStart"/>
-      <w:r>
-        <w:rPr>
-          <w:rFonts w:cs="Times New Roman"/>
-        </w:rPr>
-        <w:t>Apress</w:t>
-      </w:r>
-      <w:proofErr w:type="spellEnd"/>
-      <w:r>
-        <w:rPr>
-          <w:rFonts w:cs="Times New Roman"/>
-        </w:rPr>
-        <w:t>.</w:t>
+      <w:r>
+        <w:rPr>
+          <w:rFonts w:cs="Times New Roman"/>
+        </w:rPr>
+        <w:t>Apress.</w:t>
       </w:r>
     </w:p>
     <w:p>
@@ -29841,19 +28680,11 @@
           <w:rFonts w:cs="Times New Roman"/>
         </w:rPr>
       </w:pPr>
-      <w:proofErr w:type="spellStart"/>
-      <w:r>
-        <w:rPr>
-          <w:rFonts w:cs="Times New Roman"/>
-        </w:rPr>
-        <w:t>Scalone</w:t>
-      </w:r>
-      <w:proofErr w:type="spellEnd"/>
-      <w:r>
-        <w:rPr>
-          <w:rFonts w:cs="Times New Roman"/>
-        </w:rPr>
-        <w:t xml:space="preserve">, F. (2006). </w:t>
+      <w:r>
+        <w:rPr>
+          <w:rFonts w:cs="Times New Roman"/>
+        </w:rPr>
+        <w:t xml:space="preserve">Scalone, F. (2006). </w:t>
       </w:r>
       <w:r>
         <w:rPr>
@@ -29881,21 +28712,7 @@
         <w:rPr>
           <w:rFonts w:cs="Times New Roman"/>
         </w:rPr>
-        <w:t xml:space="preserve">Silva </w:t>
-      </w:r>
-      <w:proofErr w:type="spellStart"/>
-      <w:r>
-        <w:rPr>
-          <w:rFonts w:cs="Times New Roman"/>
-        </w:rPr>
-        <w:t>Ascuntar</w:t>
-      </w:r>
-      <w:proofErr w:type="spellEnd"/>
-      <w:r>
-        <w:rPr>
-          <w:rFonts w:cs="Times New Roman"/>
-        </w:rPr>
-        <w:t xml:space="preserve">, S., &amp; García G., Y. C. (2018). </w:t>
+        <w:t xml:space="preserve">Silva Ascuntar, S., &amp; García G., Y. C. (2018). </w:t>
       </w:r>
       <w:r>
         <w:rPr>
@@ -30097,6 +28914,7 @@
         <w:docPartUnique/>
       </w:docPartObj>
     </w:sdtPr>
+    <w:sdtEndPr/>
     <w:sdtContent>
       <w:p>
         <w:pPr>
@@ -30153,6 +28971,7 @@
         <w:docPartUnique/>
       </w:docPartObj>
     </w:sdtPr>
+    <w:sdtEndPr/>
     <w:sdtContent>
       <w:p>
         <w:pPr>
@@ -33260,6 +32079,7 @@
   <w:style w:type="character" w:default="1" w:styleId="Fuentedeprrafopredeter">
     <w:name w:val="Default Paragraph Font"/>
     <w:uiPriority w:val="1"/>
+    <w:semiHidden/>
     <w:unhideWhenUsed/>
   </w:style>
   <w:style w:type="table" w:default="1" w:styleId="Tablanormal">
@@ -34217,7 +33037,7 @@
 </file>
 
 <file path=customXml/itemProps1.xml><?xml version="1.0" encoding="utf-8"?>
-<ds:datastoreItem xmlns:ds="http://schemas.openxmlformats.org/officeDocument/2006/customXml" ds:itemID="{E94CA04F-A391-4501-94F4-E8ABBE6AE80D}">
+<ds:datastoreItem xmlns:ds="http://schemas.openxmlformats.org/officeDocument/2006/customXml" ds:itemID="{2719869B-BEA4-4A11-B232-186AF30A8081}">
   <ds:schemaRefs>
     <ds:schemaRef ds:uri="http://schemas.openxmlformats.org/officeDocument/2006/bibliography"/>
   </ds:schemaRefs>

</xml_diff>

<commit_message>
Update Documento de proyecto de grado.docx
cambios
</commit_message>
<xml_diff>
--- a/Documento(s) de proyecto de grado/Documento de proyecto de grado.docx
+++ b/Documento(s) de proyecto de grado/Documento de proyecto de grado.docx
@@ -1,6 +1,6 @@
 
 <file path=word/document.xml><?xml version="1.0" encoding="utf-8"?>
-<w:document xmlns:wpc="http://schemas.microsoft.com/office/word/2010/wordprocessingCanvas" xmlns:cx="http://schemas.microsoft.com/office/drawing/2014/chartex" xmlns:cx1="http://schemas.microsoft.com/office/drawing/2015/9/8/chartex" xmlns:cx2="http://schemas.microsoft.com/office/drawing/2015/10/21/chartex" xmlns:cx3="http://schemas.microsoft.com/office/drawing/2016/5/9/chartex" xmlns:cx4="http://schemas.microsoft.com/office/drawing/2016/5/10/chartex" xmlns:cx5="http://schemas.microsoft.com/office/drawing/2016/5/11/chartex" xmlns:cx6="http://schemas.microsoft.com/office/drawing/2016/5/12/chartex" xmlns:cx7="http://schemas.microsoft.com/office/drawing/2016/5/13/chartex" xmlns:cx8="http://schemas.microsoft.com/office/drawing/2016/5/14/chartex" xmlns:mc="http://schemas.openxmlformats.org/markup-compatibility/2006" xmlns:aink="http://schemas.microsoft.com/office/drawing/2016/ink" xmlns:am3d="http://schemas.microsoft.com/office/drawing/2017/model3d" xmlns:o="urn:schemas-microsoft-com:office:office" xmlns:r="http://schemas.openxmlformats.org/officeDocument/2006/relationships" xmlns:m="http://schemas.openxmlformats.org/officeDocument/2006/math" xmlns:v="urn:schemas-microsoft-com:vml" xmlns:wp14="http://schemas.microsoft.com/office/word/2010/wordprocessingDrawing" xmlns:wp="http://schemas.openxmlformats.org/drawingml/2006/wordprocessingDrawing" xmlns:w10="urn:schemas-microsoft-com:office:word" xmlns:w="http://schemas.openxmlformats.org/wordprocessingml/2006/main" xmlns:w14="http://schemas.microsoft.com/office/word/2010/wordml" xmlns:w15="http://schemas.microsoft.com/office/word/2012/wordml" xmlns:w16cex="http://schemas.microsoft.com/office/word/2018/wordml/cex" xmlns:w16cid="http://schemas.microsoft.com/office/word/2016/wordml/cid" xmlns:w16="http://schemas.microsoft.com/office/word/2018/wordml" xmlns:w16se="http://schemas.microsoft.com/office/word/2015/wordml/symex" xmlns:wpg="http://schemas.microsoft.com/office/word/2010/wordprocessingGroup" xmlns:wpi="http://schemas.microsoft.com/office/word/2010/wordprocessingInk" xmlns:wne="http://schemas.microsoft.com/office/word/2006/wordml" xmlns:wps="http://schemas.microsoft.com/office/word/2010/wordprocessingShape" mc:Ignorable="w14 w15 w16se w16cid w16 w16cex wp14">
+<w:document xmlns:wpc="http://schemas.microsoft.com/office/word/2010/wordprocessingCanvas" xmlns:cx="http://schemas.microsoft.com/office/drawing/2014/chartex" xmlns:mc="http://schemas.openxmlformats.org/markup-compatibility/2006" xmlns:o="urn:schemas-microsoft-com:office:office" xmlns:r="http://schemas.openxmlformats.org/officeDocument/2006/relationships" xmlns:m="http://schemas.openxmlformats.org/officeDocument/2006/math" xmlns:v="urn:schemas-microsoft-com:vml" xmlns:wp14="http://schemas.microsoft.com/office/word/2010/wordprocessingDrawing" xmlns:wp="http://schemas.openxmlformats.org/drawingml/2006/wordprocessingDrawing" xmlns:w10="urn:schemas-microsoft-com:office:word" xmlns:w="http://schemas.openxmlformats.org/wordprocessingml/2006/main" xmlns:w14="http://schemas.microsoft.com/office/word/2010/wordml" xmlns:w15="http://schemas.microsoft.com/office/word/2012/wordml" xmlns:w16se="http://schemas.microsoft.com/office/word/2015/wordml/symex" xmlns:wpg="http://schemas.microsoft.com/office/word/2010/wordprocessingGroup" xmlns:wpi="http://schemas.microsoft.com/office/word/2010/wordprocessingInk" xmlns:wne="http://schemas.microsoft.com/office/word/2006/wordml" xmlns:wps="http://schemas.microsoft.com/office/word/2010/wordprocessingShape" mc:Ignorable="w14 w15 w16se wp14">
   <w:body>
     <w:p>
       <w:pPr>
@@ -6961,7 +6961,6 @@
           <w:lang w:val="en-US"/>
         </w:rPr>
       </w:pPr>
-      <w:proofErr w:type="spellStart"/>
       <w:r>
         <w:rPr>
           <w:b/>
@@ -6969,27 +6968,8 @@
           <w:lang w:val="en-US"/>
         </w:rPr>
         <w:lastRenderedPageBreak/>
-        <w:t>Índice</w:t>
-      </w:r>
-      <w:proofErr w:type="spellEnd"/>
-      <w:r>
-        <w:rPr>
-          <w:b/>
-          <w:bCs/>
-          <w:lang w:val="en-US"/>
-        </w:rPr>
-        <w:t xml:space="preserve"> de </w:t>
-      </w:r>
-      <w:proofErr w:type="spellStart"/>
-      <w:r>
-        <w:rPr>
-          <w:b/>
-          <w:bCs/>
-          <w:lang w:val="en-US"/>
-        </w:rPr>
-        <w:t>acrónimos</w:t>
-      </w:r>
-      <w:proofErr w:type="spellEnd"/>
+        <w:t>Índice de acrónimos</w:t>
+      </w:r>
     </w:p>
     <w:p>
       <w:pPr>
@@ -7219,21 +7199,8 @@
         </w:rPr>
         <w:t xml:space="preserve">XP: </w:t>
       </w:r>
-      <w:proofErr w:type="spellStart"/>
-      <w:r>
-        <w:t>eXtreme</w:t>
-      </w:r>
-      <w:proofErr w:type="spellEnd"/>
-      <w:r>
-        <w:t xml:space="preserve"> </w:t>
-      </w:r>
-      <w:proofErr w:type="spellStart"/>
-      <w:r>
-        <w:t>Programming</w:t>
-      </w:r>
-      <w:proofErr w:type="spellEnd"/>
-      <w:r>
-        <w:t>.</w:t>
+      <w:r>
+        <w:t>eXtreme Programming.</w:t>
       </w:r>
     </w:p>
     <w:p>
@@ -10147,39 +10114,6 @@
       <w:pPr>
         <w:rPr>
           <w:rFonts w:cs="Times New Roman"/>
-          <w:color w:val="FF0000"/>
-          <w:szCs w:val="24"/>
-        </w:rPr>
-      </w:pPr>
-      <w:r>
-        <w:rPr>
-          <w:rFonts w:cs="Times New Roman"/>
-          <w:color w:val="FF0000"/>
-          <w:szCs w:val="24"/>
-        </w:rPr>
-        <w:t xml:space="preserve">(Hay que ponerla en tiempo presente. </w:t>
-      </w:r>
-      <w:r>
-        <w:rPr>
-          <w:rFonts w:cs="Times New Roman"/>
-          <w:color w:val="FF0000"/>
-          <w:szCs w:val="24"/>
-        </w:rPr>
-        <w:t>*</w:t>
-      </w:r>
-      <w:r>
-        <w:rPr>
-          <w:rFonts w:cs="Times New Roman"/>
-          <w:color w:val="FF0000"/>
-          <w:szCs w:val="24"/>
-        </w:rPr>
-        <w:t>Aún no se corrige)</w:t>
-      </w:r>
-    </w:p>
-    <w:p>
-      <w:pPr>
-        <w:rPr>
-          <w:rFonts w:cs="Times New Roman"/>
           <w:szCs w:val="24"/>
         </w:rPr>
       </w:pPr>
@@ -10258,21 +10192,37 @@
           <w:rFonts w:cs="Times New Roman"/>
           <w:szCs w:val="24"/>
         </w:rPr>
-        <w:t>, ya que</w:t>
-      </w:r>
-      <w:r>
-        <w:rPr>
-          <w:rFonts w:cs="Times New Roman"/>
-          <w:szCs w:val="24"/>
-        </w:rPr>
-        <w:t xml:space="preserve"> determina una serie de pasos a cumplir;</w:t>
-      </w:r>
-      <w:r>
-        <w:rPr>
-          <w:rFonts w:cs="Times New Roman"/>
-          <w:szCs w:val="24"/>
-        </w:rPr>
-        <w:t xml:space="preserve"> adicional a esto, la investigación otorg</w:t>
+        <w:t xml:space="preserve">, </w:t>
+      </w:r>
+      <w:r>
+        <w:rPr>
+          <w:rFonts w:cs="Times New Roman"/>
+          <w:szCs w:val="24"/>
+        </w:rPr>
+        <w:t>donde se enfocó en los proceso de gestión para poder direccionar a los equipos, con sus objetico y requerimi</w:t>
+      </w:r>
+      <w:r>
+        <w:rPr>
+          <w:rFonts w:cs="Times New Roman"/>
+          <w:szCs w:val="24"/>
+        </w:rPr>
+        <w:t>entos que requería el proyecto;</w:t>
+      </w:r>
+      <w:r>
+        <w:rPr>
+          <w:rFonts w:cs="Times New Roman"/>
+          <w:szCs w:val="24"/>
+        </w:rPr>
+        <w:t xml:space="preserve"> adicional</w:t>
+      </w:r>
+      <w:bookmarkStart w:id="11" w:name="_GoBack"/>
+      <w:bookmarkEnd w:id="11"/>
+      <w:r>
+        <w:rPr>
+          <w:rFonts w:cs="Times New Roman"/>
+          <w:szCs w:val="24"/>
+        </w:rPr>
+        <w:t xml:space="preserve"> a esto, la investigación otorg</w:t>
       </w:r>
       <w:r>
         <w:rPr>
@@ -10520,49 +10470,6 @@
           <w:szCs w:val="24"/>
         </w:rPr>
         <w:t xml:space="preserve"> lo largo del programa. </w:t>
-      </w:r>
-    </w:p>
-    <w:p>
-      <w:pPr>
-        <w:rPr>
-          <w:rFonts w:cs="Times New Roman"/>
-          <w:szCs w:val="24"/>
-        </w:rPr>
-      </w:pPr>
-      <w:r>
-        <w:rPr>
-          <w:rFonts w:cs="Times New Roman"/>
-          <w:szCs w:val="24"/>
-        </w:rPr>
-        <w:t>Este proyecto pose</w:t>
-      </w:r>
-      <w:r>
-        <w:rPr>
-          <w:rFonts w:cs="Times New Roman"/>
-          <w:szCs w:val="24"/>
-        </w:rPr>
-        <w:t>e</w:t>
-      </w:r>
-      <w:r>
-        <w:rPr>
-          <w:rFonts w:cs="Times New Roman"/>
-          <w:szCs w:val="24"/>
-        </w:rPr>
-        <w:t xml:space="preserve"> escalabilidad, esto quiere decir que seguirá en constante evolución a lo largo del tiempo, añadiendo nuevas funcionalidades y mejoras, sin degradar su desempeño</w:t>
-      </w:r>
-      <w:r>
-        <w:rPr>
-          <w:rFonts w:cs="Times New Roman"/>
-          <w:szCs w:val="24"/>
-        </w:rPr>
-        <w:t>.</w:t>
-      </w:r>
-      <w:r>
-        <w:rPr>
-          <w:rFonts w:cs="Times New Roman"/>
-          <w:szCs w:val="24"/>
-        </w:rPr>
-        <w:t xml:space="preserve"> (justificar)</w:t>
       </w:r>
     </w:p>
     <w:p>
@@ -10630,22 +10537,22 @@
       <w:pPr>
         <w:pStyle w:val="Ttulo1"/>
       </w:pPr>
-      <w:bookmarkStart w:id="11" w:name="_Toc42535267"/>
+      <w:bookmarkStart w:id="12" w:name="_Toc42535267"/>
       <w:r>
         <w:lastRenderedPageBreak/>
         <w:t>Marco de referencia</w:t>
       </w:r>
-      <w:bookmarkEnd w:id="11"/>
+      <w:bookmarkEnd w:id="12"/>
     </w:p>
     <w:p>
       <w:pPr>
         <w:pStyle w:val="Ttulo2"/>
       </w:pPr>
-      <w:bookmarkStart w:id="12" w:name="_Toc42535268"/>
+      <w:bookmarkStart w:id="13" w:name="_Toc42535268"/>
       <w:r>
         <w:t>Antecedentes</w:t>
       </w:r>
-      <w:bookmarkEnd w:id="12"/>
+      <w:bookmarkEnd w:id="13"/>
     </w:p>
     <w:p>
       <w:r>
@@ -10986,39 +10893,7 @@
           <w:rFonts w:cs="Times New Roman"/>
           <w:szCs w:val="24"/>
         </w:rPr>
-        <w:t xml:space="preserve">con el título de “IMPLEMENTACION DE PROCESO ORGANIZACIONAL DE GESTION DE PROYECTOS EN DEVELOPIT” donde nos habla de cómo la ISO/IEC 29110 cumple con los proceso de la gestión de proyecto,  </w:t>
-      </w:r>
-      <w:proofErr w:type="spellStart"/>
-      <w:r>
-        <w:rPr>
-          <w:rFonts w:cs="Times New Roman"/>
-          <w:szCs w:val="24"/>
-        </w:rPr>
-        <w:t>DevelopIT</w:t>
-      </w:r>
-      <w:proofErr w:type="spellEnd"/>
-      <w:r>
-        <w:rPr>
-          <w:rFonts w:cs="Times New Roman"/>
-          <w:szCs w:val="24"/>
-        </w:rPr>
-        <w:t xml:space="preserve">  como empresa necesita una norma que se adecue a la compañía  para eso se utiliza la ISO/IEC 29110 ya que tiene menos procesos  respecto a la gestión de proyectos, estos procesos que tiene la ISO/IEC 29110 se adaptara para los proyectos de infraestructura tecnológica que implementa </w:t>
-      </w:r>
-      <w:proofErr w:type="spellStart"/>
-      <w:r>
-        <w:rPr>
-          <w:rFonts w:cs="Times New Roman"/>
-          <w:szCs w:val="24"/>
-        </w:rPr>
-        <w:t>DevelopIT</w:t>
-      </w:r>
-      <w:proofErr w:type="spellEnd"/>
-      <w:r>
-        <w:rPr>
-          <w:rFonts w:cs="Times New Roman"/>
-          <w:szCs w:val="24"/>
-        </w:rPr>
-        <w:t xml:space="preserve"> esto permita a la organización pueda ejecutar proyectos considerados complejos y no complejos</w:t>
+        <w:t>con el título de “IMPLEMENTACION DE PROCESO ORGANIZACIONAL DE GESTION DE PROYECTOS EN DEVELOPIT” donde nos habla de cómo la ISO/IEC 29110 cumple con los proceso de la gestión de proyecto,  DevelopIT  como empresa necesita una norma que se adecue a la compañía  para eso se utiliza la ISO/IEC 29110 ya que tiene menos procesos  respecto a la gestión de proyectos, estos procesos que tiene la ISO/IEC 29110 se adaptara para los proyectos de infraestructura tecnológica que implementa DevelopIT esto permita a la organización pueda ejecutar proyectos considerados complejos y no complejos</w:t>
       </w:r>
       <w:r>
         <w:rPr>
@@ -11031,15 +10906,7 @@
     <w:p>
       <w:r>
         <w:lastRenderedPageBreak/>
-        <w:t xml:space="preserve">Se puede concluir que, para implementar un proyecto de gestión de proyectos en una pequeña empresa es necesario que esta sea adaptada a las necesidades de la organización, En ese sentido la norma ISO/IEC 29110 cumple con las características para ser adaptada a pequeñas organizaciones. También es posible que otras organizaciones con características similares a </w:t>
-      </w:r>
-      <w:proofErr w:type="spellStart"/>
-      <w:r>
-        <w:t>DevelopIT</w:t>
-      </w:r>
-      <w:proofErr w:type="spellEnd"/>
-      <w:r>
-        <w:t xml:space="preserve"> puedan hacer uso de este proceso de gestión de proyectos, ya que, al basarse en una norma, y al diseñarse con la intención de adaptarse a las características de pequeñas organizaciones, debiera ser por lo tanto útil y usable por organizaciones con similares características, es decir, pequeñas organizaciones, que no tienen personal especializado en gestión de proyectos, sus recursos son escasos y que los roles de los integrantes son multitarea.</w:t>
+        <w:t>Se puede concluir que, para implementar un proyecto de gestión de proyectos en una pequeña empresa es necesario que esta sea adaptada a las necesidades de la organización, En ese sentido la norma ISO/IEC 29110 cumple con las características para ser adaptada a pequeñas organizaciones. También es posible que otras organizaciones con características similares a DevelopIT puedan hacer uso de este proceso de gestión de proyectos, ya que, al basarse en una norma, y al diseñarse con la intención de adaptarse a las características de pequeñas organizaciones, debiera ser por lo tanto útil y usable por organizaciones con similares características, es decir, pequeñas organizaciones, que no tienen personal especializado en gestión de proyectos, sus recursos son escasos y que los roles de los integrantes son multitarea.</w:t>
       </w:r>
     </w:p>
     <w:p>
@@ -11135,12 +11002,12 @@
       <w:pPr>
         <w:pStyle w:val="Ttulo2"/>
       </w:pPr>
-      <w:bookmarkStart w:id="13" w:name="_Toc42535269"/>
+      <w:bookmarkStart w:id="14" w:name="_Toc42535269"/>
       <w:r>
         <w:lastRenderedPageBreak/>
         <w:t>Marco conceptual</w:t>
       </w:r>
-      <w:bookmarkEnd w:id="13"/>
+      <w:bookmarkEnd w:id="14"/>
     </w:p>
     <w:p>
       <w:r>
@@ -11163,11 +11030,11 @@
       <w:pPr>
         <w:pStyle w:val="Ttulo3"/>
       </w:pPr>
-      <w:bookmarkStart w:id="14" w:name="_Toc42535270"/>
+      <w:bookmarkStart w:id="15" w:name="_Toc42535270"/>
       <w:r>
         <w:t>Proceso de software</w:t>
       </w:r>
-      <w:bookmarkEnd w:id="14"/>
+      <w:bookmarkEnd w:id="15"/>
     </w:p>
     <w:p>
       <w:r>
@@ -11220,7 +11087,7 @@
       <w:pPr>
         <w:pStyle w:val="Ttulo3"/>
       </w:pPr>
-      <w:bookmarkStart w:id="15" w:name="_Toc42535271"/>
+      <w:bookmarkStart w:id="16" w:name="_Toc42535271"/>
       <w:r>
         <w:rPr>
           <w:rStyle w:val="Ttulo3Car"/>
@@ -11229,7 +11096,7 @@
         </w:rPr>
         <w:t>Metodología de desarrollo de software</w:t>
       </w:r>
-      <w:bookmarkEnd w:id="15"/>
+      <w:bookmarkEnd w:id="16"/>
     </w:p>
     <w:p>
       <w:r>
@@ -11299,7 +11166,7 @@
           <w:bCs/>
         </w:rPr>
       </w:pPr>
-      <w:bookmarkStart w:id="16" w:name="_Toc42535272"/>
+      <w:bookmarkStart w:id="17" w:name="_Toc42535272"/>
       <w:r>
         <w:rPr>
           <w:rStyle w:val="Ttulo3Car"/>
@@ -11314,71 +11181,25 @@
           <w:b/>
           <w:bCs/>
         </w:rPr>
-        <w:t xml:space="preserve"> (</w:t>
-      </w:r>
-      <w:proofErr w:type="spellStart"/>
+        <w:t xml:space="preserve"> (Unified Modeling Language</w:t>
+      </w:r>
       <w:r>
         <w:rPr>
           <w:rStyle w:val="Ttulo3Car"/>
           <w:b/>
           <w:bCs/>
         </w:rPr>
-        <w:t>Unified</w:t>
-      </w:r>
-      <w:proofErr w:type="spellEnd"/>
+        <w:t xml:space="preserve"> (UML)</w:t>
+      </w:r>
       <w:r>
         <w:rPr>
           <w:rStyle w:val="Ttulo3Car"/>
           <w:b/>
           <w:bCs/>
         </w:rPr>
-        <w:t xml:space="preserve"> </w:t>
-      </w:r>
-      <w:proofErr w:type="spellStart"/>
-      <w:r>
-        <w:rPr>
-          <w:rStyle w:val="Ttulo3Car"/>
-          <w:b/>
-          <w:bCs/>
-        </w:rPr>
-        <w:t>Modeling</w:t>
-      </w:r>
-      <w:proofErr w:type="spellEnd"/>
-      <w:r>
-        <w:rPr>
-          <w:rStyle w:val="Ttulo3Car"/>
-          <w:b/>
-          <w:bCs/>
-        </w:rPr>
-        <w:t xml:space="preserve"> </w:t>
-      </w:r>
-      <w:proofErr w:type="spellStart"/>
-      <w:r>
-        <w:rPr>
-          <w:rStyle w:val="Ttulo3Car"/>
-          <w:b/>
-          <w:bCs/>
-        </w:rPr>
-        <w:t>Language</w:t>
-      </w:r>
-      <w:proofErr w:type="spellEnd"/>
-      <w:r>
-        <w:rPr>
-          <w:rStyle w:val="Ttulo3Car"/>
-          <w:b/>
-          <w:bCs/>
-        </w:rPr>
-        <w:t xml:space="preserve"> (UML)</w:t>
-      </w:r>
-      <w:r>
-        <w:rPr>
-          <w:rStyle w:val="Ttulo3Car"/>
-          <w:b/>
-          <w:bCs/>
-        </w:rPr>
         <w:t>)</w:t>
       </w:r>
-      <w:bookmarkEnd w:id="16"/>
+      <w:bookmarkEnd w:id="17"/>
     </w:p>
     <w:p>
       <w:r>
@@ -11476,7 +11297,7 @@
           <w:sz w:val="24"/>
         </w:rPr>
       </w:pPr>
-      <w:bookmarkStart w:id="17" w:name="_Toc42535245"/>
+      <w:bookmarkStart w:id="18" w:name="_Toc42535245"/>
       <w:r>
         <w:rPr>
           <w:color w:val="000000" w:themeColor="text1"/>
@@ -11527,7 +11348,7 @@
         </w:rPr>
         <w:t>. Diagramas de UML por categoría.</w:t>
       </w:r>
-      <w:bookmarkEnd w:id="17"/>
+      <w:bookmarkEnd w:id="18"/>
     </w:p>
     <w:tbl>
       <w:tblPr>
@@ -11931,23 +11752,13 @@
         </w:rPr>
         <w:t xml:space="preserve"> </w:t>
       </w:r>
-      <w:proofErr w:type="spellStart"/>
       <w:r>
         <w:rPr>
           <w:rFonts w:cs="Times New Roman"/>
           <w:sz w:val="20"/>
           <w:szCs w:val="18"/>
         </w:rPr>
-        <w:t>Matla</w:t>
-      </w:r>
-      <w:proofErr w:type="spellEnd"/>
-      <w:r>
-        <w:rPr>
-          <w:rFonts w:cs="Times New Roman"/>
-          <w:sz w:val="20"/>
-          <w:szCs w:val="18"/>
-        </w:rPr>
-        <w:t xml:space="preserve"> Cruz, E. O. (2014). </w:t>
+        <w:t xml:space="preserve">Matla Cruz, E. O. (2014). </w:t>
       </w:r>
       <w:r>
         <w:rPr>
@@ -12001,7 +11812,7 @@
       <w:pPr>
         <w:pStyle w:val="Ttulo3"/>
       </w:pPr>
-      <w:bookmarkStart w:id="18" w:name="_Toc42535273"/>
+      <w:bookmarkStart w:id="19" w:name="_Toc42535273"/>
       <w:r>
         <w:rPr>
           <w:rStyle w:val="Ttulo3Car"/>
@@ -12010,7 +11821,7 @@
         </w:rPr>
         <w:t>Calidad de software</w:t>
       </w:r>
-      <w:bookmarkEnd w:id="18"/>
+      <w:bookmarkEnd w:id="19"/>
     </w:p>
     <w:p>
       <w:r>
@@ -12063,7 +11874,7 @@
       <w:pPr>
         <w:pStyle w:val="Ttulo3"/>
       </w:pPr>
-      <w:bookmarkStart w:id="19" w:name="_Toc42535274"/>
+      <w:bookmarkStart w:id="20" w:name="_Toc42535274"/>
       <w:r>
         <w:rPr>
           <w:rStyle w:val="Ttulo3Car"/>
@@ -12072,7 +11883,7 @@
         </w:rPr>
         <w:t>Modelo de calidad de software</w:t>
       </w:r>
-      <w:bookmarkEnd w:id="19"/>
+      <w:bookmarkEnd w:id="20"/>
     </w:p>
     <w:p>
       <w:r>
@@ -12108,11 +11919,11 @@
       <w:pPr>
         <w:pStyle w:val="Ttulo2"/>
       </w:pPr>
-      <w:bookmarkStart w:id="20" w:name="_Toc42535275"/>
+      <w:bookmarkStart w:id="21" w:name="_Toc42535275"/>
       <w:r>
         <w:t>Marco teórico</w:t>
       </w:r>
-      <w:bookmarkEnd w:id="20"/>
+      <w:bookmarkEnd w:id="21"/>
     </w:p>
     <w:p>
       <w:r>
@@ -12306,11 +12117,11 @@
       <w:pPr>
         <w:pStyle w:val="Ttulo3"/>
       </w:pPr>
-      <w:bookmarkStart w:id="21" w:name="_Toc42535276"/>
+      <w:bookmarkStart w:id="22" w:name="_Toc42535276"/>
       <w:r>
         <w:t>Revisión de área</w:t>
       </w:r>
-      <w:bookmarkEnd w:id="21"/>
+      <w:bookmarkEnd w:id="22"/>
     </w:p>
     <w:p>
       <w:r>
@@ -12382,23 +12193,7 @@
         <w:t>a</w:t>
       </w:r>
       <w:r>
-        <w:t xml:space="preserve">l fracaso de los proyectos. El </w:t>
-      </w:r>
-      <w:proofErr w:type="spellStart"/>
-      <w:r>
-        <w:t>Standish</w:t>
-      </w:r>
-      <w:proofErr w:type="spellEnd"/>
-      <w:r>
-        <w:t xml:space="preserve"> </w:t>
-      </w:r>
-      <w:proofErr w:type="spellStart"/>
-      <w:r>
-        <w:t>Group</w:t>
-      </w:r>
-      <w:proofErr w:type="spellEnd"/>
-      <w:r>
-        <w:t xml:space="preserve"> y Dove confirman que el fracaso de un proyecto es por la carencia de gestión en este </w:t>
+        <w:t xml:space="preserve">l fracaso de los proyectos. El Standish Group y Dove confirman que el fracaso de un proyecto es por la carencia de gestión en este </w:t>
       </w:r>
       <w:r>
         <w:fldChar w:fldCharType="begin"/>
@@ -12545,7 +12340,7 @@
         <w:keepNext/>
         <w:ind w:firstLine="0"/>
       </w:pPr>
-      <w:bookmarkStart w:id="22" w:name="_Toc42535246"/>
+      <w:bookmarkStart w:id="23" w:name="_Toc42535246"/>
       <w:r>
         <w:rPr>
           <w:color w:val="auto"/>
@@ -12603,7 +12398,7 @@
         </w:rPr>
         <w:t>. Estándares para la gestión de proyectos.</w:t>
       </w:r>
-      <w:bookmarkEnd w:id="22"/>
+      <w:bookmarkEnd w:id="23"/>
     </w:p>
     <w:tbl>
       <w:tblPr>
@@ -13194,9 +12989,16 @@
           <w:sz w:val="20"/>
           <w:szCs w:val="20"/>
         </w:rPr>
-        <w:t xml:space="preserve">Palermo Business </w:t>
-      </w:r>
-      <w:proofErr w:type="spellStart"/>
+        <w:t>Palermo Business Review</w:t>
+      </w:r>
+      <w:r>
+        <w:rPr>
+          <w:rFonts w:cs="Times New Roman"/>
+          <w:sz w:val="20"/>
+          <w:szCs w:val="20"/>
+        </w:rPr>
+        <w:t xml:space="preserve">, </w:t>
+      </w:r>
       <w:r>
         <w:rPr>
           <w:rFonts w:cs="Times New Roman"/>
@@ -13205,16 +13007,33 @@
           <w:sz w:val="20"/>
           <w:szCs w:val="20"/>
         </w:rPr>
-        <w:t>Review</w:t>
-      </w:r>
-      <w:proofErr w:type="spellEnd"/>
+        <w:t>12</w:t>
+      </w:r>
       <w:r>
         <w:rPr>
           <w:rFonts w:cs="Times New Roman"/>
           <w:sz w:val="20"/>
           <w:szCs w:val="20"/>
         </w:rPr>
-        <w:t xml:space="preserve">, </w:t>
+        <w:t>, 38</w:t>
+      </w:r>
+      <w:r>
+        <w:rPr>
+          <w:rFonts w:cs="Times New Roman"/>
+          <w:b/>
+          <w:bCs/>
+          <w:sz w:val="20"/>
+          <w:szCs w:val="20"/>
+        </w:rPr>
+        <w:t>,</w:t>
+      </w:r>
+      <w:r>
+        <w:rPr>
+          <w:rFonts w:cs="Times New Roman"/>
+          <w:sz w:val="20"/>
+          <w:szCs w:val="20"/>
+        </w:rPr>
+        <w:t xml:space="preserve"> ISO. (s. f.). </w:t>
       </w:r>
       <w:r>
         <w:rPr>
@@ -13224,7 +13043,7 @@
           <w:sz w:val="20"/>
           <w:szCs w:val="20"/>
         </w:rPr>
-        <w:t>12</w:t>
+        <w:t>International Organization for Standardization</w:t>
       </w:r>
       <w:r>
         <w:rPr>
@@ -13232,7 +13051,7 @@
           <w:sz w:val="20"/>
           <w:szCs w:val="20"/>
         </w:rPr>
-        <w:t>, 38</w:t>
+        <w:t xml:space="preserve"> </w:t>
       </w:r>
       <w:r>
         <w:rPr>
@@ -13242,7 +13061,7 @@
           <w:sz w:val="20"/>
           <w:szCs w:val="20"/>
         </w:rPr>
-        <w:t>,</w:t>
+        <w:t xml:space="preserve">y </w:t>
       </w:r>
       <w:r>
         <w:rPr>
@@ -13250,7 +13069,7 @@
           <w:sz w:val="20"/>
           <w:szCs w:val="20"/>
         </w:rPr>
-        <w:t xml:space="preserve"> ISO. (s. f.). </w:t>
+        <w:t xml:space="preserve">OGC. (2009). </w:t>
       </w:r>
       <w:r>
         <w:rPr>
@@ -13260,165 +13079,416 @@
           <w:sz w:val="20"/>
           <w:szCs w:val="20"/>
         </w:rPr>
-        <w:t xml:space="preserve">International </w:t>
-      </w:r>
-      <w:proofErr w:type="spellStart"/>
-      <w:r>
-        <w:rPr>
-          <w:rFonts w:cs="Times New Roman"/>
-          <w:i/>
-          <w:iCs/>
+        <w:t>Éxito en la gestión de proyectos con PRINCE2</w:t>
+      </w:r>
+      <w:r>
+        <w:rPr>
+          <w:rFonts w:cs="Times New Roman"/>
           <w:sz w:val="20"/>
           <w:szCs w:val="20"/>
         </w:rPr>
-        <w:t>Organization</w:t>
-      </w:r>
-      <w:proofErr w:type="spellEnd"/>
-      <w:r>
-        <w:rPr>
-          <w:rFonts w:cs="Times New Roman"/>
-          <w:i/>
-          <w:iCs/>
-          <w:sz w:val="20"/>
-          <w:szCs w:val="20"/>
-        </w:rPr>
+        <w:t>. The Stationery Office.</w:t>
+      </w:r>
+    </w:p>
+    <w:p>
+      <w:pPr>
+        <w:ind w:firstLine="0"/>
+      </w:pPr>
+    </w:p>
+    <w:p>
+      <w:r>
+        <w:t xml:space="preserve">El uso de estos modelos y estándares cada vez está cobrando más fuerza en las organizaciones, </w:t>
+      </w:r>
+      <w:r>
+        <w:t>dado que</w:t>
+      </w:r>
+      <w:r>
+        <w:t xml:space="preserve"> al aplicarlos en sus proyectos, están proporcionando consigo beneficios de mejora continua y satisfacción al cliente </w:t>
+      </w:r>
+      <w:r>
+        <w:fldChar w:fldCharType="begin"/>
+      </w:r>
+      <w:r>
+        <w:instrText xml:space="preserve"> ADDIN ZOTERO_ITEM CSL_CITATION {"citationID":"qKqNMPV1","properties":{"formattedCitation":"(Lugo Garc\\uc0\\u237{}a &amp; Mar\\uc0\\u237{}n S\\uc0\\u225{}nchez, 2016)","plainCitation":"(Lugo García &amp; Marín Sánchez, 2016)","noteIndex":0},"citationItems":[{"id":98,"uris":["http://zotero.org/users/5687329/items/HCN94QFJ"],"uri":["http://zotero.org/users/5687329/items/HCN94QFJ"],"itemData":{"id":98,"type":"article-journal","DOI":"http://dx.doi.org/10.4067/S0718-33052016000100010","ISSN":"07183305","issue":"1","language":"Español","title":"Control de proyectos de software: actualidad y retos para la industria cubana","volume":"24","author":[{"family":"Lugo García","given":"José Alejandro"},{"family":"Marín Sánchez","given":"Jacqueline"}],"issued":{"date-parts":[["2016",1]]}}}],"schema":"https://github.com/citation-style-language/schema/raw/master/csl-citation.json"} </w:instrText>
+      </w:r>
+      <w:r>
+        <w:fldChar w:fldCharType="separate"/>
+      </w:r>
+      <w:r>
+        <w:rPr>
+          <w:rFonts w:cs="Times New Roman"/>
+          <w:szCs w:val="24"/>
+        </w:rPr>
+        <w:t>(Lugo García &amp; Marín Sánchez, 2016)</w:t>
+      </w:r>
+      <w:r>
+        <w:fldChar w:fldCharType="end"/>
+      </w:r>
+      <w:r>
+        <w:t>.</w:t>
+      </w:r>
+    </w:p>
+    <w:p>
+      <w:r>
+        <w:t>La gestión de proyectos como toda disciplina está en constante evolución, debido</w:t>
+      </w:r>
+      <w:r>
+        <w:t xml:space="preserve"> a</w:t>
+      </w:r>
+      <w:r>
+        <w:t xml:space="preserve"> que el mercado de software así lo está demandando</w:t>
+      </w:r>
+      <w:r>
+        <w:t>.</w:t>
+      </w:r>
+      <w:r>
         <w:t xml:space="preserve"> </w:t>
       </w:r>
-      <w:proofErr w:type="spellStart"/>
-      <w:r>
-        <w:rPr>
-          <w:rFonts w:cs="Times New Roman"/>
-          <w:i/>
-          <w:iCs/>
-          <w:sz w:val="20"/>
-          <w:szCs w:val="20"/>
-        </w:rPr>
-        <w:t>for</w:t>
-      </w:r>
-      <w:proofErr w:type="spellEnd"/>
-      <w:r>
-        <w:rPr>
-          <w:rFonts w:cs="Times New Roman"/>
-          <w:i/>
-          <w:iCs/>
-          <w:sz w:val="20"/>
-          <w:szCs w:val="20"/>
-        </w:rPr>
+      <w:r>
+        <w:t>L</w:t>
+      </w:r>
+      <w:r>
+        <w:t xml:space="preserve">os proyectos </w:t>
+      </w:r>
+      <w:r>
+        <w:t>requieren</w:t>
+      </w:r>
+      <w:r>
+        <w:t xml:space="preserve"> más tiempo por su complejidad, </w:t>
+      </w:r>
+      <w:r>
+        <w:t>por sus</w:t>
+      </w:r>
+      <w:r>
+        <w:t xml:space="preserve"> grandes volúmenes de actividades</w:t>
+      </w:r>
+      <w:r>
+        <w:t xml:space="preserve"> y roles</w:t>
+      </w:r>
+      <w:r>
+        <w:t>;</w:t>
+      </w:r>
+      <w:r>
         <w:t xml:space="preserve"> </w:t>
       </w:r>
-      <w:proofErr w:type="spellStart"/>
-      <w:r>
-        <w:rPr>
-          <w:rFonts w:cs="Times New Roman"/>
-          <w:i/>
-          <w:iCs/>
-          <w:sz w:val="20"/>
-          <w:szCs w:val="20"/>
-        </w:rPr>
-        <w:t>Standardization</w:t>
-      </w:r>
-      <w:proofErr w:type="spellEnd"/>
-      <w:r>
-        <w:rPr>
-          <w:rFonts w:cs="Times New Roman"/>
-          <w:sz w:val="20"/>
-          <w:szCs w:val="20"/>
-        </w:rPr>
+      <w:r>
+        <w:t>y</w:t>
+      </w:r>
+      <w:r>
+        <w:t xml:space="preserve"> los modelos o estándares</w:t>
+      </w:r>
+      <w:r>
+        <w:t xml:space="preserve"> de gestión</w:t>
+      </w:r>
+      <w:r>
+        <w:t xml:space="preserve"> deben</w:t>
+      </w:r>
+      <w:r>
+        <w:t xml:space="preserve"> estar a la altura brindando</w:t>
+      </w:r>
+      <w:r>
         <w:t xml:space="preserve"> </w:t>
       </w:r>
       <w:r>
-        <w:rPr>
-          <w:rFonts w:cs="Times New Roman"/>
+        <w:t xml:space="preserve">las herramientas y elementos </w:t>
+      </w:r>
+      <w:r>
+        <w:t>adecuad</w:t>
+      </w:r>
+      <w:r>
+        <w:t>o</w:t>
+      </w:r>
+      <w:r>
+        <w:t>s</w:t>
+      </w:r>
+      <w:r>
+        <w:t xml:space="preserve"> para</w:t>
+      </w:r>
+      <w:r>
+        <w:t xml:space="preserve"> encargarse de ellos</w:t>
+      </w:r>
+      <w:r>
+        <w:t xml:space="preserve"> </w:t>
+      </w:r>
+      <w:r>
+        <w:t xml:space="preserve">de la mejor </w:t>
+      </w:r>
+      <w:r>
+        <w:t>manera</w:t>
+      </w:r>
+      <w:r>
+        <w:t>.</w:t>
+      </w:r>
+    </w:p>
+    <w:p>
+      <w:r>
+        <w:t>Cabe mencionar que esta disciplina</w:t>
+      </w:r>
+      <w:r>
+        <w:t xml:space="preserve"> no está completamente estandarizada,</w:t>
+      </w:r>
+      <w:r>
+        <w:t xml:space="preserve"> dicho de otro modo, no dispone de</w:t>
+      </w:r>
+      <w:r>
+        <w:t xml:space="preserve"> una única manera </w:t>
+      </w:r>
+      <w:r>
+        <w:t>para</w:t>
+      </w:r>
+      <w:r>
+        <w:t xml:space="preserve"> </w:t>
+      </w:r>
+      <w:r>
+        <w:t>ser aplicada</w:t>
+      </w:r>
+      <w:r>
+        <w:t>,</w:t>
+      </w:r>
+      <w:r>
+        <w:t xml:space="preserve"> </w:t>
+      </w:r>
+      <w:r>
+        <w:t>debido a la existencia de</w:t>
+      </w:r>
+      <w:r>
+        <w:t xml:space="preserve"> diferentes puntos de vista</w:t>
+      </w:r>
+      <w:r>
+        <w:t xml:space="preserve"> (P</w:t>
+      </w:r>
+      <w:r>
+        <w:t>MI, ISO</w:t>
+      </w:r>
+      <w:r>
+        <w:t>,</w:t>
+      </w:r>
+      <w:r>
+        <w:t xml:space="preserve"> CMMI Institute,</w:t>
+      </w:r>
+      <w:r>
+        <w:t xml:space="preserve"> </w:t>
+      </w:r>
+      <w:r>
+        <w:t>etc.</w:t>
+      </w:r>
+      <w:r>
+        <w:t>)</w:t>
+      </w:r>
+      <w:r>
+        <w:t xml:space="preserve"> </w:t>
+      </w:r>
+      <w:r>
+        <w:fldChar w:fldCharType="begin"/>
+      </w:r>
+      <w:r>
+        <w:instrText xml:space="preserve"> ADDIN ZOTERO_ITEM CSL_CITATION {"citationID":"WoEOQfXD","properties":{"formattedCitation":"(V\\uc0\\u225{}squez Gonz\\uc0\\u225{}lez, 2007, p. 12)","plainCitation":"(Vásquez González, 2007, p. 12)","noteIndex":0},"citationItems":[{"id":94,"uris":["http://zotero.org/users/5687329/items/2RRCFC9Y"],"uri":["http://zotero.org/users/5687329/items/2RRCFC9Y"],"itemData":{"id":94,"type":"thesis","event-place":"Santiago de Chile","language":"Español","number-of-pages":"95","publisher":"Universidad de Chile","publisher-place":"Santiago de Chile","title":"Metodologías de Gestión de proyectos, alcance, impacto y tendencias","author":[{"family":"Vásquez González","given":"Paulo"}],"issued":{"date-parts":[["2007"]]}},"locator":"12","label":"page"}],"schema":"https://github.com/citation-style-language/schema/raw/master/csl-citation.json"} </w:instrText>
+      </w:r>
+      <w:r>
+        <w:fldChar w:fldCharType="separate"/>
+      </w:r>
+      <w:r>
+        <w:rPr>
+          <w:rFonts w:cs="Times New Roman"/>
+          <w:szCs w:val="24"/>
+        </w:rPr>
+        <w:t>(Vásquez González, 2007, p. 12)</w:t>
+      </w:r>
+      <w:r>
+        <w:fldChar w:fldCharType="end"/>
+      </w:r>
+      <w:r>
+        <w:t>.</w:t>
+      </w:r>
+      <w:r>
+        <w:t xml:space="preserve"> </w:t>
+      </w:r>
+      <w:r>
+        <w:t>N</w:t>
+      </w:r>
+      <w:r>
+        <w:t>o obstante</w:t>
+      </w:r>
+      <w:r>
+        <w:t>, e</w:t>
+      </w:r>
+      <w:r>
+        <w:t>l auge que ha tenido la gestión de proyectos a lo largo del tiempo</w:t>
+      </w:r>
+      <w:r>
+        <w:t xml:space="preserve"> es alto</w:t>
+      </w:r>
+      <w:r>
+        <w:t xml:space="preserve">, </w:t>
+      </w:r>
+      <w:r>
+        <w:t xml:space="preserve">y </w:t>
+      </w:r>
+      <w:r>
+        <w:t xml:space="preserve">ha logrado </w:t>
+      </w:r>
+      <w:r>
+        <w:t>que se internacionalice</w:t>
+      </w:r>
+      <w:r>
+        <w:t xml:space="preserve"> </w:t>
+      </w:r>
+      <w:r>
+        <w:lastRenderedPageBreak/>
+        <w:t>y posicio</w:t>
+      </w:r>
+      <w:r>
+        <w:t>ne</w:t>
+      </w:r>
+      <w:r>
+        <w:t xml:space="preserve"> hoy</w:t>
+      </w:r>
+      <w:r>
+        <w:t xml:space="preserve"> en día</w:t>
+      </w:r>
+      <w:r>
+        <w:t xml:space="preserve"> como uno de los líderes del camino hacia el desarrollo de prácticas profesionales </w:t>
+      </w:r>
+      <w:r>
+        <w:fldChar w:fldCharType="begin"/>
+      </w:r>
+      <w:r>
+        <w:instrText xml:space="preserve"> ADDIN ZOTERO_ITEM CSL_CITATION {"citationID":"eaRboUPL","properties":{"formattedCitation":"(Roberts &amp; Wallace, 2002, p. 44)","plainCitation":"(Roberts &amp; Wallace, 2002, p. 44)","noteIndex":0},"citationItems":[{"id":92,"uris":["http://zotero.org/users/5687329/items/65EZQ6UR"],"uri":["http://zotero.org/users/5687329/items/65EZQ6UR"],"itemData":{"id":92,"type":"chapter","edition":"1","event-place":"Edimburgo, Reino Unido","language":"Español","page":"54","publisher":"Edinburg Business School, Heriot-Watt University","publisher-place":"Edimburgo, Reino Unido","title":"Gestión de Proyectos","author":[{"family":"Roberts","given":"Alexander"},{"family":"Wallace","given":"William"}],"issued":{"date-parts":[["2002"]]}},"locator":"44","label":"page"}],"schema":"https://github.com/citation-style-language/schema/raw/master/csl-citation.json"} </w:instrText>
+      </w:r>
+      <w:r>
+        <w:fldChar w:fldCharType="separate"/>
+      </w:r>
+      <w:r>
+        <w:rPr>
+          <w:rFonts w:cs="Times New Roman"/>
+        </w:rPr>
+        <w:t>(Roberts &amp; Wallace, 2002, p. 44)</w:t>
+      </w:r>
+      <w:r>
+        <w:fldChar w:fldCharType="end"/>
+      </w:r>
+      <w:r>
+        <w:t>.</w:t>
+      </w:r>
+    </w:p>
+    <w:p>
+      <w:r>
+        <w:t>Para terminar</w:t>
+      </w:r>
+      <w:r>
+        <w:t>, sería</w:t>
+      </w:r>
+      <w:r>
+        <w:t xml:space="preserve"> propicio conocer un poco acerca</w:t>
+      </w:r>
+      <w:r>
+        <w:t xml:space="preserve"> </w:t>
+      </w:r>
+      <w:r>
+        <w:t>de la guía</w:t>
+      </w:r>
+      <w:r>
+        <w:t xml:space="preserve"> más conocid</w:t>
+      </w:r>
+      <w:r>
+        <w:t>a</w:t>
+      </w:r>
+      <w:r>
+        <w:t xml:space="preserve"> y usad</w:t>
+      </w:r>
+      <w:r>
+        <w:t>a</w:t>
+      </w:r>
+      <w:r>
+        <w:t xml:space="preserve"> por las </w:t>
+      </w:r>
+      <w:r>
+        <w:t>organizaciones</w:t>
+      </w:r>
+      <w:r>
+        <w:t xml:space="preserve"> para </w:t>
+      </w:r>
+      <w:r>
+        <w:t>la gestión</w:t>
+      </w:r>
+      <w:r>
+        <w:t xml:space="preserve"> de sus proyectos: PMBOK</w:t>
+      </w:r>
+      <w:r>
+        <w:t>.</w:t>
+      </w:r>
+      <w:r>
+        <w:t xml:space="preserve"> Por lo </w:t>
+      </w:r>
+      <w:r>
+        <w:t>tanto,</w:t>
+      </w:r>
+      <w:r>
+        <w:t xml:space="preserve"> a </w:t>
+      </w:r>
+      <w:r>
+        <w:t>continuación,</w:t>
+      </w:r>
+      <w:r>
+        <w:t xml:space="preserve"> se dará una breve explicación de esta.</w:t>
+      </w:r>
+    </w:p>
+    <w:p>
+      <w:pPr>
+        <w:pStyle w:val="Ttulo4"/>
+        <w:ind w:left="284"/>
+      </w:pPr>
+      <w:bookmarkStart w:id="24" w:name="_Toc42535277"/>
+      <w:r>
+        <w:t>4.3.</w:t>
+      </w:r>
+      <w:r>
+        <w:t>1</w:t>
+      </w:r>
+      <w:r>
+        <w:t xml:space="preserve">.1 </w:t>
+      </w:r>
+      <w:r>
+        <w:t>PMBOK</w:t>
+      </w:r>
+      <w:bookmarkEnd w:id="24"/>
+    </w:p>
+    <w:p>
+      <w:pPr>
+        <w:rPr>
           <w:b/>
           <w:bCs/>
-          <w:sz w:val="20"/>
-          <w:szCs w:val="20"/>
-        </w:rPr>
-        <w:t xml:space="preserve">y </w:t>
-      </w:r>
-      <w:r>
-        <w:rPr>
-          <w:rFonts w:cs="Times New Roman"/>
-          <w:sz w:val="20"/>
-          <w:szCs w:val="20"/>
-        </w:rPr>
-        <w:t xml:space="preserve">OGC. (2009). </w:t>
-      </w:r>
-      <w:r>
-        <w:rPr>
-          <w:rFonts w:cs="Times New Roman"/>
-          <w:i/>
-          <w:iCs/>
-          <w:sz w:val="20"/>
-          <w:szCs w:val="20"/>
-        </w:rPr>
-        <w:t>Éxito en la gestión de proyectos con PRINCE2</w:t>
-      </w:r>
-      <w:r>
-        <w:rPr>
-          <w:rFonts w:cs="Times New Roman"/>
-          <w:sz w:val="20"/>
-          <w:szCs w:val="20"/>
-        </w:rPr>
-        <w:t xml:space="preserve">. </w:t>
-      </w:r>
-      <w:proofErr w:type="spellStart"/>
-      <w:r>
-        <w:rPr>
-          <w:rFonts w:cs="Times New Roman"/>
-          <w:sz w:val="20"/>
-          <w:szCs w:val="20"/>
-        </w:rPr>
-        <w:t>The</w:t>
-      </w:r>
-      <w:proofErr w:type="spellEnd"/>
-      <w:r>
-        <w:rPr>
-          <w:rFonts w:cs="Times New Roman"/>
-          <w:sz w:val="20"/>
-          <w:szCs w:val="20"/>
-        </w:rPr>
+        </w:rPr>
+      </w:pPr>
+      <w:r>
+        <w:t>Es</w:t>
+      </w:r>
+      <w:r>
+        <w:t xml:space="preserve"> una guía </w:t>
+      </w:r>
+      <w:r>
+        <w:t>de apoyo</w:t>
+      </w:r>
+      <w:r>
         <w:t xml:space="preserve"> </w:t>
       </w:r>
-      <w:proofErr w:type="spellStart"/>
-      <w:r>
-        <w:rPr>
-          <w:rFonts w:cs="Times New Roman"/>
-          <w:sz w:val="20"/>
-          <w:szCs w:val="20"/>
-        </w:rPr>
-        <w:t>Stationery</w:t>
-      </w:r>
-      <w:proofErr w:type="spellEnd"/>
-      <w:r>
-        <w:rPr>
-          <w:rFonts w:cs="Times New Roman"/>
-          <w:sz w:val="20"/>
-          <w:szCs w:val="20"/>
-        </w:rPr>
-        <w:t xml:space="preserve"> Office.</w:t>
-      </w:r>
-    </w:p>
-    <w:p>
-      <w:pPr>
-        <w:ind w:firstLine="0"/>
-      </w:pPr>
-    </w:p>
-    <w:p>
-      <w:r>
-        <w:t xml:space="preserve">El uso de estos modelos y estándares cada vez está cobrando más fuerza en las organizaciones, </w:t>
-      </w:r>
-      <w:r>
-        <w:t>dado que</w:t>
-      </w:r>
-      <w:r>
-        <w:t xml:space="preserve"> al aplicarlos en sus proyectos, están proporcionando consigo beneficios de mejora continua y satisfacción al cliente </w:t>
+      <w:r>
+        <w:t>que proporc</w:t>
+      </w:r>
+      <w:r>
+        <w:t>i</w:t>
+      </w:r>
+      <w:r>
+        <w:t>ona</w:t>
+      </w:r>
+      <w:r>
+        <w:t xml:space="preserve"> los pasos necesarios para realizar proyectos de forma exitosa y explica a detalle aquellas variables que deben ser tenidas en cuenta para la ejecución de un proyecto </w:t>
       </w:r>
       <w:r>
         <w:fldChar w:fldCharType="begin"/>
       </w:r>
       <w:r>
-        <w:instrText xml:space="preserve"> ADDIN ZOTERO_ITEM CSL_CITATION {"citationID":"qKqNMPV1","properties":{"formattedCitation":"(Lugo Garc\\uc0\\u237{}a &amp; Mar\\uc0\\u237{}n S\\uc0\\u225{}nchez, 2016)","plainCitation":"(Lugo García &amp; Marín Sánchez, 2016)","noteIndex":0},"citationItems":[{"id":98,"uris":["http://zotero.org/users/5687329/items/HCN94QFJ"],"uri":["http://zotero.org/users/5687329/items/HCN94QFJ"],"itemData":{"id":98,"type":"article-journal","DOI":"http://dx.doi.org/10.4067/S0718-33052016000100010","ISSN":"07183305","issue":"1","language":"Español","title":"Control de proyectos de software: actualidad y retos para la industria cubana","volume":"24","author":[{"family":"Lugo García","given":"José Alejandro"},{"family":"Marín Sánchez","given":"Jacqueline"}],"issued":{"date-parts":[["2016",1]]}}}],"schema":"https://github.com/citation-style-language/schema/raw/master/csl-citation.json"} </w:instrText>
+        <w:instrText xml:space="preserve"> ADDIN ZOTERO_ITEM CSL_CITATION {"citationID":"dLK4Daq3","properties":{"formattedCitation":"(Estrada Reyes, 2015, p. 80)","plainCitation":"(Estrada Reyes, 2015, p. 80)","noteIndex":0},"citationItems":[{"id":82,"uris":["http://zotero.org/users/5687329/items/LAFIV8VR"],"uri":["http://zotero.org/users/5687329/items/LAFIV8VR"],"itemData":{"id":82,"type":"article-journal","container-title":"Palermo Business Review","ISSN":"0328-5715","language":"Español","page":"38","title":"Análisis de la gestión de proyectos a nivel mundial","volume":"12","author":[{"family":"Estrada Reyes","given":"Juan Nicolás"}],"issued":{"date-parts":[["2015"]]}},"locator":"80","label":"page"}],"schema":"https://github.com/citation-style-language/schema/raw/master/csl-citation.json"} </w:instrText>
       </w:r>
       <w:r>
         <w:fldChar w:fldCharType="separate"/>
@@ -13426,9 +13496,8 @@
       <w:r>
         <w:rPr>
           <w:rFonts w:cs="Times New Roman"/>
-          <w:szCs w:val="24"/>
-        </w:rPr>
-        <w:t>(Lugo García &amp; Marín Sánchez, 2016)</w:t>
+        </w:rPr>
+        <w:t>(Estrada Reyes, 2015, p. 80)</w:t>
       </w:r>
       <w:r>
         <w:fldChar w:fldCharType="end"/>
@@ -13439,428 +13508,50 @@
     </w:p>
     <w:p>
       <w:r>
-        <w:t>La gestión de proyectos como toda disciplina está en constante evolución, debido</w:t>
-      </w:r>
-      <w:r>
-        <w:t xml:space="preserve"> a</w:t>
-      </w:r>
-      <w:r>
-        <w:t xml:space="preserve"> que el mercado de software así lo está demandando</w:t>
+        <w:t>PMBOK define formalmente un total de 5 grupos de procesos los cuales son: Inicio, Planeación; Ejecución; Monitoreo y Control; y Cierre.</w:t>
+      </w:r>
+    </w:p>
+    <w:p>
+      <w:r>
+        <w:t xml:space="preserve">Estos grupos son la base de partida para comprender la gestión de proyectos, cada uno de estos posee los pasos necesarios para que sean aplicados correctamente, de manera ordenada y con la probabilidad de que </w:t>
+      </w:r>
+      <w:r>
+        <w:t xml:space="preserve">aumente el éxito </w:t>
+      </w:r>
+      <w:r>
+        <w:fldChar w:fldCharType="begin"/>
+      </w:r>
+      <w:r>
+        <w:instrText xml:space="preserve"> ADDIN ZOTERO_ITEM CSL_CITATION {"citationID":"XMo0uwEn","properties":{"formattedCitation":"(Estrada Reyes, 2015, p. 81)","plainCitation":"(Estrada Reyes, 2015, p. 81)","noteIndex":0},"citationItems":[{"id":82,"uris":["http://zotero.org/users/5687329/items/LAFIV8VR"],"uri":["http://zotero.org/users/5687329/items/LAFIV8VR"],"itemData":{"id":82,"type":"article-journal","container-title":"Palermo Business Review","ISSN":"0328-5715","language":"Español","page":"38","title":"Análisis de la gestión de proyectos a nivel mundial","volume":"12","author":[{"family":"Estrada Reyes","given":"Juan Nicolás"}],"issued":{"date-parts":[["2015"]]}},"locator":"81","label":"page"}],"schema":"https://github.com/citation-style-language/schema/raw/master/csl-citation.json"} </w:instrText>
+      </w:r>
+      <w:r>
+        <w:fldChar w:fldCharType="separate"/>
+      </w:r>
+      <w:r>
+        <w:rPr>
+          <w:rFonts w:cs="Times New Roman"/>
+        </w:rPr>
+        <w:t>(Estrada Reyes, 2015, p. 81)</w:t>
+      </w:r>
+      <w:r>
+        <w:fldChar w:fldCharType="end"/>
       </w:r>
       <w:r>
         <w:t>.</w:t>
       </w:r>
-      <w:r>
-        <w:t xml:space="preserve"> </w:t>
-      </w:r>
-      <w:r>
-        <w:t>L</w:t>
-      </w:r>
-      <w:r>
-        <w:t xml:space="preserve">os proyectos </w:t>
-      </w:r>
-      <w:r>
-        <w:t>requieren</w:t>
-      </w:r>
-      <w:r>
-        <w:t xml:space="preserve"> más tiempo por su complejidad, </w:t>
-      </w:r>
-      <w:r>
-        <w:t>por sus</w:t>
-      </w:r>
-      <w:r>
-        <w:t xml:space="preserve"> grandes volúmenes de actividades</w:t>
-      </w:r>
-      <w:r>
-        <w:t xml:space="preserve"> y roles</w:t>
-      </w:r>
-      <w:r>
-        <w:t>;</w:t>
-      </w:r>
-      <w:r>
-        <w:t xml:space="preserve"> </w:t>
-      </w:r>
-      <w:r>
-        <w:t>y</w:t>
-      </w:r>
-      <w:r>
-        <w:t xml:space="preserve"> los modelos o estándares</w:t>
-      </w:r>
-      <w:r>
-        <w:t xml:space="preserve"> de gestión</w:t>
-      </w:r>
-      <w:r>
-        <w:t xml:space="preserve"> deben</w:t>
-      </w:r>
-      <w:r>
-        <w:t xml:space="preserve"> estar a la altura brindando</w:t>
-      </w:r>
-      <w:r>
-        <w:t xml:space="preserve"> </w:t>
-      </w:r>
-      <w:r>
-        <w:t xml:space="preserve">las herramientas y elementos </w:t>
-      </w:r>
-      <w:r>
-        <w:t>adecuad</w:t>
-      </w:r>
-      <w:r>
-        <w:t>o</w:t>
-      </w:r>
-      <w:r>
-        <w:t>s</w:t>
-      </w:r>
-      <w:r>
-        <w:t xml:space="preserve"> para</w:t>
-      </w:r>
-      <w:r>
-        <w:t xml:space="preserve"> encargarse de ellos</w:t>
-      </w:r>
-      <w:r>
-        <w:t xml:space="preserve"> </w:t>
-      </w:r>
-      <w:r>
-        <w:t xml:space="preserve">de la mejor </w:t>
-      </w:r>
-      <w:r>
-        <w:t>manera</w:t>
-      </w:r>
-      <w:r>
-        <w:t>.</w:t>
-      </w:r>
-    </w:p>
-    <w:p>
-      <w:r>
-        <w:t>Cabe mencionar que esta disciplina</w:t>
-      </w:r>
-      <w:r>
-        <w:t xml:space="preserve"> no está completamente estandarizada,</w:t>
-      </w:r>
-      <w:r>
-        <w:t xml:space="preserve"> dicho de otro modo, no dispone de</w:t>
-      </w:r>
-      <w:r>
-        <w:t xml:space="preserve"> una única manera </w:t>
-      </w:r>
-      <w:r>
-        <w:t>para</w:t>
-      </w:r>
-      <w:r>
-        <w:t xml:space="preserve"> </w:t>
-      </w:r>
-      <w:r>
-        <w:t>ser aplicada</w:t>
-      </w:r>
-      <w:r>
-        <w:t>,</w:t>
-      </w:r>
-      <w:r>
-        <w:t xml:space="preserve"> </w:t>
-      </w:r>
-      <w:r>
-        <w:t>debido a la existencia de</w:t>
-      </w:r>
-      <w:r>
-        <w:t xml:space="preserve"> diferentes puntos de vista</w:t>
-      </w:r>
-      <w:r>
-        <w:t xml:space="preserve"> (P</w:t>
-      </w:r>
-      <w:r>
-        <w:t>MI, ISO</w:t>
-      </w:r>
-      <w:r>
-        <w:t>,</w:t>
-      </w:r>
-      <w:r>
-        <w:t xml:space="preserve"> CMMI Institute,</w:t>
-      </w:r>
-      <w:r>
-        <w:t xml:space="preserve"> </w:t>
-      </w:r>
-      <w:r>
-        <w:t>etc.</w:t>
-      </w:r>
-      <w:r>
-        <w:t>)</w:t>
-      </w:r>
-      <w:r>
-        <w:t xml:space="preserve"> </w:t>
-      </w:r>
-      <w:r>
-        <w:fldChar w:fldCharType="begin"/>
-      </w:r>
-      <w:r>
-        <w:instrText xml:space="preserve"> ADDIN ZOTERO_ITEM CSL_CITATION {"citationID":"WoEOQfXD","properties":{"formattedCitation":"(V\\uc0\\u225{}squez Gonz\\uc0\\u225{}lez, 2007, p. 12)","plainCitation":"(Vásquez González, 2007, p. 12)","noteIndex":0},"citationItems":[{"id":94,"uris":["http://zotero.org/users/5687329/items/2RRCFC9Y"],"uri":["http://zotero.org/users/5687329/items/2RRCFC9Y"],"itemData":{"id":94,"type":"thesis","event-place":"Santiago de Chile","language":"Español","number-of-pages":"95","publisher":"Universidad de Chile","publisher-place":"Santiago de Chile","title":"Metodologías de Gestión de proyectos, alcance, impacto y tendencias","author":[{"family":"Vásquez González","given":"Paulo"}],"issued":{"date-parts":[["2007"]]}},"locator":"12","label":"page"}],"schema":"https://github.com/citation-style-language/schema/raw/master/csl-citation.json"} </w:instrText>
-      </w:r>
-      <w:r>
-        <w:fldChar w:fldCharType="separate"/>
-      </w:r>
-      <w:r>
-        <w:rPr>
-          <w:rFonts w:cs="Times New Roman"/>
-          <w:szCs w:val="24"/>
-        </w:rPr>
-        <w:t>(Vásquez González, 2007, p. 12)</w:t>
-      </w:r>
-      <w:r>
-        <w:fldChar w:fldCharType="end"/>
-      </w:r>
-      <w:r>
-        <w:t>.</w:t>
-      </w:r>
-      <w:r>
-        <w:t xml:space="preserve"> </w:t>
-      </w:r>
-      <w:r>
-        <w:t>N</w:t>
-      </w:r>
-      <w:r>
-        <w:t>o obstante</w:t>
-      </w:r>
-      <w:r>
-        <w:t>, e</w:t>
-      </w:r>
-      <w:r>
-        <w:t>l auge que ha tenido la gestión de proyectos a lo largo del tiempo</w:t>
-      </w:r>
-      <w:r>
-        <w:t xml:space="preserve"> es alto</w:t>
-      </w:r>
-      <w:r>
-        <w:t xml:space="preserve">, </w:t>
-      </w:r>
-      <w:r>
-        <w:t xml:space="preserve">y </w:t>
-      </w:r>
-      <w:r>
-        <w:t xml:space="preserve">ha logrado </w:t>
-      </w:r>
-      <w:r>
-        <w:t>que se internacionalice</w:t>
-      </w:r>
-      <w:r>
-        <w:t xml:space="preserve"> </w:t>
-      </w:r>
-      <w:r>
-        <w:lastRenderedPageBreak/>
-        <w:t>y posicio</w:t>
-      </w:r>
-      <w:r>
-        <w:t>ne</w:t>
-      </w:r>
-      <w:r>
-        <w:t xml:space="preserve"> hoy</w:t>
-      </w:r>
-      <w:r>
-        <w:t xml:space="preserve"> en día</w:t>
-      </w:r>
-      <w:r>
-        <w:t xml:space="preserve"> como uno de los líderes del camino hacia el desarrollo de prácticas profesionales </w:t>
-      </w:r>
-      <w:r>
-        <w:fldChar w:fldCharType="begin"/>
-      </w:r>
-      <w:r>
-        <w:instrText xml:space="preserve"> ADDIN ZOTERO_ITEM CSL_CITATION {"citationID":"eaRboUPL","properties":{"formattedCitation":"(Roberts &amp; Wallace, 2002, p. 44)","plainCitation":"(Roberts &amp; Wallace, 2002, p. 44)","noteIndex":0},"citationItems":[{"id":92,"uris":["http://zotero.org/users/5687329/items/65EZQ6UR"],"uri":["http://zotero.org/users/5687329/items/65EZQ6UR"],"itemData":{"id":92,"type":"chapter","edition":"1","event-place":"Edimburgo, Reino Unido","language":"Español","page":"54","publisher":"Edinburg Business School, Heriot-Watt University","publisher-place":"Edimburgo, Reino Unido","title":"Gestión de Proyectos","author":[{"family":"Roberts","given":"Alexander"},{"family":"Wallace","given":"William"}],"issued":{"date-parts":[["2002"]]}},"locator":"44","label":"page"}],"schema":"https://github.com/citation-style-language/schema/raw/master/csl-citation.json"} </w:instrText>
-      </w:r>
-      <w:r>
-        <w:fldChar w:fldCharType="separate"/>
-      </w:r>
-      <w:r>
-        <w:rPr>
-          <w:rFonts w:cs="Times New Roman"/>
-        </w:rPr>
-        <w:t>(Roberts &amp; Wallace, 2002, p. 44)</w:t>
-      </w:r>
-      <w:r>
-        <w:fldChar w:fldCharType="end"/>
-      </w:r>
-      <w:r>
-        <w:t>.</w:t>
-      </w:r>
-    </w:p>
-    <w:p>
-      <w:r>
-        <w:t>Para terminar</w:t>
-      </w:r>
-      <w:r>
-        <w:t>, sería</w:t>
-      </w:r>
-      <w:r>
-        <w:t xml:space="preserve"> propicio conocer un poco acerca</w:t>
-      </w:r>
-      <w:r>
-        <w:t xml:space="preserve"> </w:t>
-      </w:r>
-      <w:r>
-        <w:t>de la guía</w:t>
-      </w:r>
-      <w:r>
-        <w:t xml:space="preserve"> más conocid</w:t>
-      </w:r>
-      <w:r>
-        <w:t>a</w:t>
-      </w:r>
-      <w:r>
-        <w:t xml:space="preserve"> y usad</w:t>
-      </w:r>
-      <w:r>
-        <w:t>a</w:t>
-      </w:r>
-      <w:r>
-        <w:t xml:space="preserve"> por las </w:t>
-      </w:r>
-      <w:r>
-        <w:t>organizaciones</w:t>
-      </w:r>
-      <w:r>
-        <w:t xml:space="preserve"> para </w:t>
-      </w:r>
-      <w:r>
-        <w:t>la gestión</w:t>
-      </w:r>
-      <w:r>
-        <w:t xml:space="preserve"> de sus proyectos: PMBOK</w:t>
-      </w:r>
-      <w:r>
-        <w:t>.</w:t>
-      </w:r>
-      <w:r>
-        <w:t xml:space="preserve"> Por lo </w:t>
-      </w:r>
-      <w:r>
-        <w:t>tanto,</w:t>
-      </w:r>
-      <w:r>
-        <w:t xml:space="preserve"> a </w:t>
-      </w:r>
-      <w:r>
-        <w:t>continuación,</w:t>
-      </w:r>
-      <w:r>
-        <w:t xml:space="preserve"> se dará una breve explicación de esta.</w:t>
-      </w:r>
-    </w:p>
-    <w:p>
-      <w:pPr>
-        <w:pStyle w:val="Ttulo4"/>
-        <w:ind w:left="284"/>
-      </w:pPr>
-      <w:bookmarkStart w:id="23" w:name="_Toc42535277"/>
-      <w:r>
-        <w:t>4.3.</w:t>
-      </w:r>
-      <w:r>
-        <w:t>1</w:t>
-      </w:r>
-      <w:r>
-        <w:t xml:space="preserve">.1 </w:t>
-      </w:r>
-      <w:r>
-        <w:t>PMBOK</w:t>
-      </w:r>
-      <w:bookmarkEnd w:id="23"/>
-    </w:p>
-    <w:p>
-      <w:pPr>
-        <w:rPr>
-          <w:b/>
-          <w:bCs/>
-        </w:rPr>
-      </w:pPr>
-      <w:r>
-        <w:t>Es</w:t>
-      </w:r>
-      <w:r>
-        <w:t xml:space="preserve"> una guía </w:t>
-      </w:r>
-      <w:r>
-        <w:t>de apoyo</w:t>
-      </w:r>
-      <w:r>
-        <w:t xml:space="preserve"> </w:t>
-      </w:r>
-      <w:r>
-        <w:t>que proporc</w:t>
-      </w:r>
-      <w:r>
-        <w:t>i</w:t>
-      </w:r>
-      <w:r>
-        <w:t>ona</w:t>
-      </w:r>
-      <w:r>
-        <w:t xml:space="preserve"> los pasos necesarios para realizar proyectos de forma exitosa y explica a detalle aquellas variables que deben ser tenidas en cuenta para la ejecución de un proyecto </w:t>
-      </w:r>
-      <w:r>
-        <w:fldChar w:fldCharType="begin"/>
-      </w:r>
-      <w:r>
-        <w:instrText xml:space="preserve"> ADDIN ZOTERO_ITEM CSL_CITATION {"citationID":"dLK4Daq3","properties":{"formattedCitation":"(Estrada Reyes, 2015, p. 80)","plainCitation":"(Estrada Reyes, 2015, p. 80)","noteIndex":0},"citationItems":[{"id":82,"uris":["http://zotero.org/users/5687329/items/LAFIV8VR"],"uri":["http://zotero.org/users/5687329/items/LAFIV8VR"],"itemData":{"id":82,"type":"article-journal","container-title":"Palermo Business Review","ISSN":"0328-5715","language":"Español","page":"38","title":"Análisis de la gestión de proyectos a nivel mundial","volume":"12","author":[{"family":"Estrada Reyes","given":"Juan Nicolás"}],"issued":{"date-parts":[["2015"]]}},"locator":"80","label":"page"}],"schema":"https://github.com/citation-style-language/schema/raw/master/csl-citation.json"} </w:instrText>
-      </w:r>
-      <w:r>
-        <w:fldChar w:fldCharType="separate"/>
-      </w:r>
-      <w:r>
-        <w:rPr>
-          <w:rFonts w:cs="Times New Roman"/>
-        </w:rPr>
-        <w:t>(Estrada Reyes, 2015, p. 80)</w:t>
-      </w:r>
-      <w:r>
-        <w:fldChar w:fldCharType="end"/>
-      </w:r>
-      <w:r>
-        <w:t>.</w:t>
-      </w:r>
-    </w:p>
-    <w:p>
-      <w:r>
-        <w:t>PMBOK define formalmente un total de 5 grupos de procesos los cuales son: Inicio, Planeación; Ejecución; Monitoreo y Control; y Cierre.</w:t>
-      </w:r>
-    </w:p>
-    <w:p>
-      <w:r>
-        <w:t xml:space="preserve">Estos grupos son la base de partida para comprender la gestión de proyectos, cada uno de estos posee los pasos necesarios para que sean aplicados correctamente, de manera ordenada y con la probabilidad de que </w:t>
-      </w:r>
-      <w:r>
-        <w:t xml:space="preserve">aumente el éxito </w:t>
-      </w:r>
-      <w:r>
-        <w:fldChar w:fldCharType="begin"/>
-      </w:r>
-      <w:r>
-        <w:instrText xml:space="preserve"> ADDIN ZOTERO_ITEM CSL_CITATION {"citationID":"XMo0uwEn","properties":{"formattedCitation":"(Estrada Reyes, 2015, p. 81)","plainCitation":"(Estrada Reyes, 2015, p. 81)","noteIndex":0},"citationItems":[{"id":82,"uris":["http://zotero.org/users/5687329/items/LAFIV8VR"],"uri":["http://zotero.org/users/5687329/items/LAFIV8VR"],"itemData":{"id":82,"type":"article-journal","container-title":"Palermo Business Review","ISSN":"0328-5715","language":"Español","page":"38","title":"Análisis de la gestión de proyectos a nivel mundial","volume":"12","author":[{"family":"Estrada Reyes","given":"Juan Nicolás"}],"issued":{"date-parts":[["2015"]]}},"locator":"81","label":"page"}],"schema":"https://github.com/citation-style-language/schema/raw/master/csl-citation.json"} </w:instrText>
-      </w:r>
-      <w:r>
-        <w:fldChar w:fldCharType="separate"/>
-      </w:r>
-      <w:r>
-        <w:rPr>
-          <w:rFonts w:cs="Times New Roman"/>
-        </w:rPr>
-        <w:t>(Estrada Reyes, 2015, p. 81)</w:t>
-      </w:r>
-      <w:r>
-        <w:fldChar w:fldCharType="end"/>
-      </w:r>
-      <w:r>
-        <w:t>.</w:t>
-      </w:r>
     </w:p>
     <w:p>
       <w:pPr>
         <w:pStyle w:val="Ttulo3"/>
       </w:pPr>
-      <w:bookmarkStart w:id="24" w:name="_Toc42535278"/>
+      <w:bookmarkStart w:id="25" w:name="_Toc42535278"/>
       <w:r>
         <w:t xml:space="preserve">Comparación entre </w:t>
       </w:r>
       <w:r>
         <w:t>estándares para la gestión de proyectos</w:t>
       </w:r>
-      <w:bookmarkEnd w:id="24"/>
+      <w:bookmarkEnd w:id="25"/>
     </w:p>
     <w:p>
       <w:r>
@@ -13987,7 +13678,7 @@
           <w:szCs w:val="24"/>
         </w:rPr>
       </w:pPr>
-      <w:bookmarkStart w:id="25" w:name="_Toc42535247"/>
+      <w:bookmarkStart w:id="26" w:name="_Toc42535247"/>
       <w:r>
         <w:rPr>
           <w:color w:val="auto"/>
@@ -14062,7 +13753,7 @@
         </w:rPr>
         <w:t xml:space="preserve"> entre estándares para la gestión de proyectos.</w:t>
       </w:r>
-      <w:bookmarkEnd w:id="25"/>
+      <w:bookmarkEnd w:id="26"/>
     </w:p>
     <w:tbl>
       <w:tblPr>
@@ -14465,49 +14156,7 @@
               <w:rPr>
                 <w:lang w:val="en-US"/>
               </w:rPr>
-              <w:t xml:space="preserve">Tiene dos </w:t>
-            </w:r>
-            <w:proofErr w:type="spellStart"/>
-            <w:r>
-              <w:rPr>
-                <w:lang w:val="en-US"/>
-              </w:rPr>
-              <w:t>niveles</w:t>
-            </w:r>
-            <w:proofErr w:type="spellEnd"/>
-            <w:r>
-              <w:rPr>
-                <w:lang w:val="en-US"/>
-              </w:rPr>
-              <w:t xml:space="preserve"> de </w:t>
-            </w:r>
-            <w:proofErr w:type="spellStart"/>
-            <w:r>
-              <w:rPr>
-                <w:lang w:val="en-US"/>
-              </w:rPr>
-              <w:t>certificación</w:t>
-            </w:r>
-            <w:proofErr w:type="spellEnd"/>
-            <w:r>
-              <w:rPr>
-                <w:lang w:val="en-US"/>
-              </w:rPr>
-              <w:t xml:space="preserve">: PMP (Project Management Professional) y CAMP (Certificate Associate in Project </w:t>
-            </w:r>
-            <w:proofErr w:type="spellStart"/>
-            <w:r>
-              <w:rPr>
-                <w:lang w:val="en-US"/>
-              </w:rPr>
-              <w:t>Mangement</w:t>
-            </w:r>
-            <w:proofErr w:type="spellEnd"/>
-            <w:r>
-              <w:rPr>
-                <w:lang w:val="en-US"/>
-              </w:rPr>
-              <w:t>).</w:t>
+              <w:t>Tiene dos niveles de certificación: PMP (Project Management Professional) y CAMP (Certificate Associate in Project Mangement).</w:t>
             </w:r>
           </w:p>
         </w:tc>
@@ -14585,23 +14234,13 @@
         </w:rPr>
         <w:t xml:space="preserve"> con información recopilada de: </w:t>
       </w:r>
-      <w:proofErr w:type="spellStart"/>
       <w:r>
         <w:rPr>
           <w:rFonts w:cs="Times New Roman"/>
           <w:sz w:val="20"/>
           <w:szCs w:val="20"/>
         </w:rPr>
-        <w:t>Assaff</w:t>
-      </w:r>
-      <w:proofErr w:type="spellEnd"/>
-      <w:r>
-        <w:rPr>
-          <w:rFonts w:cs="Times New Roman"/>
-          <w:sz w:val="20"/>
-          <w:szCs w:val="20"/>
-        </w:rPr>
-        <w:t xml:space="preserve">, R. (s. f.). </w:t>
+        <w:t xml:space="preserve">Assaff, R. (s. f.). </w:t>
       </w:r>
       <w:r>
         <w:rPr>
@@ -14645,25 +14284,7 @@
           <w:sz w:val="20"/>
           <w:szCs w:val="20"/>
         </w:rPr>
-        <w:t xml:space="preserve">Fernández Parra, K., Garrido </w:t>
-      </w:r>
-      <w:proofErr w:type="spellStart"/>
-      <w:r>
-        <w:rPr>
-          <w:rFonts w:cs="Times New Roman"/>
-          <w:sz w:val="20"/>
-          <w:szCs w:val="20"/>
-        </w:rPr>
-        <w:t>Saroza</w:t>
-      </w:r>
-      <w:proofErr w:type="spellEnd"/>
-      <w:r>
-        <w:rPr>
-          <w:rFonts w:cs="Times New Roman"/>
-          <w:sz w:val="20"/>
-          <w:szCs w:val="20"/>
-        </w:rPr>
-        <w:t xml:space="preserve">, A., Ramírez Martínez, Y., &amp; Perdomo Bello, I. (s. f.). PMBOK y PRINCE 2 similitudes y diferencias. </w:t>
+        <w:t xml:space="preserve">Fernández Parra, K., Garrido Saroza, A., Ramírez Martínez, Y., &amp; Perdomo Bello, I. (s. f.). PMBOK y PRINCE 2 similitudes y diferencias. </w:t>
       </w:r>
       <w:r>
         <w:rPr>
@@ -14820,7 +14441,7 @@
       <w:pPr>
         <w:pStyle w:val="Ttulo3"/>
       </w:pPr>
-      <w:bookmarkStart w:id="26" w:name="_Toc42535279"/>
+      <w:bookmarkStart w:id="27" w:name="_Toc42535279"/>
       <w:r>
         <w:rPr>
           <w:rStyle w:val="Ttulo3Car"/>
@@ -14837,7 +14458,7 @@
         </w:rPr>
         <w:t>.</w:t>
       </w:r>
-      <w:bookmarkEnd w:id="26"/>
+      <w:bookmarkEnd w:id="27"/>
       <w:r>
         <w:t xml:space="preserve"> </w:t>
       </w:r>
@@ -14965,7 +14586,7 @@
           <w:szCs w:val="24"/>
         </w:rPr>
       </w:pPr>
-      <w:bookmarkStart w:id="27" w:name="_Toc42535248"/>
+      <w:bookmarkStart w:id="28" w:name="_Toc42535248"/>
       <w:r>
         <w:rPr>
           <w:rFonts w:cs="Times New Roman"/>
@@ -15048,7 +14669,7 @@
         </w:rPr>
         <w:t>ISO/IEC 29110.</w:t>
       </w:r>
-      <w:bookmarkEnd w:id="27"/>
+      <w:bookmarkEnd w:id="28"/>
     </w:p>
     <w:tbl>
       <w:tblPr>
@@ -15658,7 +15279,7 @@
           <w:szCs w:val="24"/>
         </w:rPr>
       </w:pPr>
-      <w:bookmarkStart w:id="28" w:name="_Toc42535231"/>
+      <w:bookmarkStart w:id="29" w:name="_Toc42535231"/>
       <w:r>
         <w:rPr>
           <w:i w:val="0"/>
@@ -15730,7 +15351,7 @@
         </w:rPr>
         <w:t>. Procesos básicos de la guía de perfiles.</w:t>
       </w:r>
-      <w:bookmarkEnd w:id="28"/>
+      <w:bookmarkEnd w:id="29"/>
     </w:p>
     <w:p>
       <w:pPr>
@@ -15809,7 +15430,7 @@
               </wp:anchor>
             </w:drawing>
           </mc:Choice>
-          <mc:Fallback>
+          <mc:Fallback xmlns:w16="http://schemas.microsoft.com/office/word/2018/wordml" xmlns:w16cid="http://schemas.microsoft.com/office/word/2016/wordml/cid" xmlns:w16cex="http://schemas.microsoft.com/office/word/2018/wordml/cex" xmlns:am3d="http://schemas.microsoft.com/office/drawing/2017/model3d" xmlns:aink="http://schemas.microsoft.com/office/drawing/2016/ink" xmlns:cx8="http://schemas.microsoft.com/office/drawing/2016/5/14/chartex" xmlns:cx7="http://schemas.microsoft.com/office/drawing/2016/5/13/chartex" xmlns:cx6="http://schemas.microsoft.com/office/drawing/2016/5/12/chartex" xmlns:cx5="http://schemas.microsoft.com/office/drawing/2016/5/11/chartex" xmlns:cx4="http://schemas.microsoft.com/office/drawing/2016/5/10/chartex" xmlns:cx3="http://schemas.microsoft.com/office/drawing/2016/5/9/chartex" xmlns:cx2="http://schemas.microsoft.com/office/drawing/2015/10/21/chartex" xmlns:cx1="http://schemas.microsoft.com/office/drawing/2015/9/8/chartex">
             <w:pict>
               <v:shapetype w14:anchorId="10C36B28" id="_x0000_t34" coordsize="21600,21600" o:spt="34" o:oned="t" adj="10800" path="m,l@0,0@0,21600,21600,21600e" filled="f">
                 <v:stroke joinstyle="miter"/>
@@ -16673,7 +16294,7 @@
           <w:iCs w:val="0"/>
         </w:rPr>
       </w:pPr>
-      <w:bookmarkStart w:id="29" w:name="_Toc42535232"/>
+      <w:bookmarkStart w:id="30" w:name="_Toc42535232"/>
       <w:r>
         <w:rPr>
           <w:i w:val="0"/>
@@ -16746,7 +16367,7 @@
         </w:rPr>
         <w:t>. Diagrama del proceso de gestión del proyecto.</w:t>
       </w:r>
-      <w:bookmarkEnd w:id="29"/>
+      <w:bookmarkEnd w:id="30"/>
     </w:p>
     <w:p>
       <w:pPr>
@@ -17020,7 +16641,7 @@
           <w:szCs w:val="24"/>
         </w:rPr>
       </w:pPr>
-      <w:bookmarkStart w:id="30" w:name="_Toc42535233"/>
+      <w:bookmarkStart w:id="31" w:name="_Toc42535233"/>
       <w:r>
         <w:rPr>
           <w:i w:val="0"/>
@@ -17112,7 +16733,7 @@
         </w:rPr>
         <w:t>ión de software.</w:t>
       </w:r>
-      <w:bookmarkEnd w:id="30"/>
+      <w:bookmarkEnd w:id="31"/>
     </w:p>
     <w:p>
       <w:pPr>
@@ -17327,7 +16948,7 @@
           <w:szCs w:val="24"/>
         </w:rPr>
       </w:pPr>
-      <w:bookmarkStart w:id="31" w:name="_Toc42535249"/>
+      <w:bookmarkStart w:id="32" w:name="_Toc42535249"/>
       <w:r>
         <w:rPr>
           <w:color w:val="auto"/>
@@ -17385,7 +17006,7 @@
         </w:rPr>
         <w:t>. Productos o artefactos según la ISO/IEC 29110.</w:t>
       </w:r>
-      <w:bookmarkEnd w:id="31"/>
+      <w:bookmarkEnd w:id="32"/>
     </w:p>
     <w:tbl>
       <w:tblPr>
@@ -17529,21 +17150,8 @@
               <w:contextualSpacing w:val="0"/>
               <w:jc w:val="center"/>
             </w:pPr>
-            <w:proofErr w:type="spellStart"/>
-            <w:r>
-              <w:t>Acceptance</w:t>
-            </w:r>
-            <w:proofErr w:type="spellEnd"/>
-            <w:r>
-              <w:t xml:space="preserve"> </w:t>
-            </w:r>
-            <w:proofErr w:type="spellStart"/>
-            <w:r>
-              <w:t>Record</w:t>
-            </w:r>
-            <w:proofErr w:type="spellEnd"/>
-            <w:r>
-              <w:t xml:space="preserve"> (Registro de aceptación)</w:t>
+            <w:r>
+              <w:t>Acceptance Record (Registro de aceptación)</w:t>
             </w:r>
           </w:p>
         </w:tc>
@@ -17814,19 +17422,9 @@
               <w:contextualSpacing w:val="0"/>
               <w:jc w:val="center"/>
             </w:pPr>
-            <w:proofErr w:type="spellStart"/>
-            <w:r>
-              <w:t>Correction</w:t>
-            </w:r>
-            <w:proofErr w:type="spellEnd"/>
-            <w:r>
-              <w:t xml:space="preserve"> </w:t>
-            </w:r>
-            <w:proofErr w:type="spellStart"/>
-            <w:r>
-              <w:t>Register</w:t>
-            </w:r>
-            <w:proofErr w:type="spellEnd"/>
+            <w:r>
+              <w:t>Correction Register</w:t>
+            </w:r>
           </w:p>
           <w:p>
             <w:pPr>
@@ -17947,15 +17545,7 @@
               <w:jc w:val="center"/>
             </w:pPr>
             <w:r>
-              <w:t xml:space="preserve">Meeting </w:t>
-            </w:r>
-            <w:proofErr w:type="spellStart"/>
-            <w:r>
-              <w:t>Record</w:t>
-            </w:r>
-            <w:proofErr w:type="spellEnd"/>
-            <w:r>
-              <w:t xml:space="preserve"> (Acta de reunión)</w:t>
+              <w:t>Meeting Record (Acta de reunión)</w:t>
             </w:r>
           </w:p>
         </w:tc>
@@ -18051,21 +17641,8 @@
               <w:contextualSpacing w:val="0"/>
               <w:jc w:val="center"/>
             </w:pPr>
-            <w:proofErr w:type="spellStart"/>
-            <w:r>
-              <w:t>Progress</w:t>
-            </w:r>
-            <w:proofErr w:type="spellEnd"/>
-            <w:r>
-              <w:t xml:space="preserve"> Status </w:t>
-            </w:r>
-            <w:proofErr w:type="spellStart"/>
-            <w:r>
-              <w:t>Record</w:t>
-            </w:r>
-            <w:proofErr w:type="spellEnd"/>
-            <w:r>
-              <w:t xml:space="preserve"> (Registro de estado de progreso)</w:t>
+            <w:r>
+              <w:t>Progress Status Record (Registro de estado de progreso)</w:t>
             </w:r>
           </w:p>
         </w:tc>
@@ -18309,15 +17886,7 @@
               <w:jc w:val="center"/>
             </w:pPr>
             <w:r>
-              <w:t xml:space="preserve">Project </w:t>
-            </w:r>
-            <w:proofErr w:type="spellStart"/>
-            <w:r>
-              <w:t>Repository</w:t>
-            </w:r>
-            <w:proofErr w:type="spellEnd"/>
-            <w:r>
-              <w:t xml:space="preserve"> (Repositorio del proyecto)</w:t>
+              <w:t>Project Repository (Repositorio del proyecto)</w:t>
             </w:r>
           </w:p>
         </w:tc>
@@ -18419,7 +17988,6 @@
               </w:rPr>
               <w:t xml:space="preserve">Project </w:t>
             </w:r>
-            <w:proofErr w:type="spellStart"/>
             <w:r>
               <w:rPr>
                 <w:rStyle w:val="tlid-translation"/>
@@ -18430,29 +17998,20 @@
               <w:rPr>
                 <w:rStyle w:val="tlid-translation"/>
               </w:rPr>
-              <w:t>epository</w:t>
-            </w:r>
-            <w:proofErr w:type="spellEnd"/>
+              <w:t xml:space="preserve">epository </w:t>
+            </w:r>
             <w:r>
               <w:rPr>
                 <w:rStyle w:val="tlid-translation"/>
               </w:rPr>
-              <w:t xml:space="preserve"> </w:t>
-            </w:r>
-            <w:proofErr w:type="spellStart"/>
+              <w:t>B</w:t>
+            </w:r>
             <w:r>
               <w:rPr>
                 <w:rStyle w:val="tlid-translation"/>
               </w:rPr>
-              <w:t>B</w:t>
-            </w:r>
-            <w:r>
-              <w:rPr>
-                <w:rStyle w:val="tlid-translation"/>
-              </w:rPr>
               <w:t>ackup</w:t>
             </w:r>
-            <w:proofErr w:type="spellEnd"/>
             <w:r>
               <w:t xml:space="preserve"> (Copia de seguridad del repositorio del proyecto)</w:t>
             </w:r>
@@ -19095,21 +18654,8 @@
               <w:contextualSpacing w:val="0"/>
               <w:jc w:val="center"/>
             </w:pPr>
-            <w:proofErr w:type="spellStart"/>
-            <w:r>
-              <w:t>Verification</w:t>
-            </w:r>
-            <w:proofErr w:type="spellEnd"/>
-            <w:r>
-              <w:t xml:space="preserve"> </w:t>
-            </w:r>
-            <w:proofErr w:type="spellStart"/>
-            <w:r>
-              <w:t>Results</w:t>
-            </w:r>
-            <w:proofErr w:type="spellEnd"/>
-            <w:r>
-              <w:t xml:space="preserve"> (Resultados de la verificación)</w:t>
+            <w:r>
+              <w:t>Verification Results (Resultados de la verificación)</w:t>
             </w:r>
           </w:p>
         </w:tc>
@@ -19222,21 +18768,8 @@
               <w:contextualSpacing w:val="0"/>
               <w:jc w:val="center"/>
             </w:pPr>
-            <w:proofErr w:type="spellStart"/>
-            <w:r>
-              <w:t>Validation</w:t>
-            </w:r>
-            <w:proofErr w:type="spellEnd"/>
-            <w:r>
-              <w:t xml:space="preserve"> </w:t>
-            </w:r>
-            <w:proofErr w:type="spellStart"/>
-            <w:r>
-              <w:t>Results</w:t>
-            </w:r>
-            <w:proofErr w:type="spellEnd"/>
-            <w:r>
-              <w:t xml:space="preserve"> (Resultados de la validación)</w:t>
+            <w:r>
+              <w:t>Validation Results (Resultados de la validación)</w:t>
             </w:r>
           </w:p>
         </w:tc>
@@ -19375,11 +18908,11 @@
       <w:pPr>
         <w:pStyle w:val="Ttulo3"/>
       </w:pPr>
-      <w:bookmarkStart w:id="32" w:name="_Toc42535280"/>
+      <w:bookmarkStart w:id="33" w:name="_Toc42535280"/>
       <w:r>
         <w:t>Comparación entre metodologías de desarrollo de software</w:t>
       </w:r>
-      <w:bookmarkEnd w:id="32"/>
+      <w:bookmarkEnd w:id="33"/>
     </w:p>
     <w:p>
       <w:pPr>
@@ -19720,7 +19253,7 @@
           <w:szCs w:val="24"/>
         </w:rPr>
       </w:pPr>
-      <w:bookmarkStart w:id="33" w:name="_Toc42535250"/>
+      <w:bookmarkStart w:id="34" w:name="_Toc42535250"/>
       <w:r>
         <w:rPr>
           <w:color w:val="000000" w:themeColor="text1"/>
@@ -19778,7 +19311,7 @@
         </w:rPr>
         <w:t>. Comparación entre metodologías de desarrollo de software.</w:t>
       </w:r>
-      <w:bookmarkEnd w:id="33"/>
+      <w:bookmarkEnd w:id="34"/>
     </w:p>
     <w:tbl>
       <w:tblPr>
@@ -19981,16 +19514,8 @@
               <w:rPr>
                 <w:color w:val="000000" w:themeColor="text1"/>
               </w:rPr>
-              <w:t xml:space="preserve">Planificación del </w:t>
-            </w:r>
-            <w:proofErr w:type="spellStart"/>
-            <w:r>
-              <w:rPr>
-                <w:color w:val="000000" w:themeColor="text1"/>
-              </w:rPr>
-              <w:t>blacklog</w:t>
-            </w:r>
-            <w:proofErr w:type="spellEnd"/>
+              <w:t>Planificación del blacklog</w:t>
+            </w:r>
             <w:r>
               <w:rPr>
                 <w:color w:val="000000" w:themeColor="text1"/>
@@ -20404,27 +19929,7 @@
           <w:szCs w:val="20"/>
           <w:lang w:val="es-MX"/>
         </w:rPr>
-        <w:t xml:space="preserve">Alva Salcedo, A. B., &amp; Reyes </w:t>
-      </w:r>
-      <w:proofErr w:type="spellStart"/>
-      <w:r>
-        <w:rPr>
-          <w:rFonts w:cs="Times New Roman"/>
-          <w:sz w:val="20"/>
-          <w:szCs w:val="20"/>
-          <w:lang w:val="es-MX"/>
-        </w:rPr>
-        <w:t>Laynes</w:t>
-      </w:r>
-      <w:proofErr w:type="spellEnd"/>
-      <w:r>
-        <w:rPr>
-          <w:rFonts w:cs="Times New Roman"/>
-          <w:sz w:val="20"/>
-          <w:szCs w:val="20"/>
-          <w:lang w:val="es-MX"/>
-        </w:rPr>
-        <w:t xml:space="preserve">, J. B. (2019). </w:t>
+        <w:t xml:space="preserve">Alva Salcedo, A. B., &amp; Reyes Laynes, J. B. (2019). </w:t>
       </w:r>
       <w:r>
         <w:rPr>
@@ -20435,9 +19940,26 @@
           <w:szCs w:val="20"/>
           <w:lang w:val="es-MX"/>
         </w:rPr>
-        <w:t xml:space="preserve">Desarrollo e implementación de un sistema de </w:t>
-      </w:r>
-      <w:proofErr w:type="spellStart"/>
+        <w:t>Desarrollo e implementación de un sistema de ventasa basado en la metodologia scrum y xp el proceso de ventas de servicio de la empresa emsoir</w:t>
+      </w:r>
+      <w:r>
+        <w:rPr>
+          <w:rFonts w:cs="Times New Roman"/>
+          <w:sz w:val="20"/>
+          <w:szCs w:val="20"/>
+          <w:lang w:val="es-MX"/>
+        </w:rPr>
+        <w:t xml:space="preserve">. Universidad Autónoma del Perú, </w:t>
+      </w:r>
+      <w:r>
+        <w:rPr>
+          <w:rFonts w:cs="Times New Roman"/>
+          <w:sz w:val="20"/>
+          <w:szCs w:val="20"/>
+          <w:lang w:val="es-MX"/>
+        </w:rPr>
+        <w:t xml:space="preserve">Amavizca Valdez, L. O., Garcia Ruiz, A. C., Jiménez López, E., Duarte Guerrero, G. L., &amp; Vázquez Brindis, J. C. (2014). </w:t>
+      </w:r>
       <w:r>
         <w:rPr>
           <w:rFonts w:cs="Times New Roman"/>
@@ -20447,9 +19969,35 @@
           <w:szCs w:val="20"/>
           <w:lang w:val="es-MX"/>
         </w:rPr>
-        <w:t>ventasa</w:t>
-      </w:r>
-      <w:proofErr w:type="spellEnd"/>
+        <w:t>Aplicación de la metodología semi-ágil ICONIX para el desarrollo de software: Implementación y publicación de un sitio WEB para una empresa SPIN - OFF en el Sur de Sonora, México.</w:t>
+      </w:r>
+      <w:r>
+        <w:rPr>
+          <w:rFonts w:cs="Times New Roman"/>
+          <w:sz w:val="20"/>
+          <w:szCs w:val="20"/>
+          <w:lang w:val="es-MX"/>
+        </w:rPr>
+        <w:t xml:space="preserve"> Universidad Tecnológica del Sur de Sonora.</w:t>
+      </w:r>
+      <w:r>
+        <w:rPr>
+          <w:rFonts w:cs="Times New Roman"/>
+          <w:sz w:val="20"/>
+          <w:szCs w:val="20"/>
+          <w:lang w:val="es-MX"/>
+        </w:rPr>
+        <w:t xml:space="preserve"> </w:t>
+      </w:r>
+      <w:r>
+        <w:rPr>
+          <w:rFonts w:cs="Times New Roman"/>
+          <w:sz w:val="20"/>
+          <w:szCs w:val="20"/>
+          <w:lang w:val="es-MX"/>
+        </w:rPr>
+        <w:t xml:space="preserve">Lozano  Argote, J., Bolivar Guzman, J., &amp; Ramírez, J. J. (2019). </w:t>
+      </w:r>
       <w:r>
         <w:rPr>
           <w:rFonts w:cs="Times New Roman"/>
@@ -20459,9 +20007,35 @@
           <w:szCs w:val="20"/>
           <w:lang w:val="es-MX"/>
         </w:rPr>
-        <w:t xml:space="preserve"> basado en la </w:t>
-      </w:r>
-      <w:proofErr w:type="spellStart"/>
+        <w:t>Desarrollo de los módulos de transferencia y comunicación de datos ambientales para la empresa de SANAMBIENTE de Cali</w:t>
+      </w:r>
+      <w:r>
+        <w:rPr>
+          <w:rFonts w:cs="Times New Roman"/>
+          <w:sz w:val="20"/>
+          <w:szCs w:val="20"/>
+          <w:lang w:val="es-MX"/>
+        </w:rPr>
+        <w:t>. Instituto Uni</w:t>
+      </w:r>
+      <w:r>
+        <w:rPr>
+          <w:rFonts w:cs="Times New Roman"/>
+          <w:sz w:val="20"/>
+          <w:szCs w:val="20"/>
+          <w:lang w:val="es-MX"/>
+        </w:rPr>
+        <w:t xml:space="preserve">versitario Antonio Jose Camacho, </w:t>
+      </w:r>
+      <w:r>
+        <w:rPr>
+          <w:rFonts w:cs="Times New Roman"/>
+          <w:sz w:val="20"/>
+          <w:szCs w:val="20"/>
+          <w:lang w:val="es-MX"/>
+        </w:rPr>
+        <w:t xml:space="preserve">Navarro Cadavid, A., Fernández Martínez, J. D., &amp; Morales Vélez, J. (2013, septiembre 20). </w:t>
+      </w:r>
       <w:r>
         <w:rPr>
           <w:rFonts w:cs="Times New Roman"/>
@@ -20469,270 +20043,14 @@
           <w:iCs/>
           <w:sz w:val="20"/>
           <w:szCs w:val="20"/>
-          <w:lang w:val="es-MX"/>
-        </w:rPr>
-        <w:t>metodologia</w:t>
-      </w:r>
-      <w:proofErr w:type="spellEnd"/>
-      <w:r>
-        <w:rPr>
-          <w:rFonts w:cs="Times New Roman"/>
-          <w:i/>
-          <w:iCs/>
+        </w:rPr>
+        <w:t>Revisión de metodologías ágiles para el desarollo de software</w:t>
+      </w:r>
+      <w:r>
+        <w:rPr>
+          <w:rFonts w:cs="Times New Roman"/>
           <w:sz w:val="20"/>
           <w:szCs w:val="20"/>
-          <w:lang w:val="es-MX"/>
-        </w:rPr>
-        <w:t xml:space="preserve"> scrum y </w:t>
-      </w:r>
-      <w:proofErr w:type="spellStart"/>
-      <w:r>
-        <w:rPr>
-          <w:rFonts w:cs="Times New Roman"/>
-          <w:i/>
-          <w:iCs/>
-          <w:sz w:val="20"/>
-          <w:szCs w:val="20"/>
-          <w:lang w:val="es-MX"/>
-        </w:rPr>
-        <w:t>xp</w:t>
-      </w:r>
-      <w:proofErr w:type="spellEnd"/>
-      <w:r>
-        <w:rPr>
-          <w:rFonts w:cs="Times New Roman"/>
-          <w:i/>
-          <w:iCs/>
-          <w:sz w:val="20"/>
-          <w:szCs w:val="20"/>
-          <w:lang w:val="es-MX"/>
-        </w:rPr>
-        <w:t xml:space="preserve"> el proceso de ventas de servicio de la empresa </w:t>
-      </w:r>
-      <w:proofErr w:type="spellStart"/>
-      <w:r>
-        <w:rPr>
-          <w:rFonts w:cs="Times New Roman"/>
-          <w:i/>
-          <w:iCs/>
-          <w:sz w:val="20"/>
-          <w:szCs w:val="20"/>
-          <w:lang w:val="es-MX"/>
-        </w:rPr>
-        <w:t>emsoir</w:t>
-      </w:r>
-      <w:proofErr w:type="spellEnd"/>
-      <w:r>
-        <w:rPr>
-          <w:rFonts w:cs="Times New Roman"/>
-          <w:sz w:val="20"/>
-          <w:szCs w:val="20"/>
-          <w:lang w:val="es-MX"/>
-        </w:rPr>
-        <w:t xml:space="preserve">. Universidad Autónoma del Perú, </w:t>
-      </w:r>
-      <w:r>
-        <w:rPr>
-          <w:rFonts w:cs="Times New Roman"/>
-          <w:sz w:val="20"/>
-          <w:szCs w:val="20"/>
-          <w:lang w:val="es-MX"/>
-        </w:rPr>
-        <w:t xml:space="preserve">Amavizca Valdez, L. O., </w:t>
-      </w:r>
-      <w:proofErr w:type="spellStart"/>
-      <w:r>
-        <w:rPr>
-          <w:rFonts w:cs="Times New Roman"/>
-          <w:sz w:val="20"/>
-          <w:szCs w:val="20"/>
-          <w:lang w:val="es-MX"/>
-        </w:rPr>
-        <w:t>Garcia</w:t>
-      </w:r>
-      <w:proofErr w:type="spellEnd"/>
-      <w:r>
-        <w:rPr>
-          <w:rFonts w:cs="Times New Roman"/>
-          <w:sz w:val="20"/>
-          <w:szCs w:val="20"/>
-          <w:lang w:val="es-MX"/>
-        </w:rPr>
-        <w:t xml:space="preserve"> Ruiz, A. C., Jiménez López, E., Duarte Guerrero, G. L., &amp; Vázquez Brindis, J. C. (2014). </w:t>
-      </w:r>
-      <w:r>
-        <w:rPr>
-          <w:rFonts w:cs="Times New Roman"/>
-          <w:i/>
-          <w:iCs/>
-          <w:sz w:val="20"/>
-          <w:szCs w:val="20"/>
-          <w:lang w:val="es-MX"/>
-        </w:rPr>
-        <w:t>Aplicación de la metodología semi-ágil ICONIX para el desarrollo de software: Implementación y publicación de un sitio WEB para una empresa SPIN - OFF en el Sur de Sonora, México.</w:t>
-      </w:r>
-      <w:r>
-        <w:rPr>
-          <w:rFonts w:cs="Times New Roman"/>
-          <w:sz w:val="20"/>
-          <w:szCs w:val="20"/>
-          <w:lang w:val="es-MX"/>
-        </w:rPr>
-        <w:t xml:space="preserve"> Universidad Tecnológica del Sur de Sonora.</w:t>
-      </w:r>
-      <w:r>
-        <w:rPr>
-          <w:rFonts w:cs="Times New Roman"/>
-          <w:sz w:val="20"/>
-          <w:szCs w:val="20"/>
-          <w:lang w:val="es-MX"/>
-        </w:rPr>
-        <w:t xml:space="preserve"> </w:t>
-      </w:r>
-      <w:r>
-        <w:rPr>
-          <w:rFonts w:cs="Times New Roman"/>
-          <w:sz w:val="20"/>
-          <w:szCs w:val="20"/>
-          <w:lang w:val="es-MX"/>
-        </w:rPr>
-        <w:t xml:space="preserve">Lozano  Argote, J., </w:t>
-      </w:r>
-      <w:proofErr w:type="spellStart"/>
-      <w:r>
-        <w:rPr>
-          <w:rFonts w:cs="Times New Roman"/>
-          <w:sz w:val="20"/>
-          <w:szCs w:val="20"/>
-          <w:lang w:val="es-MX"/>
-        </w:rPr>
-        <w:t>Bolivar</w:t>
-      </w:r>
-      <w:proofErr w:type="spellEnd"/>
-      <w:r>
-        <w:rPr>
-          <w:rFonts w:cs="Times New Roman"/>
-          <w:sz w:val="20"/>
-          <w:szCs w:val="20"/>
-          <w:lang w:val="es-MX"/>
-        </w:rPr>
-        <w:t xml:space="preserve"> </w:t>
-      </w:r>
-      <w:proofErr w:type="spellStart"/>
-      <w:r>
-        <w:rPr>
-          <w:rFonts w:cs="Times New Roman"/>
-          <w:sz w:val="20"/>
-          <w:szCs w:val="20"/>
-          <w:lang w:val="es-MX"/>
-        </w:rPr>
-        <w:t>Guzman</w:t>
-      </w:r>
-      <w:proofErr w:type="spellEnd"/>
-      <w:r>
-        <w:rPr>
-          <w:rFonts w:cs="Times New Roman"/>
-          <w:sz w:val="20"/>
-          <w:szCs w:val="20"/>
-          <w:lang w:val="es-MX"/>
-        </w:rPr>
-        <w:t xml:space="preserve">, J., &amp; Ramírez, J. J. (2019). </w:t>
-      </w:r>
-      <w:r>
-        <w:rPr>
-          <w:rFonts w:cs="Times New Roman"/>
-          <w:i/>
-          <w:iCs/>
-          <w:sz w:val="20"/>
-          <w:szCs w:val="20"/>
-          <w:lang w:val="es-MX"/>
-        </w:rPr>
-        <w:t>Desarrollo de los módulos de transferencia y comunicación de datos ambientales para la empresa de SANAMBIENTE de Cali</w:t>
-      </w:r>
-      <w:r>
-        <w:rPr>
-          <w:rFonts w:cs="Times New Roman"/>
-          <w:sz w:val="20"/>
-          <w:szCs w:val="20"/>
-          <w:lang w:val="es-MX"/>
-        </w:rPr>
-        <w:t>. Instituto Uni</w:t>
-      </w:r>
-      <w:r>
-        <w:rPr>
-          <w:rFonts w:cs="Times New Roman"/>
-          <w:sz w:val="20"/>
-          <w:szCs w:val="20"/>
-          <w:lang w:val="es-MX"/>
-        </w:rPr>
-        <w:t xml:space="preserve">versitario Antonio </w:t>
-      </w:r>
-      <w:proofErr w:type="spellStart"/>
-      <w:r>
-        <w:rPr>
-          <w:rFonts w:cs="Times New Roman"/>
-          <w:sz w:val="20"/>
-          <w:szCs w:val="20"/>
-          <w:lang w:val="es-MX"/>
-        </w:rPr>
-        <w:t>Jose</w:t>
-      </w:r>
-      <w:proofErr w:type="spellEnd"/>
-      <w:r>
-        <w:rPr>
-          <w:rFonts w:cs="Times New Roman"/>
-          <w:sz w:val="20"/>
-          <w:szCs w:val="20"/>
-          <w:lang w:val="es-MX"/>
-        </w:rPr>
-        <w:t xml:space="preserve"> Camacho, </w:t>
-      </w:r>
-      <w:r>
-        <w:rPr>
-          <w:rFonts w:cs="Times New Roman"/>
-          <w:sz w:val="20"/>
-          <w:szCs w:val="20"/>
-          <w:lang w:val="es-MX"/>
-        </w:rPr>
-        <w:t xml:space="preserve">Navarro Cadavid, A., Fernández Martínez, J. D., &amp; Morales Vélez, J. (2013, septiembre 20). </w:t>
-      </w:r>
-      <w:r>
-        <w:rPr>
-          <w:rFonts w:cs="Times New Roman"/>
-          <w:i/>
-          <w:iCs/>
-          <w:sz w:val="20"/>
-          <w:szCs w:val="20"/>
-        </w:rPr>
-        <w:t xml:space="preserve">Revisión de metodologías ágiles para el </w:t>
-      </w:r>
-      <w:proofErr w:type="spellStart"/>
-      <w:r>
-        <w:rPr>
-          <w:rFonts w:cs="Times New Roman"/>
-          <w:i/>
-          <w:iCs/>
-          <w:sz w:val="20"/>
-          <w:szCs w:val="20"/>
-        </w:rPr>
-        <w:t>desarollo</w:t>
-      </w:r>
-      <w:proofErr w:type="spellEnd"/>
-      <w:r>
-        <w:rPr>
-          <w:rFonts w:cs="Times New Roman"/>
-          <w:i/>
-          <w:iCs/>
-          <w:sz w:val="20"/>
-          <w:szCs w:val="20"/>
-        </w:rPr>
-        <w:t xml:space="preserve"> de software</w:t>
-      </w:r>
-      <w:r>
-        <w:rPr>
-          <w:rFonts w:cs="Times New Roman"/>
-          <w:sz w:val="20"/>
-          <w:szCs w:val="20"/>
         </w:rPr>
         <w:t>. 11.</w:t>
       </w:r>
@@ -20829,7 +20147,7 @@
           <w:b/>
         </w:rPr>
       </w:pPr>
-      <w:bookmarkStart w:id="34" w:name="_Toc42535281"/>
+      <w:bookmarkStart w:id="35" w:name="_Toc42535281"/>
       <w:r>
         <w:rPr>
           <w:rStyle w:val="Ttulo3Car"/>
@@ -20858,7 +20176,7 @@
         </w:rPr>
         <w:t>.</w:t>
       </w:r>
-      <w:bookmarkEnd w:id="34"/>
+      <w:bookmarkEnd w:id="35"/>
     </w:p>
     <w:p>
       <w:r>
@@ -20889,35 +20207,11 @@
         <w:t>diseño se basa en UML</w:t>
       </w:r>
       <w:r>
-        <w:t xml:space="preserve"> (</w:t>
-      </w:r>
-      <w:proofErr w:type="spellStart"/>
-      <w:r>
-        <w:t>Unified</w:t>
-      </w:r>
-      <w:proofErr w:type="spellEnd"/>
+        <w:t xml:space="preserve"> (Unified Modeling Language)</w:t>
+      </w:r>
       <w:r>
         <w:t xml:space="preserve"> </w:t>
       </w:r>
-      <w:proofErr w:type="spellStart"/>
-      <w:r>
-        <w:t>Modeling</w:t>
-      </w:r>
-      <w:proofErr w:type="spellEnd"/>
-      <w:r>
-        <w:t xml:space="preserve"> </w:t>
-      </w:r>
-      <w:proofErr w:type="spellStart"/>
-      <w:r>
-        <w:t>Language</w:t>
-      </w:r>
-      <w:proofErr w:type="spellEnd"/>
-      <w:r>
-        <w:t>)</w:t>
-      </w:r>
-      <w:r>
-        <w:t xml:space="preserve"> </w:t>
-      </w:r>
       <w:r>
         <w:fldChar w:fldCharType="begin"/>
       </w:r>
@@ -20943,47 +20237,7 @@
         <w:t xml:space="preserve">Fue elaborada por Doug Rosenberg y Kendall Scott. </w:t>
       </w:r>
       <w:r>
-        <w:t>Se dice que ICONIX se encuentra entre la complejidad de RUP (</w:t>
-      </w:r>
-      <w:proofErr w:type="spellStart"/>
-      <w:r>
-        <w:t>Rational</w:t>
-      </w:r>
-      <w:proofErr w:type="spellEnd"/>
-      <w:r>
-        <w:t xml:space="preserve"> </w:t>
-      </w:r>
-      <w:proofErr w:type="spellStart"/>
-      <w:r>
-        <w:t>Unified</w:t>
-      </w:r>
-      <w:proofErr w:type="spellEnd"/>
-      <w:r>
-        <w:t xml:space="preserve"> </w:t>
-      </w:r>
-      <w:proofErr w:type="spellStart"/>
-      <w:r>
-        <w:t>Processes</w:t>
-      </w:r>
-      <w:proofErr w:type="spellEnd"/>
-      <w:r>
-        <w:t>) y la simplicidad de XP (</w:t>
-      </w:r>
-      <w:proofErr w:type="spellStart"/>
-      <w:r>
-        <w:t>eXtreme</w:t>
-      </w:r>
-      <w:proofErr w:type="spellEnd"/>
-      <w:r>
-        <w:t xml:space="preserve"> </w:t>
-      </w:r>
-      <w:proofErr w:type="spellStart"/>
-      <w:r>
-        <w:t>Programming</w:t>
-      </w:r>
-      <w:proofErr w:type="spellEnd"/>
-      <w:r>
-        <w:t>)</w:t>
+        <w:t>Se dice que ICONIX se encuentra entre la complejidad de RUP (Rational Unified Processes) y la simplicidad de XP (eXtreme Programming)</w:t>
       </w:r>
       <w:r>
         <w:t>, sin pasar por alto</w:t>
@@ -21157,7 +20411,7 @@
           <w:szCs w:val="24"/>
         </w:rPr>
       </w:pPr>
-      <w:bookmarkStart w:id="35" w:name="_Toc42535234"/>
+      <w:bookmarkStart w:id="36" w:name="_Toc42535234"/>
       <w:r>
         <w:rPr>
           <w:i w:val="0"/>
@@ -21230,7 +20484,7 @@
         </w:rPr>
         <w:t>. Procesos de ICONIX.</w:t>
       </w:r>
-      <w:bookmarkEnd w:id="35"/>
+      <w:bookmarkEnd w:id="36"/>
     </w:p>
     <w:p>
       <w:pPr>
@@ -21345,7 +20599,6 @@
         </w:rPr>
         <w:t xml:space="preserve">. </w:t>
       </w:r>
-      <w:proofErr w:type="spellStart"/>
       <w:r>
         <w:rPr>
           <w:rFonts w:eastAsia="Times New Roman" w:cs="Times New Roman"/>
@@ -21353,97 +20606,7 @@
           <w:szCs w:val="20"/>
           <w:lang w:eastAsia="es-CO"/>
         </w:rPr>
-        <w:t>United</w:t>
-      </w:r>
-      <w:proofErr w:type="spellEnd"/>
-      <w:r>
-        <w:rPr>
-          <w:rFonts w:eastAsia="Times New Roman" w:cs="Times New Roman"/>
-          <w:sz w:val="20"/>
-          <w:szCs w:val="20"/>
-          <w:lang w:eastAsia="es-CO"/>
-        </w:rPr>
-        <w:t xml:space="preserve"> </w:t>
-      </w:r>
-      <w:proofErr w:type="spellStart"/>
-      <w:r>
-        <w:rPr>
-          <w:rFonts w:eastAsia="Times New Roman" w:cs="Times New Roman"/>
-          <w:sz w:val="20"/>
-          <w:szCs w:val="20"/>
-          <w:lang w:eastAsia="es-CO"/>
-        </w:rPr>
-        <w:t>States</w:t>
-      </w:r>
-      <w:proofErr w:type="spellEnd"/>
-      <w:r>
-        <w:rPr>
-          <w:rFonts w:eastAsia="Times New Roman" w:cs="Times New Roman"/>
-          <w:sz w:val="20"/>
-          <w:szCs w:val="20"/>
-          <w:lang w:eastAsia="es-CO"/>
-        </w:rPr>
-        <w:t xml:space="preserve"> </w:t>
-      </w:r>
-      <w:proofErr w:type="spellStart"/>
-      <w:r>
-        <w:rPr>
-          <w:rFonts w:eastAsia="Times New Roman" w:cs="Times New Roman"/>
-          <w:sz w:val="20"/>
-          <w:szCs w:val="20"/>
-          <w:lang w:eastAsia="es-CO"/>
-        </w:rPr>
-        <w:t>of</w:t>
-      </w:r>
-      <w:proofErr w:type="spellEnd"/>
-      <w:r>
-        <w:rPr>
-          <w:rFonts w:eastAsia="Times New Roman" w:cs="Times New Roman"/>
-          <w:sz w:val="20"/>
-          <w:szCs w:val="20"/>
-          <w:lang w:eastAsia="es-CO"/>
-        </w:rPr>
-        <w:t xml:space="preserve"> </w:t>
-      </w:r>
-      <w:proofErr w:type="spellStart"/>
-      <w:r>
-        <w:rPr>
-          <w:rFonts w:eastAsia="Times New Roman" w:cs="Times New Roman"/>
-          <w:sz w:val="20"/>
-          <w:szCs w:val="20"/>
-          <w:lang w:eastAsia="es-CO"/>
-        </w:rPr>
-        <w:t>America</w:t>
-      </w:r>
-      <w:proofErr w:type="spellEnd"/>
-      <w:r>
-        <w:rPr>
-          <w:rFonts w:eastAsia="Times New Roman" w:cs="Times New Roman"/>
-          <w:sz w:val="20"/>
-          <w:szCs w:val="20"/>
-          <w:lang w:eastAsia="es-CO"/>
-        </w:rPr>
-        <w:t xml:space="preserve">: </w:t>
-      </w:r>
-      <w:proofErr w:type="spellStart"/>
-      <w:r>
-        <w:rPr>
-          <w:rFonts w:eastAsia="Times New Roman" w:cs="Times New Roman"/>
-          <w:sz w:val="20"/>
-          <w:szCs w:val="20"/>
-          <w:lang w:eastAsia="es-CO"/>
-        </w:rPr>
-        <w:t>Apress</w:t>
-      </w:r>
-      <w:proofErr w:type="spellEnd"/>
-      <w:r>
-        <w:rPr>
-          <w:rFonts w:eastAsia="Times New Roman" w:cs="Times New Roman"/>
-          <w:sz w:val="20"/>
-          <w:szCs w:val="20"/>
-          <w:lang w:eastAsia="es-CO"/>
-        </w:rPr>
-        <w:t>, p.45.</w:t>
+        <w:t>United States of America: Apress, p.45.</w:t>
       </w:r>
     </w:p>
     <w:p>
@@ -21535,39 +20698,7 @@
         <w:t>agrupación que cuenta con las</w:t>
       </w:r>
       <w:r>
-        <w:t xml:space="preserve"> mejores técnicas de las metodologías originales que formaron UML: la Técnica de modelado de objetos (</w:t>
-      </w:r>
-      <w:proofErr w:type="spellStart"/>
-      <w:r>
-        <w:t>Object</w:t>
-      </w:r>
-      <w:proofErr w:type="spellEnd"/>
-      <w:r>
-        <w:t xml:space="preserve"> </w:t>
-      </w:r>
-      <w:proofErr w:type="spellStart"/>
-      <w:r>
-        <w:t>Modeling</w:t>
-      </w:r>
-      <w:proofErr w:type="spellEnd"/>
-      <w:r>
-        <w:t xml:space="preserve"> </w:t>
-      </w:r>
-      <w:proofErr w:type="spellStart"/>
-      <w:r>
-        <w:t>Technique</w:t>
-      </w:r>
-      <w:proofErr w:type="spellEnd"/>
-      <w:r>
-        <w:t xml:space="preserve"> (OMT)) de Jim Rumbaugh, el método </w:t>
-      </w:r>
-      <w:proofErr w:type="spellStart"/>
-      <w:r>
-        <w:t>Objectory</w:t>
-      </w:r>
-      <w:proofErr w:type="spellEnd"/>
-      <w:r>
-        <w:t xml:space="preserve"> de Ivar Jacobson y el método Booch de Grady Booch</w:t>
+        <w:t xml:space="preserve"> mejores técnicas de las metodologías originales que formaron UML: la Técnica de modelado de objetos (Object Modeling Technique (OMT)) de Jim Rumbaugh, el método Objectory de Ivar Jacobson y el método Booch de Grady Booch</w:t>
       </w:r>
       <w:r>
         <w:t>; debido a que</w:t>
@@ -23017,11 +22148,11 @@
       <w:pPr>
         <w:pStyle w:val="Ttulo3"/>
       </w:pPr>
-      <w:bookmarkStart w:id="36" w:name="_Toc42535282"/>
+      <w:bookmarkStart w:id="37" w:name="_Toc42535282"/>
       <w:r>
         <w:t>Reconocimiento de las tecnologías utilizadas por los equipos de trabajo</w:t>
       </w:r>
-      <w:bookmarkEnd w:id="36"/>
+      <w:bookmarkEnd w:id="37"/>
     </w:p>
     <w:p>
       <w:r>
@@ -23057,7 +22188,7 @@
         <w:pStyle w:val="Ttulo4"/>
         <w:ind w:left="284"/>
       </w:pPr>
-      <w:bookmarkStart w:id="37" w:name="_Toc42535283"/>
+      <w:bookmarkStart w:id="38" w:name="_Toc42535283"/>
       <w:r>
         <w:t>4.3.</w:t>
       </w:r>
@@ -23070,7 +22201,7 @@
       <w:r>
         <w:t>Angular Framework</w:t>
       </w:r>
-      <w:bookmarkEnd w:id="37"/>
+      <w:bookmarkEnd w:id="38"/>
     </w:p>
     <w:p>
       <w:r>
@@ -23110,7 +22241,7 @@
         <w:pStyle w:val="Ttulo4"/>
         <w:ind w:left="284"/>
       </w:pPr>
-      <w:bookmarkStart w:id="38" w:name="_Toc42535284"/>
+      <w:bookmarkStart w:id="39" w:name="_Toc42535284"/>
       <w:r>
         <w:t>4.3.</w:t>
       </w:r>
@@ -23123,7 +22254,7 @@
       <w:r>
         <w:t>JavaScript</w:t>
       </w:r>
-      <w:bookmarkEnd w:id="38"/>
+      <w:bookmarkEnd w:id="39"/>
     </w:p>
     <w:p>
       <w:r>
@@ -23157,7 +22288,7 @@
         <w:pStyle w:val="Ttulo4"/>
         <w:ind w:left="284"/>
       </w:pPr>
-      <w:bookmarkStart w:id="39" w:name="_Toc42535285"/>
+      <w:bookmarkStart w:id="40" w:name="_Toc42535285"/>
       <w:r>
         <w:t>4.3.</w:t>
       </w:r>
@@ -23170,7 +22301,7 @@
       <w:r>
         <w:t>TypeScript</w:t>
       </w:r>
-      <w:bookmarkEnd w:id="39"/>
+      <w:bookmarkEnd w:id="40"/>
     </w:p>
     <w:p>
       <w:r>
@@ -23204,7 +22335,7 @@
         <w:pStyle w:val="Ttulo4"/>
         <w:ind w:left="284"/>
       </w:pPr>
-      <w:bookmarkStart w:id="40" w:name="_Toc42535286"/>
+      <w:bookmarkStart w:id="41" w:name="_Toc42535286"/>
       <w:r>
         <w:lastRenderedPageBreak/>
         <w:t>4.3.</w:t>
@@ -23218,19 +22349,11 @@
       <w:r>
         <w:t>PostgreSQL</w:t>
       </w:r>
-      <w:bookmarkEnd w:id="40"/>
-    </w:p>
-    <w:p>
-      <w:r>
-        <w:t xml:space="preserve">Es un gesto de base de datos relacional libre, de código abierto. Dirigido a la comunidad de desarrolladores. Está bajo licencia Berkeley Software </w:t>
-      </w:r>
-      <w:proofErr w:type="spellStart"/>
-      <w:r>
-        <w:t>Distribution</w:t>
-      </w:r>
-      <w:proofErr w:type="spellEnd"/>
-      <w:r>
-        <w:t xml:space="preserve"> (BSD) </w:t>
+      <w:bookmarkEnd w:id="41"/>
+    </w:p>
+    <w:p>
+      <w:r>
+        <w:t xml:space="preserve">Es un gesto de base de datos relacional libre, de código abierto. Dirigido a la comunidad de desarrolladores. Está bajo licencia Berkeley Software Distribution (BSD) </w:t>
       </w:r>
       <w:r>
         <w:fldChar w:fldCharType="begin"/>
@@ -23281,7 +22404,7 @@
         <w:pStyle w:val="Ttulo4"/>
         <w:ind w:left="284"/>
       </w:pPr>
-      <w:bookmarkStart w:id="41" w:name="_Toc42535287"/>
+      <w:bookmarkStart w:id="42" w:name="_Toc42535287"/>
       <w:r>
         <w:t>4.3.</w:t>
       </w:r>
@@ -23291,12 +22414,10 @@
       <w:r>
         <w:t xml:space="preserve">.5 </w:t>
       </w:r>
-      <w:proofErr w:type="spellStart"/>
       <w:r>
         <w:t>NodeJS</w:t>
       </w:r>
-      <w:bookmarkEnd w:id="41"/>
-      <w:proofErr w:type="spellEnd"/>
+      <w:bookmarkEnd w:id="42"/>
     </w:p>
     <w:p>
       <w:r>
@@ -23330,7 +22451,7 @@
         <w:pStyle w:val="Ttulo4"/>
         <w:ind w:left="284"/>
       </w:pPr>
-      <w:bookmarkStart w:id="42" w:name="_Toc42535288"/>
+      <w:bookmarkStart w:id="43" w:name="_Toc42535288"/>
       <w:r>
         <w:t>4.3.</w:t>
       </w:r>
@@ -23343,7 +22464,7 @@
       <w:r>
         <w:t>GitHub</w:t>
       </w:r>
-      <w:bookmarkEnd w:id="42"/>
+      <w:bookmarkEnd w:id="43"/>
     </w:p>
     <w:p>
       <w:r>
@@ -23355,7 +22476,7 @@
         <w:pStyle w:val="Ttulo4"/>
         <w:ind w:left="284"/>
       </w:pPr>
-      <w:bookmarkStart w:id="43" w:name="_Toc42535289"/>
+      <w:bookmarkStart w:id="44" w:name="_Toc42535289"/>
       <w:r>
         <w:t>4.3.</w:t>
       </w:r>
@@ -23368,7 +22489,7 @@
       <w:r>
         <w:t>GitHub Desktop</w:t>
       </w:r>
-      <w:bookmarkEnd w:id="43"/>
+      <w:bookmarkEnd w:id="44"/>
     </w:p>
     <w:p>
       <w:r>
@@ -23431,7 +22552,7 @@
         <w:pStyle w:val="Ttulo4"/>
         <w:ind w:left="284"/>
       </w:pPr>
-      <w:bookmarkStart w:id="44" w:name="_Toc42535290"/>
+      <w:bookmarkStart w:id="45" w:name="_Toc42535290"/>
       <w:r>
         <w:t>4.3.</w:t>
       </w:r>
@@ -23442,14 +22563,9 @@
         <w:t xml:space="preserve">.8 </w:t>
       </w:r>
       <w:r>
-        <w:t xml:space="preserve">Visual Studio </w:t>
-      </w:r>
-      <w:proofErr w:type="spellStart"/>
-      <w:r>
-        <w:t>Code</w:t>
-      </w:r>
-      <w:bookmarkEnd w:id="44"/>
-      <w:proofErr w:type="spellEnd"/>
+        <w:t>Visual Studio Code</w:t>
+      </w:r>
+      <w:bookmarkEnd w:id="45"/>
     </w:p>
     <w:p>
       <w:r>
@@ -23482,7 +22598,7 @@
         <w:pStyle w:val="Ttulo4"/>
         <w:ind w:left="284"/>
       </w:pPr>
-      <w:bookmarkStart w:id="45" w:name="_Toc42535291"/>
+      <w:bookmarkStart w:id="46" w:name="_Toc42535291"/>
       <w:r>
         <w:lastRenderedPageBreak/>
         <w:t>4.3.</w:t>
@@ -23493,32 +22609,14 @@
       <w:r>
         <w:t xml:space="preserve">.9 </w:t>
       </w:r>
-      <w:proofErr w:type="spellStart"/>
       <w:r>
         <w:t>Jest</w:t>
       </w:r>
-      <w:bookmarkEnd w:id="45"/>
-      <w:proofErr w:type="spellEnd"/>
-    </w:p>
-    <w:p>
-      <w:r>
-        <w:t xml:space="preserve">Plataforma de pruebas universal, la cual se adapta a cualquier biblioteca de JavaScript. Esta plataforma se puede ejecutar sobre proyectos que estén basado en Angular, </w:t>
-      </w:r>
-      <w:proofErr w:type="spellStart"/>
-      <w:r>
-        <w:t>Node</w:t>
-      </w:r>
-      <w:proofErr w:type="spellEnd"/>
-      <w:r>
-        <w:t xml:space="preserve">, TypeScript, </w:t>
-      </w:r>
-      <w:proofErr w:type="spellStart"/>
-      <w:r>
-        <w:t>Vue</w:t>
-      </w:r>
-      <w:proofErr w:type="spellEnd"/>
-      <w:r>
-        <w:t>, entre otros</w:t>
+      <w:bookmarkEnd w:id="46"/>
+    </w:p>
+    <w:p>
+      <w:r>
+        <w:t>Plataforma de pruebas universal, la cual se adapta a cualquier biblioteca de JavaScript. Esta plataforma se puede ejecutar sobre proyectos que estén basado en Angular, Node, TypeScript, Vue, entre otros</w:t>
       </w:r>
       <w:r>
         <w:t xml:space="preserve"> </w:t>
@@ -23550,7 +22648,7 @@
         <w:pStyle w:val="Ttulo4"/>
         <w:ind w:left="284"/>
       </w:pPr>
-      <w:bookmarkStart w:id="46" w:name="_Toc42535292"/>
+      <w:bookmarkStart w:id="47" w:name="_Toc42535292"/>
       <w:r>
         <w:t>4.3.</w:t>
       </w:r>
@@ -23560,12 +22658,10 @@
       <w:r>
         <w:t xml:space="preserve">.10 </w:t>
       </w:r>
-      <w:proofErr w:type="spellStart"/>
       <w:r>
         <w:t>Jmeter</w:t>
       </w:r>
-      <w:bookmarkEnd w:id="46"/>
-      <w:proofErr w:type="spellEnd"/>
+      <w:bookmarkEnd w:id="47"/>
     </w:p>
     <w:p>
       <w:r>
@@ -23600,11 +22696,11 @@
       <w:pPr>
         <w:pStyle w:val="Ttulo2"/>
       </w:pPr>
-      <w:bookmarkStart w:id="47" w:name="_Toc42535293"/>
+      <w:bookmarkStart w:id="48" w:name="_Toc42535293"/>
       <w:r>
         <w:t>Marco legal</w:t>
       </w:r>
-      <w:bookmarkEnd w:id="47"/>
+      <w:bookmarkEnd w:id="48"/>
     </w:p>
     <w:p>
       <w:r>
@@ -23890,12 +22986,12 @@
       <w:pPr>
         <w:pStyle w:val="Ttulo1"/>
       </w:pPr>
-      <w:bookmarkStart w:id="48" w:name="_Toc42535294"/>
+      <w:bookmarkStart w:id="49" w:name="_Toc42535294"/>
       <w:r>
         <w:lastRenderedPageBreak/>
         <w:t>Resultados</w:t>
       </w:r>
-      <w:bookmarkEnd w:id="48"/>
+      <w:bookmarkEnd w:id="49"/>
     </w:p>
     <w:p>
       <w:pPr>
@@ -24808,8 +23904,6 @@
       <w:r>
         <w:t>de contingencia ante cualquier pérdida de información.</w:t>
       </w:r>
-      <w:bookmarkStart w:id="49" w:name="_GoBack"/>
-      <w:bookmarkEnd w:id="49"/>
     </w:p>
     <w:p>
       <w:pPr>
@@ -24934,6 +24028,7 @@
       <w:r>
         <w:rPr>
           <w:noProof/>
+          <w:lang w:val="en-US"/>
         </w:rPr>
         <w:drawing>
           <wp:inline distT="0" distB="0" distL="0" distR="0" wp14:anchorId="36EA5323" wp14:editId="0EE29F9E">
@@ -28289,6 +27384,7 @@
       <w:r>
         <w:rPr>
           <w:noProof/>
+          <w:lang w:val="en-US"/>
         </w:rPr>
         <w:drawing>
           <wp:inline distT="0" distB="0" distL="0" distR="0" wp14:anchorId="2566E8EC" wp14:editId="500DE07D">
@@ -28335,6 +27431,7 @@
       <w:r>
         <w:rPr>
           <w:noProof/>
+          <w:lang w:val="en-US"/>
         </w:rPr>
         <w:drawing>
           <wp:inline distT="0" distB="0" distL="0" distR="0" wp14:anchorId="68D3766C" wp14:editId="20EB499C">
@@ -29678,7 +28775,7 @@
 </file>
 
 <file path=word/endnotes.xml><?xml version="1.0" encoding="utf-8"?>
-<w:endnotes xmlns:wpc="http://schemas.microsoft.com/office/word/2010/wordprocessingCanvas" xmlns:cx="http://schemas.microsoft.com/office/drawing/2014/chartex" xmlns:cx1="http://schemas.microsoft.com/office/drawing/2015/9/8/chartex" xmlns:cx2="http://schemas.microsoft.com/office/drawing/2015/10/21/chartex" xmlns:cx3="http://schemas.microsoft.com/office/drawing/2016/5/9/chartex" xmlns:cx4="http://schemas.microsoft.com/office/drawing/2016/5/10/chartex" xmlns:cx5="http://schemas.microsoft.com/office/drawing/2016/5/11/chartex" xmlns:cx6="http://schemas.microsoft.com/office/drawing/2016/5/12/chartex" xmlns:cx7="http://schemas.microsoft.com/office/drawing/2016/5/13/chartex" xmlns:cx8="http://schemas.microsoft.com/office/drawing/2016/5/14/chartex" xmlns:mc="http://schemas.openxmlformats.org/markup-compatibility/2006" xmlns:aink="http://schemas.microsoft.com/office/drawing/2016/ink" xmlns:am3d="http://schemas.microsoft.com/office/drawing/2017/model3d" xmlns:o="urn:schemas-microsoft-com:office:office" xmlns:r="http://schemas.openxmlformats.org/officeDocument/2006/relationships" xmlns:m="http://schemas.openxmlformats.org/officeDocument/2006/math" xmlns:v="urn:schemas-microsoft-com:vml" xmlns:wp14="http://schemas.microsoft.com/office/word/2010/wordprocessingDrawing" xmlns:wp="http://schemas.openxmlformats.org/drawingml/2006/wordprocessingDrawing" xmlns:w10="urn:schemas-microsoft-com:office:word" xmlns:w="http://schemas.openxmlformats.org/wordprocessingml/2006/main" xmlns:w14="http://schemas.microsoft.com/office/word/2010/wordml" xmlns:w15="http://schemas.microsoft.com/office/word/2012/wordml" xmlns:w16cex="http://schemas.microsoft.com/office/word/2018/wordml/cex" xmlns:w16cid="http://schemas.microsoft.com/office/word/2016/wordml/cid" xmlns:w16="http://schemas.microsoft.com/office/word/2018/wordml" xmlns:w16se="http://schemas.microsoft.com/office/word/2015/wordml/symex" xmlns:wpg="http://schemas.microsoft.com/office/word/2010/wordprocessingGroup" xmlns:wpi="http://schemas.microsoft.com/office/word/2010/wordprocessingInk" xmlns:wne="http://schemas.microsoft.com/office/word/2006/wordml" xmlns:wps="http://schemas.microsoft.com/office/word/2010/wordprocessingShape" mc:Ignorable="w14 w15 w16se w16cid w16 w16cex wp14">
+<w:endnotes xmlns:wpc="http://schemas.microsoft.com/office/word/2010/wordprocessingCanvas" xmlns:cx="http://schemas.microsoft.com/office/drawing/2014/chartex" xmlns:mc="http://schemas.openxmlformats.org/markup-compatibility/2006" xmlns:o="urn:schemas-microsoft-com:office:office" xmlns:r="http://schemas.openxmlformats.org/officeDocument/2006/relationships" xmlns:m="http://schemas.openxmlformats.org/officeDocument/2006/math" xmlns:v="urn:schemas-microsoft-com:vml" xmlns:wp14="http://schemas.microsoft.com/office/word/2010/wordprocessingDrawing" xmlns:wp="http://schemas.openxmlformats.org/drawingml/2006/wordprocessingDrawing" xmlns:w10="urn:schemas-microsoft-com:office:word" xmlns:w="http://schemas.openxmlformats.org/wordprocessingml/2006/main" xmlns:w14="http://schemas.microsoft.com/office/word/2010/wordml" xmlns:w15="http://schemas.microsoft.com/office/word/2012/wordml" xmlns:w16se="http://schemas.microsoft.com/office/word/2015/wordml/symex" xmlns:wpg="http://schemas.microsoft.com/office/word/2010/wordprocessingGroup" xmlns:wpi="http://schemas.microsoft.com/office/word/2010/wordprocessingInk" xmlns:wne="http://schemas.microsoft.com/office/word/2006/wordml" xmlns:wps="http://schemas.microsoft.com/office/word/2010/wordprocessingShape" mc:Ignorable="w14 w15 w16se wp14">
   <w:endnote w:type="separator" w:id="-1">
     <w:p>
       <w:pPr>
@@ -29703,7 +28800,7 @@
 </file>
 
 <file path=word/footer1.xml><?xml version="1.0" encoding="utf-8"?>
-<w:ftr xmlns:wpc="http://schemas.microsoft.com/office/word/2010/wordprocessingCanvas" xmlns:cx="http://schemas.microsoft.com/office/drawing/2014/chartex" xmlns:cx1="http://schemas.microsoft.com/office/drawing/2015/9/8/chartex" xmlns:cx2="http://schemas.microsoft.com/office/drawing/2015/10/21/chartex" xmlns:cx3="http://schemas.microsoft.com/office/drawing/2016/5/9/chartex" xmlns:cx4="http://schemas.microsoft.com/office/drawing/2016/5/10/chartex" xmlns:cx5="http://schemas.microsoft.com/office/drawing/2016/5/11/chartex" xmlns:cx6="http://schemas.microsoft.com/office/drawing/2016/5/12/chartex" xmlns:cx7="http://schemas.microsoft.com/office/drawing/2016/5/13/chartex" xmlns:cx8="http://schemas.microsoft.com/office/drawing/2016/5/14/chartex" xmlns:mc="http://schemas.openxmlformats.org/markup-compatibility/2006" xmlns:aink="http://schemas.microsoft.com/office/drawing/2016/ink" xmlns:am3d="http://schemas.microsoft.com/office/drawing/2017/model3d" xmlns:o="urn:schemas-microsoft-com:office:office" xmlns:r="http://schemas.openxmlformats.org/officeDocument/2006/relationships" xmlns:m="http://schemas.openxmlformats.org/officeDocument/2006/math" xmlns:v="urn:schemas-microsoft-com:vml" xmlns:wp14="http://schemas.microsoft.com/office/word/2010/wordprocessingDrawing" xmlns:wp="http://schemas.openxmlformats.org/drawingml/2006/wordprocessingDrawing" xmlns:w10="urn:schemas-microsoft-com:office:word" xmlns:w="http://schemas.openxmlformats.org/wordprocessingml/2006/main" xmlns:w14="http://schemas.microsoft.com/office/word/2010/wordml" xmlns:w15="http://schemas.microsoft.com/office/word/2012/wordml" xmlns:w16cex="http://schemas.microsoft.com/office/word/2018/wordml/cex" xmlns:w16cid="http://schemas.microsoft.com/office/word/2016/wordml/cid" xmlns:w16="http://schemas.microsoft.com/office/word/2018/wordml" xmlns:w16se="http://schemas.microsoft.com/office/word/2015/wordml/symex" xmlns:wpg="http://schemas.microsoft.com/office/word/2010/wordprocessingGroup" xmlns:wpi="http://schemas.microsoft.com/office/word/2010/wordprocessingInk" xmlns:wne="http://schemas.microsoft.com/office/word/2006/wordml" xmlns:wps="http://schemas.microsoft.com/office/word/2010/wordprocessingShape" mc:Ignorable="w14 w15 w16se w16cid w16 w16cex wp14">
+<w:ftr xmlns:wpc="http://schemas.microsoft.com/office/word/2010/wordprocessingCanvas" xmlns:cx="http://schemas.microsoft.com/office/drawing/2014/chartex" xmlns:mc="http://schemas.openxmlformats.org/markup-compatibility/2006" xmlns:o="urn:schemas-microsoft-com:office:office" xmlns:r="http://schemas.openxmlformats.org/officeDocument/2006/relationships" xmlns:m="http://schemas.openxmlformats.org/officeDocument/2006/math" xmlns:v="urn:schemas-microsoft-com:vml" xmlns:wp14="http://schemas.microsoft.com/office/word/2010/wordprocessingDrawing" xmlns:wp="http://schemas.openxmlformats.org/drawingml/2006/wordprocessingDrawing" xmlns:w10="urn:schemas-microsoft-com:office:word" xmlns:w="http://schemas.openxmlformats.org/wordprocessingml/2006/main" xmlns:w14="http://schemas.microsoft.com/office/word/2010/wordml" xmlns:w15="http://schemas.microsoft.com/office/word/2012/wordml" xmlns:w16se="http://schemas.microsoft.com/office/word/2015/wordml/symex" xmlns:wpg="http://schemas.microsoft.com/office/word/2010/wordprocessingGroup" xmlns:wpi="http://schemas.microsoft.com/office/word/2010/wordprocessingInk" xmlns:wne="http://schemas.microsoft.com/office/word/2006/wordml" xmlns:wps="http://schemas.microsoft.com/office/word/2010/wordprocessingShape" mc:Ignorable="w14 w15 w16se wp14">
   <w:p>
     <w:pPr>
       <w:pStyle w:val="Piedepgina"/>
@@ -29713,7 +28810,7 @@
 </file>
 
 <file path=word/footer2.xml><?xml version="1.0" encoding="utf-8"?>
-<w:ftr xmlns:wpc="http://schemas.microsoft.com/office/word/2010/wordprocessingCanvas" xmlns:cx="http://schemas.microsoft.com/office/drawing/2014/chartex" xmlns:cx1="http://schemas.microsoft.com/office/drawing/2015/9/8/chartex" xmlns:cx2="http://schemas.microsoft.com/office/drawing/2015/10/21/chartex" xmlns:cx3="http://schemas.microsoft.com/office/drawing/2016/5/9/chartex" xmlns:cx4="http://schemas.microsoft.com/office/drawing/2016/5/10/chartex" xmlns:cx5="http://schemas.microsoft.com/office/drawing/2016/5/11/chartex" xmlns:cx6="http://schemas.microsoft.com/office/drawing/2016/5/12/chartex" xmlns:cx7="http://schemas.microsoft.com/office/drawing/2016/5/13/chartex" xmlns:cx8="http://schemas.microsoft.com/office/drawing/2016/5/14/chartex" xmlns:mc="http://schemas.openxmlformats.org/markup-compatibility/2006" xmlns:aink="http://schemas.microsoft.com/office/drawing/2016/ink" xmlns:am3d="http://schemas.microsoft.com/office/drawing/2017/model3d" xmlns:o="urn:schemas-microsoft-com:office:office" xmlns:r="http://schemas.openxmlformats.org/officeDocument/2006/relationships" xmlns:m="http://schemas.openxmlformats.org/officeDocument/2006/math" xmlns:v="urn:schemas-microsoft-com:vml" xmlns:wp14="http://schemas.microsoft.com/office/word/2010/wordprocessingDrawing" xmlns:wp="http://schemas.openxmlformats.org/drawingml/2006/wordprocessingDrawing" xmlns:w10="urn:schemas-microsoft-com:office:word" xmlns:w="http://schemas.openxmlformats.org/wordprocessingml/2006/main" xmlns:w14="http://schemas.microsoft.com/office/word/2010/wordml" xmlns:w15="http://schemas.microsoft.com/office/word/2012/wordml" xmlns:w16cex="http://schemas.microsoft.com/office/word/2018/wordml/cex" xmlns:w16cid="http://schemas.microsoft.com/office/word/2016/wordml/cid" xmlns:w16="http://schemas.microsoft.com/office/word/2018/wordml" xmlns:w16se="http://schemas.microsoft.com/office/word/2015/wordml/symex" xmlns:wpg="http://schemas.microsoft.com/office/word/2010/wordprocessingGroup" xmlns:wpi="http://schemas.microsoft.com/office/word/2010/wordprocessingInk" xmlns:wne="http://schemas.microsoft.com/office/word/2006/wordml" xmlns:wps="http://schemas.microsoft.com/office/word/2010/wordprocessingShape" mc:Ignorable="w14 w15 w16se w16cid w16 w16cex wp14">
+<w:ftr xmlns:wpc="http://schemas.microsoft.com/office/word/2010/wordprocessingCanvas" xmlns:cx="http://schemas.microsoft.com/office/drawing/2014/chartex" xmlns:mc="http://schemas.openxmlformats.org/markup-compatibility/2006" xmlns:o="urn:schemas-microsoft-com:office:office" xmlns:r="http://schemas.openxmlformats.org/officeDocument/2006/relationships" xmlns:m="http://schemas.openxmlformats.org/officeDocument/2006/math" xmlns:v="urn:schemas-microsoft-com:vml" xmlns:wp14="http://schemas.microsoft.com/office/word/2010/wordprocessingDrawing" xmlns:wp="http://schemas.openxmlformats.org/drawingml/2006/wordprocessingDrawing" xmlns:w10="urn:schemas-microsoft-com:office:word" xmlns:w="http://schemas.openxmlformats.org/wordprocessingml/2006/main" xmlns:w14="http://schemas.microsoft.com/office/word/2010/wordml" xmlns:w15="http://schemas.microsoft.com/office/word/2012/wordml" xmlns:w16se="http://schemas.microsoft.com/office/word/2015/wordml/symex" xmlns:wpg="http://schemas.microsoft.com/office/word/2010/wordprocessingGroup" xmlns:wpi="http://schemas.microsoft.com/office/word/2010/wordprocessingInk" xmlns:wne="http://schemas.microsoft.com/office/word/2006/wordml" xmlns:wps="http://schemas.microsoft.com/office/word/2010/wordprocessingShape" mc:Ignorable="w14 w15 w16se wp14">
   <w:p>
     <w:pPr>
       <w:pStyle w:val="Piedepgina"/>
@@ -29723,7 +28820,7 @@
 </file>
 
 <file path=word/footer3.xml><?xml version="1.0" encoding="utf-8"?>
-<w:ftr xmlns:wpc="http://schemas.microsoft.com/office/word/2010/wordprocessingCanvas" xmlns:cx="http://schemas.microsoft.com/office/drawing/2014/chartex" xmlns:cx1="http://schemas.microsoft.com/office/drawing/2015/9/8/chartex" xmlns:cx2="http://schemas.microsoft.com/office/drawing/2015/10/21/chartex" xmlns:cx3="http://schemas.microsoft.com/office/drawing/2016/5/9/chartex" xmlns:cx4="http://schemas.microsoft.com/office/drawing/2016/5/10/chartex" xmlns:cx5="http://schemas.microsoft.com/office/drawing/2016/5/11/chartex" xmlns:cx6="http://schemas.microsoft.com/office/drawing/2016/5/12/chartex" xmlns:cx7="http://schemas.microsoft.com/office/drawing/2016/5/13/chartex" xmlns:cx8="http://schemas.microsoft.com/office/drawing/2016/5/14/chartex" xmlns:mc="http://schemas.openxmlformats.org/markup-compatibility/2006" xmlns:aink="http://schemas.microsoft.com/office/drawing/2016/ink" xmlns:am3d="http://schemas.microsoft.com/office/drawing/2017/model3d" xmlns:o="urn:schemas-microsoft-com:office:office" xmlns:r="http://schemas.openxmlformats.org/officeDocument/2006/relationships" xmlns:m="http://schemas.openxmlformats.org/officeDocument/2006/math" xmlns:v="urn:schemas-microsoft-com:vml" xmlns:wp14="http://schemas.microsoft.com/office/word/2010/wordprocessingDrawing" xmlns:wp="http://schemas.openxmlformats.org/drawingml/2006/wordprocessingDrawing" xmlns:w10="urn:schemas-microsoft-com:office:word" xmlns:w="http://schemas.openxmlformats.org/wordprocessingml/2006/main" xmlns:w14="http://schemas.microsoft.com/office/word/2010/wordml" xmlns:w15="http://schemas.microsoft.com/office/word/2012/wordml" xmlns:w16cex="http://schemas.microsoft.com/office/word/2018/wordml/cex" xmlns:w16cid="http://schemas.microsoft.com/office/word/2016/wordml/cid" xmlns:w16="http://schemas.microsoft.com/office/word/2018/wordml" xmlns:w16se="http://schemas.microsoft.com/office/word/2015/wordml/symex" xmlns:wpg="http://schemas.microsoft.com/office/word/2010/wordprocessingGroup" xmlns:wpi="http://schemas.microsoft.com/office/word/2010/wordprocessingInk" xmlns:wne="http://schemas.microsoft.com/office/word/2006/wordml" xmlns:wps="http://schemas.microsoft.com/office/word/2010/wordprocessingShape" mc:Ignorable="w14 w15 w16se w16cid w16 w16cex wp14">
+<w:ftr xmlns:wpc="http://schemas.microsoft.com/office/word/2010/wordprocessingCanvas" xmlns:cx="http://schemas.microsoft.com/office/drawing/2014/chartex" xmlns:mc="http://schemas.openxmlformats.org/markup-compatibility/2006" xmlns:o="urn:schemas-microsoft-com:office:office" xmlns:r="http://schemas.openxmlformats.org/officeDocument/2006/relationships" xmlns:m="http://schemas.openxmlformats.org/officeDocument/2006/math" xmlns:v="urn:schemas-microsoft-com:vml" xmlns:wp14="http://schemas.microsoft.com/office/word/2010/wordprocessingDrawing" xmlns:wp="http://schemas.openxmlformats.org/drawingml/2006/wordprocessingDrawing" xmlns:w10="urn:schemas-microsoft-com:office:word" xmlns:w="http://schemas.openxmlformats.org/wordprocessingml/2006/main" xmlns:w14="http://schemas.microsoft.com/office/word/2010/wordml" xmlns:w15="http://schemas.microsoft.com/office/word/2012/wordml" xmlns:w16se="http://schemas.microsoft.com/office/word/2015/wordml/symex" xmlns:wpg="http://schemas.microsoft.com/office/word/2010/wordprocessingGroup" xmlns:wpi="http://schemas.microsoft.com/office/word/2010/wordprocessingInk" xmlns:wne="http://schemas.microsoft.com/office/word/2006/wordml" xmlns:wps="http://schemas.microsoft.com/office/word/2010/wordprocessingShape" mc:Ignorable="w14 w15 w16se wp14">
   <w:p>
     <w:pPr>
       <w:pStyle w:val="Piedepgina"/>
@@ -29733,7 +28830,7 @@
 </file>
 
 <file path=word/footnotes.xml><?xml version="1.0" encoding="utf-8"?>
-<w:footnotes xmlns:wpc="http://schemas.microsoft.com/office/word/2010/wordprocessingCanvas" xmlns:cx="http://schemas.microsoft.com/office/drawing/2014/chartex" xmlns:cx1="http://schemas.microsoft.com/office/drawing/2015/9/8/chartex" xmlns:cx2="http://schemas.microsoft.com/office/drawing/2015/10/21/chartex" xmlns:cx3="http://schemas.microsoft.com/office/drawing/2016/5/9/chartex" xmlns:cx4="http://schemas.microsoft.com/office/drawing/2016/5/10/chartex" xmlns:cx5="http://schemas.microsoft.com/office/drawing/2016/5/11/chartex" xmlns:cx6="http://schemas.microsoft.com/office/drawing/2016/5/12/chartex" xmlns:cx7="http://schemas.microsoft.com/office/drawing/2016/5/13/chartex" xmlns:cx8="http://schemas.microsoft.com/office/drawing/2016/5/14/chartex" xmlns:mc="http://schemas.openxmlformats.org/markup-compatibility/2006" xmlns:aink="http://schemas.microsoft.com/office/drawing/2016/ink" xmlns:am3d="http://schemas.microsoft.com/office/drawing/2017/model3d" xmlns:o="urn:schemas-microsoft-com:office:office" xmlns:r="http://schemas.openxmlformats.org/officeDocument/2006/relationships" xmlns:m="http://schemas.openxmlformats.org/officeDocument/2006/math" xmlns:v="urn:schemas-microsoft-com:vml" xmlns:wp14="http://schemas.microsoft.com/office/word/2010/wordprocessingDrawing" xmlns:wp="http://schemas.openxmlformats.org/drawingml/2006/wordprocessingDrawing" xmlns:w10="urn:schemas-microsoft-com:office:word" xmlns:w="http://schemas.openxmlformats.org/wordprocessingml/2006/main" xmlns:w14="http://schemas.microsoft.com/office/word/2010/wordml" xmlns:w15="http://schemas.microsoft.com/office/word/2012/wordml" xmlns:w16cex="http://schemas.microsoft.com/office/word/2018/wordml/cex" xmlns:w16cid="http://schemas.microsoft.com/office/word/2016/wordml/cid" xmlns:w16="http://schemas.microsoft.com/office/word/2018/wordml" xmlns:w16se="http://schemas.microsoft.com/office/word/2015/wordml/symex" xmlns:wpg="http://schemas.microsoft.com/office/word/2010/wordprocessingGroup" xmlns:wpi="http://schemas.microsoft.com/office/word/2010/wordprocessingInk" xmlns:wne="http://schemas.microsoft.com/office/word/2006/wordml" xmlns:wps="http://schemas.microsoft.com/office/word/2010/wordprocessingShape" mc:Ignorable="w14 w15 w16se w16cid w16 w16cex wp14">
+<w:footnotes xmlns:wpc="http://schemas.microsoft.com/office/word/2010/wordprocessingCanvas" xmlns:cx="http://schemas.microsoft.com/office/drawing/2014/chartex" xmlns:mc="http://schemas.openxmlformats.org/markup-compatibility/2006" xmlns:o="urn:schemas-microsoft-com:office:office" xmlns:r="http://schemas.openxmlformats.org/officeDocument/2006/relationships" xmlns:m="http://schemas.openxmlformats.org/officeDocument/2006/math" xmlns:v="urn:schemas-microsoft-com:vml" xmlns:wp14="http://schemas.microsoft.com/office/word/2010/wordprocessingDrawing" xmlns:wp="http://schemas.openxmlformats.org/drawingml/2006/wordprocessingDrawing" xmlns:w10="urn:schemas-microsoft-com:office:word" xmlns:w="http://schemas.openxmlformats.org/wordprocessingml/2006/main" xmlns:w14="http://schemas.microsoft.com/office/word/2010/wordml" xmlns:w15="http://schemas.microsoft.com/office/word/2012/wordml" xmlns:w16se="http://schemas.microsoft.com/office/word/2015/wordml/symex" xmlns:wpg="http://schemas.microsoft.com/office/word/2010/wordprocessingGroup" xmlns:wpi="http://schemas.microsoft.com/office/word/2010/wordprocessingInk" xmlns:wne="http://schemas.microsoft.com/office/word/2006/wordml" xmlns:wps="http://schemas.microsoft.com/office/word/2010/wordprocessingShape" mc:Ignorable="w14 w15 w16se wp14">
   <w:footnote w:type="separator" w:id="-1">
     <w:p>
       <w:pPr>
@@ -29758,7 +28855,7 @@
 </file>
 
 <file path=word/header1.xml><?xml version="1.0" encoding="utf-8"?>
-<w:hdr xmlns:wpc="http://schemas.microsoft.com/office/word/2010/wordprocessingCanvas" xmlns:cx="http://schemas.microsoft.com/office/drawing/2014/chartex" xmlns:cx1="http://schemas.microsoft.com/office/drawing/2015/9/8/chartex" xmlns:cx2="http://schemas.microsoft.com/office/drawing/2015/10/21/chartex" xmlns:cx3="http://schemas.microsoft.com/office/drawing/2016/5/9/chartex" xmlns:cx4="http://schemas.microsoft.com/office/drawing/2016/5/10/chartex" xmlns:cx5="http://schemas.microsoft.com/office/drawing/2016/5/11/chartex" xmlns:cx6="http://schemas.microsoft.com/office/drawing/2016/5/12/chartex" xmlns:cx7="http://schemas.microsoft.com/office/drawing/2016/5/13/chartex" xmlns:cx8="http://schemas.microsoft.com/office/drawing/2016/5/14/chartex" xmlns:mc="http://schemas.openxmlformats.org/markup-compatibility/2006" xmlns:aink="http://schemas.microsoft.com/office/drawing/2016/ink" xmlns:am3d="http://schemas.microsoft.com/office/drawing/2017/model3d" xmlns:o="urn:schemas-microsoft-com:office:office" xmlns:r="http://schemas.openxmlformats.org/officeDocument/2006/relationships" xmlns:m="http://schemas.openxmlformats.org/officeDocument/2006/math" xmlns:v="urn:schemas-microsoft-com:vml" xmlns:wp14="http://schemas.microsoft.com/office/word/2010/wordprocessingDrawing" xmlns:wp="http://schemas.openxmlformats.org/drawingml/2006/wordprocessingDrawing" xmlns:w10="urn:schemas-microsoft-com:office:word" xmlns:w="http://schemas.openxmlformats.org/wordprocessingml/2006/main" xmlns:w14="http://schemas.microsoft.com/office/word/2010/wordml" xmlns:w15="http://schemas.microsoft.com/office/word/2012/wordml" xmlns:w16cex="http://schemas.microsoft.com/office/word/2018/wordml/cex" xmlns:w16cid="http://schemas.microsoft.com/office/word/2016/wordml/cid" xmlns:w16="http://schemas.microsoft.com/office/word/2018/wordml" xmlns:w16se="http://schemas.microsoft.com/office/word/2015/wordml/symex" xmlns:wpg="http://schemas.microsoft.com/office/word/2010/wordprocessingGroup" xmlns:wpi="http://schemas.microsoft.com/office/word/2010/wordprocessingInk" xmlns:wne="http://schemas.microsoft.com/office/word/2006/wordml" xmlns:wps="http://schemas.microsoft.com/office/word/2010/wordprocessingShape" mc:Ignorable="w14 w15 w16se w16cid w16 w16cex wp14">
+<w:hdr xmlns:wpc="http://schemas.microsoft.com/office/word/2010/wordprocessingCanvas" xmlns:cx="http://schemas.microsoft.com/office/drawing/2014/chartex" xmlns:mc="http://schemas.openxmlformats.org/markup-compatibility/2006" xmlns:o="urn:schemas-microsoft-com:office:office" xmlns:r="http://schemas.openxmlformats.org/officeDocument/2006/relationships" xmlns:m="http://schemas.openxmlformats.org/officeDocument/2006/math" xmlns:v="urn:schemas-microsoft-com:vml" xmlns:wp14="http://schemas.microsoft.com/office/word/2010/wordprocessingDrawing" xmlns:wp="http://schemas.openxmlformats.org/drawingml/2006/wordprocessingDrawing" xmlns:w10="urn:schemas-microsoft-com:office:word" xmlns:w="http://schemas.openxmlformats.org/wordprocessingml/2006/main" xmlns:w14="http://schemas.microsoft.com/office/word/2010/wordml" xmlns:w15="http://schemas.microsoft.com/office/word/2012/wordml" xmlns:w16se="http://schemas.microsoft.com/office/word/2015/wordml/symex" xmlns:wpg="http://schemas.microsoft.com/office/word/2010/wordprocessingGroup" xmlns:wpi="http://schemas.microsoft.com/office/word/2010/wordprocessingInk" xmlns:wne="http://schemas.microsoft.com/office/word/2006/wordml" xmlns:wps="http://schemas.microsoft.com/office/word/2010/wordprocessingShape" mc:Ignorable="w14 w15 w16se wp14">
   <w:sdt>
     <w:sdtPr>
       <w:id w:val="741300522"/>
@@ -29767,7 +28864,6 @@
         <w:docPartUnique/>
       </w:docPartObj>
     </w:sdtPr>
-    <w:sdtEndPr/>
     <w:sdtContent>
       <w:p>
         <w:pPr>
@@ -29805,7 +28901,7 @@
 </file>
 
 <file path=word/header2.xml><?xml version="1.0" encoding="utf-8"?>
-<w:hdr xmlns:wpc="http://schemas.microsoft.com/office/word/2010/wordprocessingCanvas" xmlns:cx="http://schemas.microsoft.com/office/drawing/2014/chartex" xmlns:cx1="http://schemas.microsoft.com/office/drawing/2015/9/8/chartex" xmlns:cx2="http://schemas.microsoft.com/office/drawing/2015/10/21/chartex" xmlns:cx3="http://schemas.microsoft.com/office/drawing/2016/5/9/chartex" xmlns:cx4="http://schemas.microsoft.com/office/drawing/2016/5/10/chartex" xmlns:cx5="http://schemas.microsoft.com/office/drawing/2016/5/11/chartex" xmlns:cx6="http://schemas.microsoft.com/office/drawing/2016/5/12/chartex" xmlns:cx7="http://schemas.microsoft.com/office/drawing/2016/5/13/chartex" xmlns:cx8="http://schemas.microsoft.com/office/drawing/2016/5/14/chartex" xmlns:mc="http://schemas.openxmlformats.org/markup-compatibility/2006" xmlns:aink="http://schemas.microsoft.com/office/drawing/2016/ink" xmlns:am3d="http://schemas.microsoft.com/office/drawing/2017/model3d" xmlns:o="urn:schemas-microsoft-com:office:office" xmlns:r="http://schemas.openxmlformats.org/officeDocument/2006/relationships" xmlns:m="http://schemas.openxmlformats.org/officeDocument/2006/math" xmlns:v="urn:schemas-microsoft-com:vml" xmlns:wp14="http://schemas.microsoft.com/office/word/2010/wordprocessingDrawing" xmlns:wp="http://schemas.openxmlformats.org/drawingml/2006/wordprocessingDrawing" xmlns:w10="urn:schemas-microsoft-com:office:word" xmlns:w="http://schemas.openxmlformats.org/wordprocessingml/2006/main" xmlns:w14="http://schemas.microsoft.com/office/word/2010/wordml" xmlns:w15="http://schemas.microsoft.com/office/word/2012/wordml" xmlns:w16cex="http://schemas.microsoft.com/office/word/2018/wordml/cex" xmlns:w16cid="http://schemas.microsoft.com/office/word/2016/wordml/cid" xmlns:w16="http://schemas.microsoft.com/office/word/2018/wordml" xmlns:w16se="http://schemas.microsoft.com/office/word/2015/wordml/symex" xmlns:wpg="http://schemas.microsoft.com/office/word/2010/wordprocessingGroup" xmlns:wpi="http://schemas.microsoft.com/office/word/2010/wordprocessingInk" xmlns:wne="http://schemas.microsoft.com/office/word/2006/wordml" xmlns:wps="http://schemas.microsoft.com/office/word/2010/wordprocessingShape" mc:Ignorable="w14 w15 w16se w16cid w16 w16cex wp14">
+<w:hdr xmlns:wpc="http://schemas.microsoft.com/office/word/2010/wordprocessingCanvas" xmlns:cx="http://schemas.microsoft.com/office/drawing/2014/chartex" xmlns:mc="http://schemas.openxmlformats.org/markup-compatibility/2006" xmlns:o="urn:schemas-microsoft-com:office:office" xmlns:r="http://schemas.openxmlformats.org/officeDocument/2006/relationships" xmlns:m="http://schemas.openxmlformats.org/officeDocument/2006/math" xmlns:v="urn:schemas-microsoft-com:vml" xmlns:wp14="http://schemas.microsoft.com/office/word/2010/wordprocessingDrawing" xmlns:wp="http://schemas.openxmlformats.org/drawingml/2006/wordprocessingDrawing" xmlns:w10="urn:schemas-microsoft-com:office:word" xmlns:w="http://schemas.openxmlformats.org/wordprocessingml/2006/main" xmlns:w14="http://schemas.microsoft.com/office/word/2010/wordml" xmlns:w15="http://schemas.microsoft.com/office/word/2012/wordml" xmlns:w16se="http://schemas.microsoft.com/office/word/2015/wordml/symex" xmlns:wpg="http://schemas.microsoft.com/office/word/2010/wordprocessingGroup" xmlns:wpi="http://schemas.microsoft.com/office/word/2010/wordprocessingInk" xmlns:wne="http://schemas.microsoft.com/office/word/2006/wordml" xmlns:wps="http://schemas.microsoft.com/office/word/2010/wordprocessingShape" mc:Ignorable="w14 w15 w16se wp14">
   <w:p>
     <w:pPr>
       <w:pStyle w:val="Encabezado"/>
@@ -29815,7 +28911,7 @@
 </file>
 
 <file path=word/header3.xml><?xml version="1.0" encoding="utf-8"?>
-<w:hdr xmlns:wpc="http://schemas.microsoft.com/office/word/2010/wordprocessingCanvas" xmlns:cx="http://schemas.microsoft.com/office/drawing/2014/chartex" xmlns:cx1="http://schemas.microsoft.com/office/drawing/2015/9/8/chartex" xmlns:cx2="http://schemas.microsoft.com/office/drawing/2015/10/21/chartex" xmlns:cx3="http://schemas.microsoft.com/office/drawing/2016/5/9/chartex" xmlns:cx4="http://schemas.microsoft.com/office/drawing/2016/5/10/chartex" xmlns:cx5="http://schemas.microsoft.com/office/drawing/2016/5/11/chartex" xmlns:cx6="http://schemas.microsoft.com/office/drawing/2016/5/12/chartex" xmlns:cx7="http://schemas.microsoft.com/office/drawing/2016/5/13/chartex" xmlns:cx8="http://schemas.microsoft.com/office/drawing/2016/5/14/chartex" xmlns:mc="http://schemas.openxmlformats.org/markup-compatibility/2006" xmlns:aink="http://schemas.microsoft.com/office/drawing/2016/ink" xmlns:am3d="http://schemas.microsoft.com/office/drawing/2017/model3d" xmlns:o="urn:schemas-microsoft-com:office:office" xmlns:r="http://schemas.openxmlformats.org/officeDocument/2006/relationships" xmlns:m="http://schemas.openxmlformats.org/officeDocument/2006/math" xmlns:v="urn:schemas-microsoft-com:vml" xmlns:wp14="http://schemas.microsoft.com/office/word/2010/wordprocessingDrawing" xmlns:wp="http://schemas.openxmlformats.org/drawingml/2006/wordprocessingDrawing" xmlns:w10="urn:schemas-microsoft-com:office:word" xmlns:w="http://schemas.openxmlformats.org/wordprocessingml/2006/main" xmlns:w14="http://schemas.microsoft.com/office/word/2010/wordml" xmlns:w15="http://schemas.microsoft.com/office/word/2012/wordml" xmlns:w16cex="http://schemas.microsoft.com/office/word/2018/wordml/cex" xmlns:w16cid="http://schemas.microsoft.com/office/word/2016/wordml/cid" xmlns:w16="http://schemas.microsoft.com/office/word/2018/wordml" xmlns:w16se="http://schemas.microsoft.com/office/word/2015/wordml/symex" xmlns:wpg="http://schemas.microsoft.com/office/word/2010/wordprocessingGroup" xmlns:wpi="http://schemas.microsoft.com/office/word/2010/wordprocessingInk" xmlns:wne="http://schemas.microsoft.com/office/word/2006/wordml" xmlns:wps="http://schemas.microsoft.com/office/word/2010/wordprocessingShape" mc:Ignorable="w14 w15 w16se w16cid w16 w16cex wp14">
+<w:hdr xmlns:wpc="http://schemas.microsoft.com/office/word/2010/wordprocessingCanvas" xmlns:cx="http://schemas.microsoft.com/office/drawing/2014/chartex" xmlns:mc="http://schemas.openxmlformats.org/markup-compatibility/2006" xmlns:o="urn:schemas-microsoft-com:office:office" xmlns:r="http://schemas.openxmlformats.org/officeDocument/2006/relationships" xmlns:m="http://schemas.openxmlformats.org/officeDocument/2006/math" xmlns:v="urn:schemas-microsoft-com:vml" xmlns:wp14="http://schemas.microsoft.com/office/word/2010/wordprocessingDrawing" xmlns:wp="http://schemas.openxmlformats.org/drawingml/2006/wordprocessingDrawing" xmlns:w10="urn:schemas-microsoft-com:office:word" xmlns:w="http://schemas.openxmlformats.org/wordprocessingml/2006/main" xmlns:w14="http://schemas.microsoft.com/office/word/2010/wordml" xmlns:w15="http://schemas.microsoft.com/office/word/2012/wordml" xmlns:w16se="http://schemas.microsoft.com/office/word/2015/wordml/symex" xmlns:wpg="http://schemas.microsoft.com/office/word/2010/wordprocessingGroup" xmlns:wpi="http://schemas.microsoft.com/office/word/2010/wordprocessingInk" xmlns:wne="http://schemas.microsoft.com/office/word/2006/wordml" xmlns:wps="http://schemas.microsoft.com/office/word/2010/wordprocessingShape" mc:Ignorable="w14 w15 w16se wp14">
   <w:sdt>
     <w:sdtPr>
       <w:id w:val="-499346994"/>
@@ -29824,7 +28920,6 @@
         <w:docPartUnique/>
       </w:docPartObj>
     </w:sdtPr>
-    <w:sdtEndPr/>
     <w:sdtContent>
       <w:p>
         <w:pPr>
@@ -29845,7 +28940,7 @@
             <w:noProof/>
             <w:lang w:val="es-ES"/>
           </w:rPr>
-          <w:t>94</w:t>
+          <w:t>17</w:t>
         </w:r>
         <w:r>
           <w:fldChar w:fldCharType="end"/>
@@ -29862,7 +28957,7 @@
 </file>
 
 <file path=word/header4.xml><?xml version="1.0" encoding="utf-8"?>
-<w:hdr xmlns:wpc="http://schemas.microsoft.com/office/word/2010/wordprocessingCanvas" xmlns:cx="http://schemas.microsoft.com/office/drawing/2014/chartex" xmlns:cx1="http://schemas.microsoft.com/office/drawing/2015/9/8/chartex" xmlns:cx2="http://schemas.microsoft.com/office/drawing/2015/10/21/chartex" xmlns:cx3="http://schemas.microsoft.com/office/drawing/2016/5/9/chartex" xmlns:cx4="http://schemas.microsoft.com/office/drawing/2016/5/10/chartex" xmlns:cx5="http://schemas.microsoft.com/office/drawing/2016/5/11/chartex" xmlns:cx6="http://schemas.microsoft.com/office/drawing/2016/5/12/chartex" xmlns:cx7="http://schemas.microsoft.com/office/drawing/2016/5/13/chartex" xmlns:cx8="http://schemas.microsoft.com/office/drawing/2016/5/14/chartex" xmlns:mc="http://schemas.openxmlformats.org/markup-compatibility/2006" xmlns:aink="http://schemas.microsoft.com/office/drawing/2016/ink" xmlns:am3d="http://schemas.microsoft.com/office/drawing/2017/model3d" xmlns:o="urn:schemas-microsoft-com:office:office" xmlns:r="http://schemas.openxmlformats.org/officeDocument/2006/relationships" xmlns:m="http://schemas.openxmlformats.org/officeDocument/2006/math" xmlns:v="urn:schemas-microsoft-com:vml" xmlns:wp14="http://schemas.microsoft.com/office/word/2010/wordprocessingDrawing" xmlns:wp="http://schemas.openxmlformats.org/drawingml/2006/wordprocessingDrawing" xmlns:w10="urn:schemas-microsoft-com:office:word" xmlns:w="http://schemas.openxmlformats.org/wordprocessingml/2006/main" xmlns:w14="http://schemas.microsoft.com/office/word/2010/wordml" xmlns:w15="http://schemas.microsoft.com/office/word/2012/wordml" xmlns:w16cex="http://schemas.microsoft.com/office/word/2018/wordml/cex" xmlns:w16cid="http://schemas.microsoft.com/office/word/2016/wordml/cid" xmlns:w16="http://schemas.microsoft.com/office/word/2018/wordml" xmlns:w16se="http://schemas.microsoft.com/office/word/2015/wordml/symex" xmlns:wpg="http://schemas.microsoft.com/office/word/2010/wordprocessingGroup" xmlns:wpi="http://schemas.microsoft.com/office/word/2010/wordprocessingInk" xmlns:wne="http://schemas.microsoft.com/office/word/2006/wordml" xmlns:wps="http://schemas.microsoft.com/office/word/2010/wordprocessingShape" mc:Ignorable="w14 w15 w16se w16cid w16 w16cex wp14">
+<w:hdr xmlns:wpc="http://schemas.microsoft.com/office/word/2010/wordprocessingCanvas" xmlns:cx="http://schemas.microsoft.com/office/drawing/2014/chartex" xmlns:mc="http://schemas.openxmlformats.org/markup-compatibility/2006" xmlns:o="urn:schemas-microsoft-com:office:office" xmlns:r="http://schemas.openxmlformats.org/officeDocument/2006/relationships" xmlns:m="http://schemas.openxmlformats.org/officeDocument/2006/math" xmlns:v="urn:schemas-microsoft-com:vml" xmlns:wp14="http://schemas.microsoft.com/office/word/2010/wordprocessingDrawing" xmlns:wp="http://schemas.openxmlformats.org/drawingml/2006/wordprocessingDrawing" xmlns:w10="urn:schemas-microsoft-com:office:word" xmlns:w="http://schemas.openxmlformats.org/wordprocessingml/2006/main" xmlns:w14="http://schemas.microsoft.com/office/word/2010/wordml" xmlns:w15="http://schemas.microsoft.com/office/word/2012/wordml" xmlns:w16se="http://schemas.microsoft.com/office/word/2015/wordml/symex" xmlns:wpg="http://schemas.microsoft.com/office/word/2010/wordprocessingGroup" xmlns:wpi="http://schemas.microsoft.com/office/word/2010/wordprocessingInk" xmlns:wne="http://schemas.microsoft.com/office/word/2006/wordml" xmlns:wps="http://schemas.microsoft.com/office/word/2010/wordprocessingShape" mc:Ignorable="w14 w15 w16se wp14">
   <w:p>
     <w:pPr>
       <w:pStyle w:val="Encabezado"/>
@@ -29872,7 +28967,7 @@
 </file>
 
 <file path=word/numbering.xml><?xml version="1.0" encoding="utf-8"?>
-<w:numbering xmlns:wpc="http://schemas.microsoft.com/office/word/2010/wordprocessingCanvas" xmlns:cx="http://schemas.microsoft.com/office/drawing/2014/chartex" xmlns:cx1="http://schemas.microsoft.com/office/drawing/2015/9/8/chartex" xmlns:cx2="http://schemas.microsoft.com/office/drawing/2015/10/21/chartex" xmlns:cx3="http://schemas.microsoft.com/office/drawing/2016/5/9/chartex" xmlns:cx4="http://schemas.microsoft.com/office/drawing/2016/5/10/chartex" xmlns:cx5="http://schemas.microsoft.com/office/drawing/2016/5/11/chartex" xmlns:cx6="http://schemas.microsoft.com/office/drawing/2016/5/12/chartex" xmlns:cx7="http://schemas.microsoft.com/office/drawing/2016/5/13/chartex" xmlns:cx8="http://schemas.microsoft.com/office/drawing/2016/5/14/chartex" xmlns:mc="http://schemas.openxmlformats.org/markup-compatibility/2006" xmlns:aink="http://schemas.microsoft.com/office/drawing/2016/ink" xmlns:am3d="http://schemas.microsoft.com/office/drawing/2017/model3d" xmlns:o="urn:schemas-microsoft-com:office:office" xmlns:r="http://schemas.openxmlformats.org/officeDocument/2006/relationships" xmlns:m="http://schemas.openxmlformats.org/officeDocument/2006/math" xmlns:v="urn:schemas-microsoft-com:vml" xmlns:wp14="http://schemas.microsoft.com/office/word/2010/wordprocessingDrawing" xmlns:wp="http://schemas.openxmlformats.org/drawingml/2006/wordprocessingDrawing" xmlns:w10="urn:schemas-microsoft-com:office:word" xmlns:w="http://schemas.openxmlformats.org/wordprocessingml/2006/main" xmlns:w14="http://schemas.microsoft.com/office/word/2010/wordml" xmlns:w15="http://schemas.microsoft.com/office/word/2012/wordml" xmlns:w16cex="http://schemas.microsoft.com/office/word/2018/wordml/cex" xmlns:w16cid="http://schemas.microsoft.com/office/word/2016/wordml/cid" xmlns:w16="http://schemas.microsoft.com/office/word/2018/wordml" xmlns:w16se="http://schemas.microsoft.com/office/word/2015/wordml/symex" xmlns:wpg="http://schemas.microsoft.com/office/word/2010/wordprocessingGroup" xmlns:wpi="http://schemas.microsoft.com/office/word/2010/wordprocessingInk" xmlns:wne="http://schemas.microsoft.com/office/word/2006/wordml" xmlns:wps="http://schemas.microsoft.com/office/word/2010/wordprocessingShape" mc:Ignorable="w14 w15 w16se w16cid w16 w16cex wp14">
+<w:numbering xmlns:wpc="http://schemas.microsoft.com/office/word/2010/wordprocessingCanvas" xmlns:cx="http://schemas.microsoft.com/office/drawing/2014/chartex" xmlns:mc="http://schemas.openxmlformats.org/markup-compatibility/2006" xmlns:o="urn:schemas-microsoft-com:office:office" xmlns:r="http://schemas.openxmlformats.org/officeDocument/2006/relationships" xmlns:m="http://schemas.openxmlformats.org/officeDocument/2006/math" xmlns:v="urn:schemas-microsoft-com:vml" xmlns:wp14="http://schemas.microsoft.com/office/word/2010/wordprocessingDrawing" xmlns:wp="http://schemas.openxmlformats.org/drawingml/2006/wordprocessingDrawing" xmlns:w10="urn:schemas-microsoft-com:office:word" xmlns:w="http://schemas.openxmlformats.org/wordprocessingml/2006/main" xmlns:w14="http://schemas.microsoft.com/office/word/2010/wordml" xmlns:w15="http://schemas.microsoft.com/office/word/2012/wordml" xmlns:w16se="http://schemas.microsoft.com/office/word/2015/wordml/symex" xmlns:wpg="http://schemas.microsoft.com/office/word/2010/wordprocessingGroup" xmlns:wpi="http://schemas.microsoft.com/office/word/2010/wordprocessingInk" xmlns:wne="http://schemas.microsoft.com/office/word/2006/wordml" xmlns:wps="http://schemas.microsoft.com/office/word/2010/wordprocessingShape" mc:Ignorable="w14 w15 w16se wp14">
   <w:abstractNum w:abstractNumId="0" w15:restartNumberingAfterBreak="0">
     <w:nsid w:val="04D35360"/>
     <w:multiLevelType w:val="hybridMultilevel"/>
@@ -32379,7 +31474,7 @@
 </file>
 
 <file path=word/styles.xml><?xml version="1.0" encoding="utf-8"?>
-<w:styles xmlns:mc="http://schemas.openxmlformats.org/markup-compatibility/2006" xmlns:r="http://schemas.openxmlformats.org/officeDocument/2006/relationships" xmlns:w="http://schemas.openxmlformats.org/wordprocessingml/2006/main" xmlns:w14="http://schemas.microsoft.com/office/word/2010/wordml" xmlns:w15="http://schemas.microsoft.com/office/word/2012/wordml" xmlns:w16cex="http://schemas.microsoft.com/office/word/2018/wordml/cex" xmlns:w16cid="http://schemas.microsoft.com/office/word/2016/wordml/cid" xmlns:w16="http://schemas.microsoft.com/office/word/2018/wordml" xmlns:w16se="http://schemas.microsoft.com/office/word/2015/wordml/symex" mc:Ignorable="w14 w15 w16se w16cid w16 w16cex">
+<w:styles xmlns:mc="http://schemas.openxmlformats.org/markup-compatibility/2006" xmlns:r="http://schemas.openxmlformats.org/officeDocument/2006/relationships" xmlns:w="http://schemas.openxmlformats.org/wordprocessingml/2006/main" xmlns:w14="http://schemas.microsoft.com/office/word/2010/wordml" xmlns:w15="http://schemas.microsoft.com/office/word/2012/wordml" xmlns:w16se="http://schemas.microsoft.com/office/word/2015/wordml/symex" mc:Ignorable="w14 w15 w16se">
   <w:docDefaults>
     <w:rPrDefault>
       <w:rPr>
@@ -32397,7 +31492,7 @@
       </w:pPr>
     </w:pPrDefault>
   </w:docDefaults>
-  <w:latentStyles w:defLockedState="0" w:defUIPriority="99" w:defSemiHidden="0" w:defUnhideWhenUsed="0" w:defQFormat="0" w:count="376">
+  <w:latentStyles w:defLockedState="0" w:defUIPriority="99" w:defSemiHidden="0" w:defUnhideWhenUsed="0" w:defQFormat="0" w:count="371">
     <w:lsdException w:name="Normal" w:uiPriority="0" w:qFormat="1"/>
     <w:lsdException w:name="heading 1" w:uiPriority="9" w:qFormat="1"/>
     <w:lsdException w:name="heading 2" w:semiHidden="1" w:uiPriority="9" w:unhideWhenUsed="1" w:qFormat="1"/>
@@ -32769,11 +31864,6 @@
     <w:lsdException w:name="List Table 5 Dark Accent 6" w:uiPriority="50"/>
     <w:lsdException w:name="List Table 6 Colorful Accent 6" w:uiPriority="51"/>
     <w:lsdException w:name="List Table 7 Colorful Accent 6" w:uiPriority="52"/>
-    <w:lsdException w:name="Mention" w:semiHidden="1" w:unhideWhenUsed="1"/>
-    <w:lsdException w:name="Smart Hyperlink" w:semiHidden="1" w:unhideWhenUsed="1"/>
-    <w:lsdException w:name="Hashtag" w:semiHidden="1" w:unhideWhenUsed="1"/>
-    <w:lsdException w:name="Unresolved Mention" w:semiHidden="1" w:unhideWhenUsed="1"/>
-    <w:lsdException w:name="Smart Link" w:semiHidden="1" w:unhideWhenUsed="1"/>
   </w:latentStyles>
   <w:style w:type="paragraph" w:default="1" w:styleId="Normal">
     <w:name w:val="Normal"/>
@@ -33890,7 +32980,7 @@
 </file>
 
 <file path=customXml/itemProps1.xml><?xml version="1.0" encoding="utf-8"?>
-<ds:datastoreItem xmlns:ds="http://schemas.openxmlformats.org/officeDocument/2006/customXml" ds:itemID="{651290DF-E5F5-4E38-B260-D8C75D344070}">
+<ds:datastoreItem xmlns:ds="http://schemas.openxmlformats.org/officeDocument/2006/customXml" ds:itemID="{B57C29A2-273F-4D96-986C-52E491D71BEE}">
   <ds:schemaRefs>
     <ds:schemaRef ds:uri="http://schemas.openxmlformats.org/officeDocument/2006/bibliography"/>
   </ds:schemaRefs>

</xml_diff>

<commit_message>
Cambios en dos documentos
Se finalizó todo el Plan del proyecto.

Se acomodaron los objetivos del documento de proyecto de grado.

NOTA: Incluir el tema que mencione los perfiles y las partes de la ISO que existen.
</commit_message>
<xml_diff>
--- a/Documento(s) de proyecto de grado/Documento de proyecto de grado.docx
+++ b/Documento(s) de proyecto de grado/Documento de proyecto de grado.docx
@@ -9699,6 +9699,11 @@
     </w:p>
     <w:p>
       <w:pPr>
+        <w:pStyle w:val="Prrafodelista"/>
+        <w:numPr>
+          <w:ilvl w:val="0"/>
+          <w:numId w:val="35"/>
+        </w:numPr>
         <w:rPr>
           <w:rStyle w:val="tl8wme"/>
         </w:rPr>
@@ -9719,12 +9724,32 @@
         <w:rPr>
           <w:rStyle w:val="tl8wme"/>
         </w:rPr>
-        <w:t xml:space="preserve"> 29110 utilizando como caso de estudio la integración de procesos del proyecto San</w:t>
-      </w:r>
+        <w:t xml:space="preserve"> 29110 utilizando como caso</w:t>
+      </w:r>
+      <w:bookmarkStart w:id="6" w:name="_GoBack"/>
+      <w:bookmarkEnd w:id="6"/>
       <w:r>
         <w:rPr>
           <w:rStyle w:val="tl8wme"/>
         </w:rPr>
+        <w:t xml:space="preserve"> de estudio la integración de procesos del proyecto</w:t>
+      </w:r>
+      <w:r>
+        <w:rPr>
+          <w:rStyle w:val="tl8wme"/>
+        </w:rPr>
+        <w:t xml:space="preserve"> de la empresa</w:t>
+      </w:r>
+      <w:r>
+        <w:rPr>
+          <w:rStyle w:val="tl8wme"/>
+        </w:rPr>
+        <w:t xml:space="preserve"> San</w:t>
+      </w:r>
+      <w:r>
+        <w:rPr>
+          <w:rStyle w:val="tl8wme"/>
+        </w:rPr>
         <w:t>a</w:t>
       </w:r>
       <w:r>
@@ -9738,11 +9763,11 @@
       <w:pPr>
         <w:pStyle w:val="Ttulo2"/>
       </w:pPr>
-      <w:bookmarkStart w:id="6" w:name="_Toc42632745"/>
+      <w:bookmarkStart w:id="7" w:name="_Toc42632745"/>
       <w:r>
         <w:t>Objetivos específicos</w:t>
       </w:r>
-      <w:bookmarkEnd w:id="6"/>
+      <w:bookmarkEnd w:id="7"/>
     </w:p>
     <w:p>
       <w:pPr>
@@ -9825,7 +9850,19 @@
         <w:rPr>
           <w:rStyle w:val="tl8wme"/>
         </w:rPr>
-        <w:t xml:space="preserve"> del proyecto de San</w:t>
+        <w:t xml:space="preserve"> del proyecto de</w:t>
+      </w:r>
+      <w:r>
+        <w:rPr>
+          <w:rStyle w:val="tl8wme"/>
+        </w:rPr>
+        <w:t xml:space="preserve"> la empresa</w:t>
+      </w:r>
+      <w:r>
+        <w:rPr>
+          <w:rStyle w:val="tl8wme"/>
+        </w:rPr>
+        <w:t xml:space="preserve"> San</w:t>
       </w:r>
       <w:r>
         <w:rPr>
@@ -9894,7 +9931,19 @@
         <w:rPr>
           <w:rStyle w:val="tl8wme"/>
         </w:rPr>
-        <w:t xml:space="preserve"> al proyecto Sanambiente.</w:t>
+        <w:t xml:space="preserve"> al proyecto</w:t>
+      </w:r>
+      <w:r>
+        <w:rPr>
+          <w:rStyle w:val="tl8wme"/>
+        </w:rPr>
+        <w:t xml:space="preserve"> de la empresa</w:t>
+      </w:r>
+      <w:r>
+        <w:rPr>
+          <w:rStyle w:val="tl8wme"/>
+        </w:rPr>
+        <w:t xml:space="preserve"> Sanambiente.</w:t>
       </w:r>
     </w:p>
     <w:p>
@@ -9942,22 +9991,22 @@
       <w:pPr>
         <w:pStyle w:val="Ttulo1"/>
       </w:pPr>
-      <w:bookmarkStart w:id="7" w:name="_Toc42632746"/>
+      <w:bookmarkStart w:id="8" w:name="_Toc42632746"/>
       <w:r>
         <w:lastRenderedPageBreak/>
         <w:t>Problema de investigación</w:t>
       </w:r>
-      <w:bookmarkEnd w:id="7"/>
+      <w:bookmarkEnd w:id="8"/>
     </w:p>
     <w:p>
       <w:pPr>
         <w:pStyle w:val="Ttulo2"/>
       </w:pPr>
-      <w:bookmarkStart w:id="8" w:name="_Toc42632747"/>
+      <w:bookmarkStart w:id="9" w:name="_Toc42632747"/>
       <w:r>
         <w:t>Formulación del problema</w:t>
       </w:r>
-      <w:bookmarkEnd w:id="8"/>
+      <w:bookmarkEnd w:id="9"/>
     </w:p>
     <w:p>
       <w:pPr>
@@ -10005,11 +10054,11 @@
       <w:pPr>
         <w:pStyle w:val="Ttulo2"/>
       </w:pPr>
-      <w:bookmarkStart w:id="9" w:name="_Toc42632748"/>
+      <w:bookmarkStart w:id="10" w:name="_Toc42632748"/>
       <w:r>
         <w:t>Sistematización del problema</w:t>
       </w:r>
-      <w:bookmarkEnd w:id="9"/>
+      <w:bookmarkEnd w:id="10"/>
     </w:p>
     <w:p>
       <w:pPr>
@@ -10137,11 +10186,11 @@
       <w:pPr>
         <w:pStyle w:val="Ttulo2"/>
       </w:pPr>
-      <w:bookmarkStart w:id="10" w:name="_Toc42632749"/>
+      <w:bookmarkStart w:id="11" w:name="_Toc42632749"/>
       <w:r>
         <w:t>Justificación</w:t>
       </w:r>
-      <w:bookmarkEnd w:id="10"/>
+      <w:bookmarkEnd w:id="11"/>
     </w:p>
     <w:p>
       <w:pPr>
@@ -10568,22 +10617,22 @@
       <w:pPr>
         <w:pStyle w:val="Ttulo1"/>
       </w:pPr>
-      <w:bookmarkStart w:id="11" w:name="_Toc42632750"/>
+      <w:bookmarkStart w:id="12" w:name="_Toc42632750"/>
       <w:r>
         <w:lastRenderedPageBreak/>
         <w:t>Marco de referencia</w:t>
       </w:r>
-      <w:bookmarkEnd w:id="11"/>
+      <w:bookmarkEnd w:id="12"/>
     </w:p>
     <w:p>
       <w:pPr>
         <w:pStyle w:val="Ttulo2"/>
       </w:pPr>
-      <w:bookmarkStart w:id="12" w:name="_Toc42632751"/>
+      <w:bookmarkStart w:id="13" w:name="_Toc42632751"/>
       <w:r>
         <w:t>Antecedentes</w:t>
       </w:r>
-      <w:bookmarkEnd w:id="12"/>
+      <w:bookmarkEnd w:id="13"/>
     </w:p>
     <w:p>
       <w:r>
@@ -11073,12 +11122,12 @@
       <w:pPr>
         <w:pStyle w:val="Ttulo2"/>
       </w:pPr>
-      <w:bookmarkStart w:id="13" w:name="_Toc42632752"/>
+      <w:bookmarkStart w:id="14" w:name="_Toc42632752"/>
       <w:r>
         <w:lastRenderedPageBreak/>
         <w:t>Marco conceptual</w:t>
       </w:r>
-      <w:bookmarkEnd w:id="13"/>
+      <w:bookmarkEnd w:id="14"/>
     </w:p>
     <w:p>
       <w:r>
@@ -11101,11 +11150,11 @@
       <w:pPr>
         <w:pStyle w:val="Ttulo3"/>
       </w:pPr>
-      <w:bookmarkStart w:id="14" w:name="_Toc42632753"/>
+      <w:bookmarkStart w:id="15" w:name="_Toc42632753"/>
       <w:r>
         <w:t>Proceso de software</w:t>
       </w:r>
-      <w:bookmarkEnd w:id="14"/>
+      <w:bookmarkEnd w:id="15"/>
     </w:p>
     <w:p>
       <w:r>
@@ -11158,7 +11207,7 @@
       <w:pPr>
         <w:pStyle w:val="Ttulo3"/>
       </w:pPr>
-      <w:bookmarkStart w:id="15" w:name="_Toc42632754"/>
+      <w:bookmarkStart w:id="16" w:name="_Toc42632754"/>
       <w:r>
         <w:rPr>
           <w:rStyle w:val="Ttulo3Car"/>
@@ -11167,7 +11216,7 @@
         </w:rPr>
         <w:t>Metodología de desarrollo de software</w:t>
       </w:r>
-      <w:bookmarkEnd w:id="15"/>
+      <w:bookmarkEnd w:id="16"/>
     </w:p>
     <w:p>
       <w:r>
@@ -11237,7 +11286,7 @@
           <w:bCs/>
         </w:rPr>
       </w:pPr>
-      <w:bookmarkStart w:id="16" w:name="_Toc42632755"/>
+      <w:bookmarkStart w:id="17" w:name="_Toc42632755"/>
       <w:r>
         <w:rPr>
           <w:rStyle w:val="Ttulo3Car"/>
@@ -11316,7 +11365,7 @@
         </w:rPr>
         <w:t>)</w:t>
       </w:r>
-      <w:bookmarkEnd w:id="16"/>
+      <w:bookmarkEnd w:id="17"/>
     </w:p>
     <w:p>
       <w:r>
@@ -11414,7 +11463,7 @@
           <w:sz w:val="24"/>
         </w:rPr>
       </w:pPr>
-      <w:bookmarkStart w:id="17" w:name="_Toc42632725"/>
+      <w:bookmarkStart w:id="18" w:name="_Toc42632725"/>
       <w:r>
         <w:rPr>
           <w:color w:val="000000" w:themeColor="text1"/>
@@ -11465,7 +11514,7 @@
         </w:rPr>
         <w:t>. Diagramas de UML por categoría.</w:t>
       </w:r>
-      <w:bookmarkEnd w:id="17"/>
+      <w:bookmarkEnd w:id="18"/>
     </w:p>
     <w:tbl>
       <w:tblPr>
@@ -11939,7 +11988,7 @@
       <w:pPr>
         <w:pStyle w:val="Ttulo3"/>
       </w:pPr>
-      <w:bookmarkStart w:id="18" w:name="_Toc42632756"/>
+      <w:bookmarkStart w:id="19" w:name="_Toc42632756"/>
       <w:r>
         <w:rPr>
           <w:rStyle w:val="Ttulo3Car"/>
@@ -11948,7 +11997,7 @@
         </w:rPr>
         <w:t>Calidad de software</w:t>
       </w:r>
-      <w:bookmarkEnd w:id="18"/>
+      <w:bookmarkEnd w:id="19"/>
     </w:p>
     <w:p>
       <w:r>
@@ -12001,7 +12050,7 @@
       <w:pPr>
         <w:pStyle w:val="Ttulo3"/>
       </w:pPr>
-      <w:bookmarkStart w:id="19" w:name="_Toc42632757"/>
+      <w:bookmarkStart w:id="20" w:name="_Toc42632757"/>
       <w:r>
         <w:rPr>
           <w:rStyle w:val="Ttulo3Car"/>
@@ -12010,7 +12059,7 @@
         </w:rPr>
         <w:t>Modelo de calidad de software</w:t>
       </w:r>
-      <w:bookmarkEnd w:id="19"/>
+      <w:bookmarkEnd w:id="20"/>
     </w:p>
     <w:p>
       <w:r>
@@ -12046,11 +12095,11 @@
       <w:pPr>
         <w:pStyle w:val="Ttulo2"/>
       </w:pPr>
-      <w:bookmarkStart w:id="20" w:name="_Toc42632758"/>
+      <w:bookmarkStart w:id="21" w:name="_Toc42632758"/>
       <w:r>
         <w:t>Marco teórico</w:t>
       </w:r>
-      <w:bookmarkEnd w:id="20"/>
+      <w:bookmarkEnd w:id="21"/>
     </w:p>
     <w:p>
       <w:r>
@@ -12244,11 +12293,11 @@
       <w:pPr>
         <w:pStyle w:val="Ttulo3"/>
       </w:pPr>
-      <w:bookmarkStart w:id="21" w:name="_Toc42632759"/>
+      <w:bookmarkStart w:id="22" w:name="_Toc42632759"/>
       <w:r>
         <w:t>Revisión de área</w:t>
       </w:r>
-      <w:bookmarkEnd w:id="21"/>
+      <w:bookmarkEnd w:id="22"/>
     </w:p>
     <w:p>
       <w:r>
@@ -12483,7 +12532,7 @@
         <w:keepNext/>
         <w:ind w:firstLine="0"/>
       </w:pPr>
-      <w:bookmarkStart w:id="22" w:name="_Toc42632726"/>
+      <w:bookmarkStart w:id="23" w:name="_Toc42632726"/>
       <w:r>
         <w:rPr>
           <w:color w:val="auto"/>
@@ -12541,7 +12590,7 @@
         </w:rPr>
         <w:t>. Estándares para la gestión de proyectos.</w:t>
       </w:r>
-      <w:bookmarkEnd w:id="22"/>
+      <w:bookmarkEnd w:id="23"/>
     </w:p>
     <w:tbl>
       <w:tblPr>
@@ -13685,7 +13734,7 @@
         <w:pStyle w:val="Ttulo4"/>
         <w:ind w:left="284"/>
       </w:pPr>
-      <w:bookmarkStart w:id="23" w:name="_Toc42632760"/>
+      <w:bookmarkStart w:id="24" w:name="_Toc42632760"/>
       <w:r>
         <w:t>4.3.</w:t>
       </w:r>
@@ -13698,7 +13747,7 @@
       <w:r>
         <w:t>PMBOK</w:t>
       </w:r>
-      <w:bookmarkEnd w:id="23"/>
+      <w:bookmarkEnd w:id="24"/>
     </w:p>
     <w:p>
       <w:pPr>
@@ -13791,14 +13840,14 @@
       <w:pPr>
         <w:pStyle w:val="Ttulo3"/>
       </w:pPr>
-      <w:bookmarkStart w:id="24" w:name="_Toc42632761"/>
+      <w:bookmarkStart w:id="25" w:name="_Toc42632761"/>
       <w:r>
         <w:t xml:space="preserve">Comparación entre </w:t>
       </w:r>
       <w:r>
         <w:t>estándares para la gestión de proyectos</w:t>
       </w:r>
-      <w:bookmarkEnd w:id="24"/>
+      <w:bookmarkEnd w:id="25"/>
     </w:p>
     <w:p>
       <w:r>
@@ -13925,7 +13974,7 @@
           <w:szCs w:val="24"/>
         </w:rPr>
       </w:pPr>
-      <w:bookmarkStart w:id="25" w:name="_Toc42632727"/>
+      <w:bookmarkStart w:id="26" w:name="_Toc42632727"/>
       <w:r>
         <w:rPr>
           <w:color w:val="auto"/>
@@ -14000,7 +14049,7 @@
         </w:rPr>
         <w:t xml:space="preserve"> entre estándares para la gestión de proyectos.</w:t>
       </w:r>
-      <w:bookmarkEnd w:id="25"/>
+      <w:bookmarkEnd w:id="26"/>
     </w:p>
     <w:tbl>
       <w:tblPr>
@@ -14758,7 +14807,7 @@
       <w:pPr>
         <w:pStyle w:val="Ttulo3"/>
       </w:pPr>
-      <w:bookmarkStart w:id="26" w:name="_Toc42632762"/>
+      <w:bookmarkStart w:id="27" w:name="_Toc42632762"/>
       <w:r>
         <w:rPr>
           <w:rStyle w:val="Ttulo3Car"/>
@@ -14775,7 +14824,7 @@
         </w:rPr>
         <w:t>.</w:t>
       </w:r>
-      <w:bookmarkEnd w:id="26"/>
+      <w:bookmarkEnd w:id="27"/>
       <w:r>
         <w:t xml:space="preserve"> </w:t>
       </w:r>
@@ -14903,7 +14952,7 @@
           <w:szCs w:val="24"/>
         </w:rPr>
       </w:pPr>
-      <w:bookmarkStart w:id="27" w:name="_Toc42632728"/>
+      <w:bookmarkStart w:id="28" w:name="_Toc42632728"/>
       <w:r>
         <w:rPr>
           <w:rFonts w:cs="Times New Roman"/>
@@ -14986,7 +15035,7 @@
         </w:rPr>
         <w:t>ISO/IEC 29110.</w:t>
       </w:r>
-      <w:bookmarkEnd w:id="27"/>
+      <w:bookmarkEnd w:id="28"/>
     </w:p>
     <w:tbl>
       <w:tblPr>
@@ -15596,7 +15645,7 @@
           <w:szCs w:val="24"/>
         </w:rPr>
       </w:pPr>
-      <w:bookmarkStart w:id="28" w:name="_Toc42632711"/>
+      <w:bookmarkStart w:id="29" w:name="_Toc42632711"/>
       <w:r>
         <w:rPr>
           <w:i w:val="0"/>
@@ -15668,7 +15717,7 @@
         </w:rPr>
         <w:t>. Procesos básicos de la guía de perfiles.</w:t>
       </w:r>
-      <w:bookmarkEnd w:id="28"/>
+      <w:bookmarkEnd w:id="29"/>
     </w:p>
     <w:p>
       <w:pPr>
@@ -16611,7 +16660,7 @@
           <w:iCs w:val="0"/>
         </w:rPr>
       </w:pPr>
-      <w:bookmarkStart w:id="29" w:name="_Toc42632712"/>
+      <w:bookmarkStart w:id="30" w:name="_Toc42632712"/>
       <w:r>
         <w:rPr>
           <w:i w:val="0"/>
@@ -16684,7 +16733,7 @@
         </w:rPr>
         <w:t>. Diagrama del proceso de gestión del proyecto.</w:t>
       </w:r>
-      <w:bookmarkEnd w:id="29"/>
+      <w:bookmarkEnd w:id="30"/>
     </w:p>
     <w:p>
       <w:pPr>
@@ -16958,7 +17007,7 @@
           <w:szCs w:val="24"/>
         </w:rPr>
       </w:pPr>
-      <w:bookmarkStart w:id="30" w:name="_Toc42632713"/>
+      <w:bookmarkStart w:id="31" w:name="_Toc42632713"/>
       <w:r>
         <w:rPr>
           <w:i w:val="0"/>
@@ -17050,7 +17099,7 @@
         </w:rPr>
         <w:t>ión de software.</w:t>
       </w:r>
-      <w:bookmarkEnd w:id="30"/>
+      <w:bookmarkEnd w:id="31"/>
     </w:p>
     <w:p>
       <w:pPr>
@@ -17265,7 +17314,7 @@
           <w:szCs w:val="24"/>
         </w:rPr>
       </w:pPr>
-      <w:bookmarkStart w:id="31" w:name="_Toc42632729"/>
+      <w:bookmarkStart w:id="32" w:name="_Toc42632729"/>
       <w:r>
         <w:rPr>
           <w:color w:val="auto"/>
@@ -17323,7 +17372,7 @@
         </w:rPr>
         <w:t>. Productos o artefactos según la ISO/IEC 29110.</w:t>
       </w:r>
-      <w:bookmarkEnd w:id="31"/>
+      <w:bookmarkEnd w:id="32"/>
     </w:p>
     <w:tbl>
       <w:tblPr>
@@ -19313,11 +19362,11 @@
       <w:pPr>
         <w:pStyle w:val="Ttulo3"/>
       </w:pPr>
-      <w:bookmarkStart w:id="32" w:name="_Toc42632763"/>
+      <w:bookmarkStart w:id="33" w:name="_Toc42632763"/>
       <w:r>
         <w:t>Comparación entre metodologías de desarrollo de software</w:t>
       </w:r>
-      <w:bookmarkEnd w:id="32"/>
+      <w:bookmarkEnd w:id="33"/>
     </w:p>
     <w:p>
       <w:pPr>
@@ -19658,7 +19707,7 @@
           <w:szCs w:val="24"/>
         </w:rPr>
       </w:pPr>
-      <w:bookmarkStart w:id="33" w:name="_Toc42632730"/>
+      <w:bookmarkStart w:id="34" w:name="_Toc42632730"/>
       <w:r>
         <w:rPr>
           <w:color w:val="000000" w:themeColor="text1"/>
@@ -19716,7 +19765,7 @@
         </w:rPr>
         <w:t>. Comparación entre metodologías de desarrollo de software.</w:t>
       </w:r>
-      <w:bookmarkEnd w:id="33"/>
+      <w:bookmarkEnd w:id="34"/>
     </w:p>
     <w:tbl>
       <w:tblPr>
@@ -20767,7 +20816,7 @@
           <w:b/>
         </w:rPr>
       </w:pPr>
-      <w:bookmarkStart w:id="34" w:name="_Toc42632764"/>
+      <w:bookmarkStart w:id="35" w:name="_Toc42632764"/>
       <w:r>
         <w:rPr>
           <w:rStyle w:val="Ttulo3Car"/>
@@ -20796,7 +20845,7 @@
         </w:rPr>
         <w:t>.</w:t>
       </w:r>
-      <w:bookmarkEnd w:id="34"/>
+      <w:bookmarkEnd w:id="35"/>
     </w:p>
     <w:p>
       <w:r>
@@ -20869,7 +20918,21 @@
         <w:rPr>
           <w:rFonts w:cs="Times New Roman"/>
         </w:rPr>
-        <w:t>(Mnkandla &amp; Dwolatzky, 2004, p. 1)</w:t>
+        <w:t>(</w:t>
+      </w:r>
+      <w:proofErr w:type="spellStart"/>
+      <w:r>
+        <w:rPr>
+          <w:rFonts w:cs="Times New Roman"/>
+        </w:rPr>
+        <w:t>Mnkandla</w:t>
+      </w:r>
+      <w:proofErr w:type="spellEnd"/>
+      <w:r>
+        <w:rPr>
+          <w:rFonts w:cs="Times New Roman"/>
+        </w:rPr>
+        <w:t xml:space="preserve"> &amp; Dwolatzky, 2004, p. 1)</w:t>
       </w:r>
       <w:r>
         <w:fldChar w:fldCharType="end"/>
@@ -21095,7 +21158,7 @@
           <w:szCs w:val="24"/>
         </w:rPr>
       </w:pPr>
-      <w:bookmarkStart w:id="35" w:name="_Toc42632714"/>
+      <w:bookmarkStart w:id="36" w:name="_Toc42632714"/>
       <w:r>
         <w:rPr>
           <w:i w:val="0"/>
@@ -21168,7 +21231,7 @@
         </w:rPr>
         <w:t>. Procesos de ICONIX.</w:t>
       </w:r>
-      <w:bookmarkEnd w:id="35"/>
+      <w:bookmarkEnd w:id="36"/>
     </w:p>
     <w:p>
       <w:pPr>
@@ -22955,11 +23018,11 @@
       <w:pPr>
         <w:pStyle w:val="Ttulo3"/>
       </w:pPr>
-      <w:bookmarkStart w:id="36" w:name="_Toc42632765"/>
+      <w:bookmarkStart w:id="37" w:name="_Toc42632765"/>
       <w:r>
         <w:t>Reconocimiento de las tecnologías utilizadas por los equipos de trabajo</w:t>
       </w:r>
-      <w:bookmarkEnd w:id="36"/>
+      <w:bookmarkEnd w:id="37"/>
     </w:p>
     <w:p>
       <w:r>
@@ -22995,7 +23058,7 @@
         <w:pStyle w:val="Ttulo4"/>
         <w:ind w:left="284"/>
       </w:pPr>
-      <w:bookmarkStart w:id="37" w:name="_Toc42632766"/>
+      <w:bookmarkStart w:id="38" w:name="_Toc42632766"/>
       <w:r>
         <w:t>4.3.</w:t>
       </w:r>
@@ -23008,7 +23071,7 @@
       <w:r>
         <w:t>Angular Framework</w:t>
       </w:r>
-      <w:bookmarkEnd w:id="37"/>
+      <w:bookmarkEnd w:id="38"/>
     </w:p>
     <w:p>
       <w:r>
@@ -23048,7 +23111,7 @@
         <w:pStyle w:val="Ttulo4"/>
         <w:ind w:left="284"/>
       </w:pPr>
-      <w:bookmarkStart w:id="38" w:name="_Toc42632767"/>
+      <w:bookmarkStart w:id="39" w:name="_Toc42632767"/>
       <w:r>
         <w:t>4.3.</w:t>
       </w:r>
@@ -23061,7 +23124,7 @@
       <w:r>
         <w:t>JavaScript</w:t>
       </w:r>
-      <w:bookmarkEnd w:id="38"/>
+      <w:bookmarkEnd w:id="39"/>
     </w:p>
     <w:p>
       <w:r>
@@ -23095,7 +23158,7 @@
         <w:pStyle w:val="Ttulo4"/>
         <w:ind w:left="284"/>
       </w:pPr>
-      <w:bookmarkStart w:id="39" w:name="_Toc42632768"/>
+      <w:bookmarkStart w:id="40" w:name="_Toc42632768"/>
       <w:r>
         <w:t>4.3.</w:t>
       </w:r>
@@ -23108,7 +23171,7 @@
       <w:r>
         <w:t>TypeScript</w:t>
       </w:r>
-      <w:bookmarkEnd w:id="39"/>
+      <w:bookmarkEnd w:id="40"/>
     </w:p>
     <w:p>
       <w:r>
@@ -23142,7 +23205,7 @@
         <w:pStyle w:val="Ttulo4"/>
         <w:ind w:left="284"/>
       </w:pPr>
-      <w:bookmarkStart w:id="40" w:name="_Toc42632769"/>
+      <w:bookmarkStart w:id="41" w:name="_Toc42632769"/>
       <w:r>
         <w:lastRenderedPageBreak/>
         <w:t>4.3.</w:t>
@@ -23156,7 +23219,7 @@
       <w:r>
         <w:t>PostgreSQL</w:t>
       </w:r>
-      <w:bookmarkEnd w:id="40"/>
+      <w:bookmarkEnd w:id="41"/>
     </w:p>
     <w:p>
       <w:r>
@@ -23219,7 +23282,7 @@
         <w:pStyle w:val="Ttulo4"/>
         <w:ind w:left="284"/>
       </w:pPr>
-      <w:bookmarkStart w:id="41" w:name="_Toc42632770"/>
+      <w:bookmarkStart w:id="42" w:name="_Toc42632770"/>
       <w:r>
         <w:t>4.3.</w:t>
       </w:r>
@@ -23233,7 +23296,7 @@
       <w:r>
         <w:t>NodeJS</w:t>
       </w:r>
-      <w:bookmarkEnd w:id="41"/>
+      <w:bookmarkEnd w:id="42"/>
       <w:proofErr w:type="spellEnd"/>
     </w:p>
     <w:p>
@@ -23268,7 +23331,7 @@
         <w:pStyle w:val="Ttulo4"/>
         <w:ind w:left="284"/>
       </w:pPr>
-      <w:bookmarkStart w:id="42" w:name="_Toc42632771"/>
+      <w:bookmarkStart w:id="43" w:name="_Toc42632771"/>
       <w:r>
         <w:t>4.3.</w:t>
       </w:r>
@@ -23281,7 +23344,7 @@
       <w:r>
         <w:t>GitHub</w:t>
       </w:r>
-      <w:bookmarkEnd w:id="42"/>
+      <w:bookmarkEnd w:id="43"/>
     </w:p>
     <w:p>
       <w:r>
@@ -23293,7 +23356,7 @@
         <w:pStyle w:val="Ttulo4"/>
         <w:ind w:left="284"/>
       </w:pPr>
-      <w:bookmarkStart w:id="43" w:name="_Toc42632772"/>
+      <w:bookmarkStart w:id="44" w:name="_Toc42632772"/>
       <w:r>
         <w:t>4.3.</w:t>
       </w:r>
@@ -23306,7 +23369,7 @@
       <w:r>
         <w:t>GitHub Desktop</w:t>
       </w:r>
-      <w:bookmarkEnd w:id="43"/>
+      <w:bookmarkEnd w:id="44"/>
     </w:p>
     <w:p>
       <w:r>
@@ -23369,7 +23432,7 @@
         <w:pStyle w:val="Ttulo4"/>
         <w:ind w:left="284"/>
       </w:pPr>
-      <w:bookmarkStart w:id="44" w:name="_Toc42632773"/>
+      <w:bookmarkStart w:id="45" w:name="_Toc42632773"/>
       <w:r>
         <w:t>4.3.</w:t>
       </w:r>
@@ -23386,7 +23449,7 @@
       <w:r>
         <w:t>Code</w:t>
       </w:r>
-      <w:bookmarkEnd w:id="44"/>
+      <w:bookmarkEnd w:id="45"/>
       <w:proofErr w:type="spellEnd"/>
     </w:p>
     <w:p>
@@ -23420,7 +23483,7 @@
         <w:pStyle w:val="Ttulo4"/>
         <w:ind w:left="284"/>
       </w:pPr>
-      <w:bookmarkStart w:id="45" w:name="_Toc42632774"/>
+      <w:bookmarkStart w:id="46" w:name="_Toc42632774"/>
       <w:r>
         <w:lastRenderedPageBreak/>
         <w:t>4.3.</w:t>
@@ -23435,7 +23498,7 @@
       <w:r>
         <w:t>Jest</w:t>
       </w:r>
-      <w:bookmarkEnd w:id="45"/>
+      <w:bookmarkEnd w:id="46"/>
       <w:proofErr w:type="spellEnd"/>
     </w:p>
     <w:p>
@@ -23488,7 +23551,7 @@
         <w:pStyle w:val="Ttulo4"/>
         <w:ind w:left="284"/>
       </w:pPr>
-      <w:bookmarkStart w:id="46" w:name="_Toc42632775"/>
+      <w:bookmarkStart w:id="47" w:name="_Toc42632775"/>
       <w:r>
         <w:t>4.3.</w:t>
       </w:r>
@@ -23502,7 +23565,7 @@
       <w:r>
         <w:t>Jmeter</w:t>
       </w:r>
-      <w:bookmarkEnd w:id="46"/>
+      <w:bookmarkEnd w:id="47"/>
       <w:proofErr w:type="spellEnd"/>
     </w:p>
     <w:p>
@@ -23538,11 +23601,11 @@
       <w:pPr>
         <w:pStyle w:val="Ttulo2"/>
       </w:pPr>
-      <w:bookmarkStart w:id="47" w:name="_Toc42632776"/>
+      <w:bookmarkStart w:id="48" w:name="_Toc42632776"/>
       <w:r>
         <w:t>Marco legal</w:t>
       </w:r>
-      <w:bookmarkEnd w:id="47"/>
+      <w:bookmarkEnd w:id="48"/>
     </w:p>
     <w:p>
       <w:r>
@@ -23828,12 +23891,12 @@
       <w:pPr>
         <w:pStyle w:val="Ttulo1"/>
       </w:pPr>
-      <w:bookmarkStart w:id="48" w:name="_Toc42632777"/>
+      <w:bookmarkStart w:id="49" w:name="_Toc42632777"/>
       <w:r>
         <w:lastRenderedPageBreak/>
         <w:t>Resultados</w:t>
       </w:r>
-      <w:bookmarkEnd w:id="48"/>
+      <w:bookmarkEnd w:id="49"/>
     </w:p>
     <w:p>
       <w:pPr>
@@ -24781,7 +24844,7 @@
           <w:szCs w:val="24"/>
         </w:rPr>
       </w:pPr>
-      <w:bookmarkStart w:id="49" w:name="_Toc42632715"/>
+      <w:bookmarkStart w:id="50" w:name="_Toc42632715"/>
       <w:r>
         <w:rPr>
           <w:i w:val="0"/>
@@ -24854,7 +24917,7 @@
         </w:rPr>
         <w:t>. Ruta de procesos y herramientas del proyecto.</w:t>
       </w:r>
-      <w:bookmarkEnd w:id="49"/>
+      <w:bookmarkEnd w:id="50"/>
     </w:p>
     <w:p>
       <w:pPr>
@@ -25262,11 +25325,11 @@
       <w:pPr>
         <w:pStyle w:val="Ttulo2"/>
       </w:pPr>
-      <w:bookmarkStart w:id="50" w:name="_Toc42632778"/>
+      <w:bookmarkStart w:id="51" w:name="_Toc42632778"/>
       <w:r>
         <w:t>Fase 1: Planificación del proyecto</w:t>
       </w:r>
-      <w:bookmarkEnd w:id="50"/>
+      <w:bookmarkEnd w:id="51"/>
     </w:p>
     <w:p>
       <w:r>
@@ -25298,7 +25361,7 @@
       <w:pPr>
         <w:pStyle w:val="Ttulo3"/>
       </w:pPr>
-      <w:bookmarkStart w:id="51" w:name="_Toc42632779"/>
+      <w:bookmarkStart w:id="52" w:name="_Toc42632779"/>
       <w:r>
         <w:rPr>
           <w:rStyle w:val="Ttulo3Car"/>
@@ -25334,7 +25397,7 @@
         </w:rPr>
         <w:t>.</w:t>
       </w:r>
-      <w:bookmarkEnd w:id="51"/>
+      <w:bookmarkEnd w:id="52"/>
       <w:r>
         <w:t xml:space="preserve"> </w:t>
       </w:r>
@@ -25404,7 +25467,7 @@
       <w:pPr>
         <w:pStyle w:val="Ttulo3"/>
       </w:pPr>
-      <w:bookmarkStart w:id="52" w:name="_Toc42632780"/>
+      <w:bookmarkStart w:id="53" w:name="_Toc42632780"/>
       <w:r>
         <w:rPr>
           <w:rStyle w:val="Ttulo3Car"/>
@@ -25419,7 +25482,7 @@
         </w:rPr>
         <w:t>epositorio del proyecto</w:t>
       </w:r>
-      <w:bookmarkEnd w:id="52"/>
+      <w:bookmarkEnd w:id="53"/>
     </w:p>
     <w:p>
       <w:pPr>
@@ -25519,7 +25582,7 @@
           <w:szCs w:val="36"/>
         </w:rPr>
       </w:pPr>
-      <w:bookmarkStart w:id="53" w:name="_Toc42632716"/>
+      <w:bookmarkStart w:id="54" w:name="_Toc42632716"/>
       <w:r>
         <w:rPr>
           <w:i w:val="0"/>
@@ -25591,7 +25654,7 @@
         </w:rPr>
         <w:t>. Captura de imagen de referencia de la aplicación de escritorio de GitHub: GitHub Desktop.</w:t>
       </w:r>
-      <w:bookmarkEnd w:id="53"/>
+      <w:bookmarkEnd w:id="54"/>
     </w:p>
     <w:p>
       <w:pPr>
@@ -25719,7 +25782,7 @@
           <w:szCs w:val="36"/>
         </w:rPr>
       </w:pPr>
-      <w:bookmarkStart w:id="54" w:name="_Toc42632717"/>
+      <w:bookmarkStart w:id="55" w:name="_Toc42632717"/>
       <w:r>
         <w:rPr>
           <w:i w:val="0"/>
@@ -25791,7 +25854,7 @@
         </w:rPr>
         <w:t>. Repositorio del proyecto, visto desde la aplicación web de GitHub.</w:t>
       </w:r>
-      <w:bookmarkEnd w:id="54"/>
+      <w:bookmarkEnd w:id="55"/>
     </w:p>
     <w:p>
       <w:pPr>
@@ -25895,7 +25958,7 @@
       <w:pPr>
         <w:pStyle w:val="Ttulo3"/>
       </w:pPr>
-      <w:bookmarkStart w:id="55" w:name="_Toc42632781"/>
+      <w:bookmarkStart w:id="56" w:name="_Toc42632781"/>
       <w:r>
         <w:rPr>
           <w:rStyle w:val="Ttulo3Car"/>
@@ -25917,7 +25980,7 @@
         </w:rPr>
         <w:t>esultados de la verificación</w:t>
       </w:r>
-      <w:bookmarkEnd w:id="55"/>
+      <w:bookmarkEnd w:id="56"/>
     </w:p>
     <w:p>
       <w:r>
@@ -26087,7 +26150,7 @@
           <w:szCs w:val="24"/>
         </w:rPr>
       </w:pPr>
-      <w:bookmarkStart w:id="56" w:name="_Toc42632718"/>
+      <w:bookmarkStart w:id="57" w:name="_Toc42632718"/>
       <w:r>
         <w:rPr>
           <w:i w:val="0"/>
@@ -26159,7 +26222,7 @@
         </w:rPr>
         <w:t>. Ejemplo de una plantilla de resultados de la verificación del plan de proyecto.</w:t>
       </w:r>
-      <w:bookmarkEnd w:id="56"/>
+      <w:bookmarkEnd w:id="57"/>
     </w:p>
     <w:p>
       <w:pPr>
@@ -26286,7 +26349,7 @@
           <w:rFonts w:eastAsia="Times New Roman"/>
         </w:rPr>
       </w:pPr>
-      <w:bookmarkStart w:id="57" w:name="_Toc42632782"/>
+      <w:bookmarkStart w:id="58" w:name="_Toc42632782"/>
       <w:r>
         <w:rPr>
           <w:rFonts w:eastAsia="Times New Roman"/>
@@ -26306,7 +26369,7 @@
         </w:rPr>
         <w:t xml:space="preserve"> proyecto</w:t>
       </w:r>
-      <w:bookmarkEnd w:id="57"/>
+      <w:bookmarkEnd w:id="58"/>
     </w:p>
     <w:p>
       <w:pPr>
@@ -26401,7 +26464,7 @@
       <w:pPr>
         <w:pStyle w:val="Ttulo3"/>
       </w:pPr>
-      <w:bookmarkStart w:id="58" w:name="_Toc42632783"/>
+      <w:bookmarkStart w:id="59" w:name="_Toc42632783"/>
       <w:r>
         <w:rPr>
           <w:rStyle w:val="Ttulo3Car"/>
@@ -26430,7 +26493,7 @@
         </w:rPr>
         <w:t>cta de reunión</w:t>
       </w:r>
-      <w:bookmarkEnd w:id="58"/>
+      <w:bookmarkEnd w:id="59"/>
     </w:p>
     <w:p>
       <w:pPr>
@@ -26637,7 +26700,7 @@
           <w:szCs w:val="24"/>
         </w:rPr>
       </w:pPr>
-      <w:bookmarkStart w:id="59" w:name="_Toc42632719"/>
+      <w:bookmarkStart w:id="60" w:name="_Toc42632719"/>
       <w:r>
         <w:rPr>
           <w:i w:val="0"/>
@@ -26710,7 +26773,7 @@
         </w:rPr>
         <w:t>. Ejemplo de un acta de reunión lograda con el equipo de trabajo.</w:t>
       </w:r>
-      <w:bookmarkEnd w:id="59"/>
+      <w:bookmarkEnd w:id="60"/>
     </w:p>
     <w:p>
       <w:pPr>
@@ -26858,7 +26921,7 @@
       <w:pPr>
         <w:pStyle w:val="Ttulo3"/>
       </w:pPr>
-      <w:bookmarkStart w:id="60" w:name="_Toc42632784"/>
+      <w:bookmarkStart w:id="61" w:name="_Toc42632784"/>
       <w:r>
         <w:rPr>
           <w:rStyle w:val="Ttulo3Car"/>
@@ -26887,7 +26950,7 @@
         </w:rPr>
         <w:t>egistro de estado de progreso</w:t>
       </w:r>
-      <w:bookmarkEnd w:id="60"/>
+      <w:bookmarkEnd w:id="61"/>
     </w:p>
     <w:p>
       <w:pPr>
@@ -27104,7 +27167,7 @@
           <w:szCs w:val="24"/>
         </w:rPr>
       </w:pPr>
-      <w:bookmarkStart w:id="61" w:name="_Toc42632720"/>
+      <w:bookmarkStart w:id="62" w:name="_Toc42632720"/>
       <w:r>
         <w:rPr>
           <w:i w:val="0"/>
@@ -27216,7 +27279,7 @@
         </w:rPr>
         <w:t xml:space="preserve"> pertenecientes al equipo de desarrollo.</w:t>
       </w:r>
-      <w:bookmarkEnd w:id="61"/>
+      <w:bookmarkEnd w:id="62"/>
     </w:p>
     <w:p>
       <w:pPr>
@@ -27390,7 +27453,7 @@
           <w:b/>
         </w:rPr>
       </w:pPr>
-      <w:bookmarkStart w:id="62" w:name="_Toc42632785"/>
+      <w:bookmarkStart w:id="63" w:name="_Toc42632785"/>
       <w:r>
         <w:rPr>
           <w:rStyle w:val="Ttulo3Car"/>
@@ -27419,7 +27482,7 @@
         </w:rPr>
         <w:t>olicitud de cambio</w:t>
       </w:r>
-      <w:bookmarkEnd w:id="62"/>
+      <w:bookmarkEnd w:id="63"/>
     </w:p>
     <w:p>
       <w:r>
@@ -27522,7 +27585,7 @@
           <w:szCs w:val="24"/>
         </w:rPr>
       </w:pPr>
-      <w:bookmarkStart w:id="63" w:name="_Toc42632721"/>
+      <w:bookmarkStart w:id="64" w:name="_Toc42632721"/>
       <w:r>
         <w:rPr>
           <w:i w:val="0"/>
@@ -27594,7 +27657,7 @@
         </w:rPr>
         <w:t>. Ejemplo de una solicitud de cambio iniciada.</w:t>
       </w:r>
-      <w:bookmarkEnd w:id="63"/>
+      <w:bookmarkEnd w:id="64"/>
     </w:p>
     <w:p>
       <w:pPr>
@@ -27725,14 +27788,14 @@
       <w:pPr>
         <w:pStyle w:val="Ttulo2"/>
       </w:pPr>
-      <w:bookmarkStart w:id="64" w:name="_Toc42632786"/>
+      <w:bookmarkStart w:id="65" w:name="_Toc42632786"/>
       <w:r>
         <w:t xml:space="preserve">Fase 3: </w:t>
       </w:r>
       <w:r>
         <w:t>Evaluación y control del proyecto</w:t>
       </w:r>
-      <w:bookmarkEnd w:id="64"/>
+      <w:bookmarkEnd w:id="65"/>
     </w:p>
     <w:p>
       <w:r>
@@ -27779,7 +27842,7 @@
       <w:pPr>
         <w:pStyle w:val="Ttulo3"/>
       </w:pPr>
-      <w:bookmarkStart w:id="65" w:name="_Toc42632787"/>
+      <w:bookmarkStart w:id="66" w:name="_Toc42632787"/>
       <w:r>
         <w:rPr>
           <w:rStyle w:val="Ttulo3Car"/>
@@ -27801,7 +27864,7 @@
         </w:rPr>
         <w:t>egistro de corrección</w:t>
       </w:r>
-      <w:bookmarkEnd w:id="65"/>
+      <w:bookmarkEnd w:id="66"/>
     </w:p>
     <w:p>
       <w:r>
@@ -28011,7 +28074,7 @@
           <w:szCs w:val="24"/>
         </w:rPr>
       </w:pPr>
-      <w:bookmarkStart w:id="66" w:name="_Toc42632722"/>
+      <w:bookmarkStart w:id="67" w:name="_Toc42632722"/>
       <w:r>
         <w:rPr>
           <w:i w:val="0"/>
@@ -28084,7 +28147,7 @@
         </w:rPr>
         <w:t>. Ejemplo de un registro de corrección en estado pendiente.</w:t>
       </w:r>
-      <w:bookmarkEnd w:id="66"/>
+      <w:bookmarkEnd w:id="67"/>
     </w:p>
     <w:p>
       <w:pPr>
@@ -28212,11 +28275,11 @@
       <w:pPr>
         <w:pStyle w:val="Ttulo2"/>
       </w:pPr>
-      <w:bookmarkStart w:id="67" w:name="_Toc42632788"/>
+      <w:bookmarkStart w:id="68" w:name="_Toc42632788"/>
       <w:r>
         <w:t>Fase 4: Cierre del proyecto</w:t>
       </w:r>
-      <w:bookmarkEnd w:id="67"/>
+      <w:bookmarkEnd w:id="68"/>
     </w:p>
     <w:p>
       <w:r>
@@ -28272,7 +28335,7 @@
       <w:pPr>
         <w:pStyle w:val="Ttulo3"/>
       </w:pPr>
-      <w:bookmarkStart w:id="68" w:name="_Toc42632789"/>
+      <w:bookmarkStart w:id="69" w:name="_Toc42632789"/>
       <w:r>
         <w:rPr>
           <w:rStyle w:val="Ttulo3Car"/>
@@ -28294,7 +28357,7 @@
         </w:rPr>
         <w:t>.</w:t>
       </w:r>
-      <w:bookmarkEnd w:id="68"/>
+      <w:bookmarkEnd w:id="69"/>
       <w:r>
         <w:t xml:space="preserve"> </w:t>
       </w:r>
@@ -28436,7 +28499,7 @@
           <w:iCs w:val="0"/>
         </w:rPr>
       </w:pPr>
-      <w:bookmarkStart w:id="69" w:name="_Toc42632723"/>
+      <w:bookmarkStart w:id="70" w:name="_Toc42632723"/>
       <w:r>
         <w:rPr>
           <w:i w:val="0"/>
@@ -28512,7 +28575,7 @@
       <w:r>
         <w:t>.</w:t>
       </w:r>
-      <w:bookmarkEnd w:id="69"/>
+      <w:bookmarkEnd w:id="70"/>
     </w:p>
     <w:p>
       <w:pPr>
@@ -28648,12 +28711,12 @@
       <w:pPr>
         <w:pStyle w:val="Ttulo1"/>
       </w:pPr>
-      <w:bookmarkStart w:id="70" w:name="_Toc42632790"/>
+      <w:bookmarkStart w:id="71" w:name="_Toc42632790"/>
       <w:r>
         <w:lastRenderedPageBreak/>
         <w:t>Conclusiones</w:t>
       </w:r>
-      <w:bookmarkEnd w:id="70"/>
+      <w:bookmarkEnd w:id="71"/>
     </w:p>
     <w:p>
       <w:pPr>
@@ -30291,8 +30354,6 @@
       <w:pPr>
         <w:ind w:firstLine="0"/>
       </w:pPr>
-      <w:bookmarkStart w:id="71" w:name="_GoBack"/>
-      <w:bookmarkEnd w:id="71"/>
     </w:p>
     <w:p>
       <w:pPr>
@@ -31492,6 +31553,7 @@
         <w:docPartUnique/>
       </w:docPartObj>
     </w:sdtPr>
+    <w:sdtEndPr/>
     <w:sdtContent>
       <w:p>
         <w:pPr>
@@ -31548,6 +31610,7 @@
         <w:docPartUnique/>
       </w:docPartObj>
     </w:sdtPr>
+    <w:sdtEndPr/>
     <w:sdtContent>
       <w:p>
         <w:pPr>
@@ -34441,6 +34504,232 @@
     </w:lvl>
   </w:abstractNum>
   <w:abstractNum w:abstractNumId="24" w15:restartNumberingAfterBreak="0">
+    <w:nsid w:val="569020E0"/>
+    <w:multiLevelType w:val="hybridMultilevel"/>
+    <w:tmpl w:val="F3AEDC96"/>
+    <w:lvl w:ilvl="0" w:tplc="240A0001">
+      <w:start w:val="1"/>
+      <w:numFmt w:val="bullet"/>
+      <w:lvlText w:val=""/>
+      <w:lvlJc w:val="left"/>
+      <w:pPr>
+        <w:ind w:left="720" w:hanging="360"/>
+      </w:pPr>
+      <w:rPr>
+        <w:rFonts w:ascii="Symbol" w:hAnsi="Symbol" w:hint="default"/>
+      </w:rPr>
+    </w:lvl>
+    <w:lvl w:ilvl="1" w:tplc="240A0003" w:tentative="1">
+      <w:start w:val="1"/>
+      <w:numFmt w:val="bullet"/>
+      <w:lvlText w:val="o"/>
+      <w:lvlJc w:val="left"/>
+      <w:pPr>
+        <w:ind w:left="1440" w:hanging="360"/>
+      </w:pPr>
+      <w:rPr>
+        <w:rFonts w:ascii="Courier New" w:hAnsi="Courier New" w:cs="Courier New" w:hint="default"/>
+      </w:rPr>
+    </w:lvl>
+    <w:lvl w:ilvl="2" w:tplc="240A0005" w:tentative="1">
+      <w:start w:val="1"/>
+      <w:numFmt w:val="bullet"/>
+      <w:lvlText w:val=""/>
+      <w:lvlJc w:val="left"/>
+      <w:pPr>
+        <w:ind w:left="2160" w:hanging="360"/>
+      </w:pPr>
+      <w:rPr>
+        <w:rFonts w:ascii="Wingdings" w:hAnsi="Wingdings" w:hint="default"/>
+      </w:rPr>
+    </w:lvl>
+    <w:lvl w:ilvl="3" w:tplc="240A0001" w:tentative="1">
+      <w:start w:val="1"/>
+      <w:numFmt w:val="bullet"/>
+      <w:lvlText w:val=""/>
+      <w:lvlJc w:val="left"/>
+      <w:pPr>
+        <w:ind w:left="2880" w:hanging="360"/>
+      </w:pPr>
+      <w:rPr>
+        <w:rFonts w:ascii="Symbol" w:hAnsi="Symbol" w:hint="default"/>
+      </w:rPr>
+    </w:lvl>
+    <w:lvl w:ilvl="4" w:tplc="240A0003" w:tentative="1">
+      <w:start w:val="1"/>
+      <w:numFmt w:val="bullet"/>
+      <w:lvlText w:val="o"/>
+      <w:lvlJc w:val="left"/>
+      <w:pPr>
+        <w:ind w:left="3600" w:hanging="360"/>
+      </w:pPr>
+      <w:rPr>
+        <w:rFonts w:ascii="Courier New" w:hAnsi="Courier New" w:cs="Courier New" w:hint="default"/>
+      </w:rPr>
+    </w:lvl>
+    <w:lvl w:ilvl="5" w:tplc="240A0005" w:tentative="1">
+      <w:start w:val="1"/>
+      <w:numFmt w:val="bullet"/>
+      <w:lvlText w:val=""/>
+      <w:lvlJc w:val="left"/>
+      <w:pPr>
+        <w:ind w:left="4320" w:hanging="360"/>
+      </w:pPr>
+      <w:rPr>
+        <w:rFonts w:ascii="Wingdings" w:hAnsi="Wingdings" w:hint="default"/>
+      </w:rPr>
+    </w:lvl>
+    <w:lvl w:ilvl="6" w:tplc="240A0001" w:tentative="1">
+      <w:start w:val="1"/>
+      <w:numFmt w:val="bullet"/>
+      <w:lvlText w:val=""/>
+      <w:lvlJc w:val="left"/>
+      <w:pPr>
+        <w:ind w:left="5040" w:hanging="360"/>
+      </w:pPr>
+      <w:rPr>
+        <w:rFonts w:ascii="Symbol" w:hAnsi="Symbol" w:hint="default"/>
+      </w:rPr>
+    </w:lvl>
+    <w:lvl w:ilvl="7" w:tplc="240A0003" w:tentative="1">
+      <w:start w:val="1"/>
+      <w:numFmt w:val="bullet"/>
+      <w:lvlText w:val="o"/>
+      <w:lvlJc w:val="left"/>
+      <w:pPr>
+        <w:ind w:left="5760" w:hanging="360"/>
+      </w:pPr>
+      <w:rPr>
+        <w:rFonts w:ascii="Courier New" w:hAnsi="Courier New" w:cs="Courier New" w:hint="default"/>
+      </w:rPr>
+    </w:lvl>
+    <w:lvl w:ilvl="8" w:tplc="240A0005" w:tentative="1">
+      <w:start w:val="1"/>
+      <w:numFmt w:val="bullet"/>
+      <w:lvlText w:val=""/>
+      <w:lvlJc w:val="left"/>
+      <w:pPr>
+        <w:ind w:left="6480" w:hanging="360"/>
+      </w:pPr>
+      <w:rPr>
+        <w:rFonts w:ascii="Wingdings" w:hAnsi="Wingdings" w:hint="default"/>
+      </w:rPr>
+    </w:lvl>
+  </w:abstractNum>
+  <w:abstractNum w:abstractNumId="25" w15:restartNumberingAfterBreak="0">
+    <w:nsid w:val="62F060EC"/>
+    <w:multiLevelType w:val="hybridMultilevel"/>
+    <w:tmpl w:val="123C0F90"/>
+    <w:lvl w:ilvl="0" w:tplc="240A0001">
+      <w:start w:val="1"/>
+      <w:numFmt w:val="bullet"/>
+      <w:lvlText w:val=""/>
+      <w:lvlJc w:val="left"/>
+      <w:pPr>
+        <w:ind w:left="1004" w:hanging="360"/>
+      </w:pPr>
+      <w:rPr>
+        <w:rFonts w:ascii="Symbol" w:hAnsi="Symbol" w:hint="default"/>
+      </w:rPr>
+    </w:lvl>
+    <w:lvl w:ilvl="1" w:tplc="240A0003" w:tentative="1">
+      <w:start w:val="1"/>
+      <w:numFmt w:val="bullet"/>
+      <w:lvlText w:val="o"/>
+      <w:lvlJc w:val="left"/>
+      <w:pPr>
+        <w:ind w:left="1724" w:hanging="360"/>
+      </w:pPr>
+      <w:rPr>
+        <w:rFonts w:ascii="Courier New" w:hAnsi="Courier New" w:cs="Courier New" w:hint="default"/>
+      </w:rPr>
+    </w:lvl>
+    <w:lvl w:ilvl="2" w:tplc="240A0005" w:tentative="1">
+      <w:start w:val="1"/>
+      <w:numFmt w:val="bullet"/>
+      <w:lvlText w:val=""/>
+      <w:lvlJc w:val="left"/>
+      <w:pPr>
+        <w:ind w:left="2444" w:hanging="360"/>
+      </w:pPr>
+      <w:rPr>
+        <w:rFonts w:ascii="Wingdings" w:hAnsi="Wingdings" w:hint="default"/>
+      </w:rPr>
+    </w:lvl>
+    <w:lvl w:ilvl="3" w:tplc="240A0001" w:tentative="1">
+      <w:start w:val="1"/>
+      <w:numFmt w:val="bullet"/>
+      <w:lvlText w:val=""/>
+      <w:lvlJc w:val="left"/>
+      <w:pPr>
+        <w:ind w:left="3164" w:hanging="360"/>
+      </w:pPr>
+      <w:rPr>
+        <w:rFonts w:ascii="Symbol" w:hAnsi="Symbol" w:hint="default"/>
+      </w:rPr>
+    </w:lvl>
+    <w:lvl w:ilvl="4" w:tplc="240A0003" w:tentative="1">
+      <w:start w:val="1"/>
+      <w:numFmt w:val="bullet"/>
+      <w:lvlText w:val="o"/>
+      <w:lvlJc w:val="left"/>
+      <w:pPr>
+        <w:ind w:left="3884" w:hanging="360"/>
+      </w:pPr>
+      <w:rPr>
+        <w:rFonts w:ascii="Courier New" w:hAnsi="Courier New" w:cs="Courier New" w:hint="default"/>
+      </w:rPr>
+    </w:lvl>
+    <w:lvl w:ilvl="5" w:tplc="240A0005" w:tentative="1">
+      <w:start w:val="1"/>
+      <w:numFmt w:val="bullet"/>
+      <w:lvlText w:val=""/>
+      <w:lvlJc w:val="left"/>
+      <w:pPr>
+        <w:ind w:left="4604" w:hanging="360"/>
+      </w:pPr>
+      <w:rPr>
+        <w:rFonts w:ascii="Wingdings" w:hAnsi="Wingdings" w:hint="default"/>
+      </w:rPr>
+    </w:lvl>
+    <w:lvl w:ilvl="6" w:tplc="240A0001" w:tentative="1">
+      <w:start w:val="1"/>
+      <w:numFmt w:val="bullet"/>
+      <w:lvlText w:val=""/>
+      <w:lvlJc w:val="left"/>
+      <w:pPr>
+        <w:ind w:left="5324" w:hanging="360"/>
+      </w:pPr>
+      <w:rPr>
+        <w:rFonts w:ascii="Symbol" w:hAnsi="Symbol" w:hint="default"/>
+      </w:rPr>
+    </w:lvl>
+    <w:lvl w:ilvl="7" w:tplc="240A0003" w:tentative="1">
+      <w:start w:val="1"/>
+      <w:numFmt w:val="bullet"/>
+      <w:lvlText w:val="o"/>
+      <w:lvlJc w:val="left"/>
+      <w:pPr>
+        <w:ind w:left="6044" w:hanging="360"/>
+      </w:pPr>
+      <w:rPr>
+        <w:rFonts w:ascii="Courier New" w:hAnsi="Courier New" w:cs="Courier New" w:hint="default"/>
+      </w:rPr>
+    </w:lvl>
+    <w:lvl w:ilvl="8" w:tplc="240A0005" w:tentative="1">
+      <w:start w:val="1"/>
+      <w:numFmt w:val="bullet"/>
+      <w:lvlText w:val=""/>
+      <w:lvlJc w:val="left"/>
+      <w:pPr>
+        <w:ind w:left="6764" w:hanging="360"/>
+      </w:pPr>
+      <w:rPr>
+        <w:rFonts w:ascii="Wingdings" w:hAnsi="Wingdings" w:hint="default"/>
+      </w:rPr>
+    </w:lvl>
+  </w:abstractNum>
+  <w:abstractNum w:abstractNumId="26" w15:restartNumberingAfterBreak="0">
     <w:nsid w:val="640C7AB4"/>
     <w:multiLevelType w:val="hybridMultilevel"/>
     <w:tmpl w:val="17E4E228"/>
@@ -34531,7 +34820,7 @@
       </w:pPr>
     </w:lvl>
   </w:abstractNum>
-  <w:abstractNum w:abstractNumId="25" w15:restartNumberingAfterBreak="0">
+  <w:abstractNum w:abstractNumId="27" w15:restartNumberingAfterBreak="0">
     <w:nsid w:val="662D2555"/>
     <w:multiLevelType w:val="hybridMultilevel"/>
     <w:tmpl w:val="CFD6CC60"/>
@@ -34670,7 +34959,7 @@
       </w:rPr>
     </w:lvl>
   </w:abstractNum>
-  <w:abstractNum w:abstractNumId="26" w15:restartNumberingAfterBreak="0">
+  <w:abstractNum w:abstractNumId="28" w15:restartNumberingAfterBreak="0">
     <w:nsid w:val="66644D9D"/>
     <w:multiLevelType w:val="hybridMultilevel"/>
     <w:tmpl w:val="4170D5E0"/>
@@ -34783,7 +35072,7 @@
       </w:rPr>
     </w:lvl>
   </w:abstractNum>
-  <w:abstractNum w:abstractNumId="27" w15:restartNumberingAfterBreak="0">
+  <w:abstractNum w:abstractNumId="29" w15:restartNumberingAfterBreak="0">
     <w:nsid w:val="6A4F29C0"/>
     <w:multiLevelType w:val="hybridMultilevel"/>
     <w:tmpl w:val="CDACC960"/>
@@ -34896,7 +35185,7 @@
       </w:rPr>
     </w:lvl>
   </w:abstractNum>
-  <w:abstractNum w:abstractNumId="28" w15:restartNumberingAfterBreak="0">
+  <w:abstractNum w:abstractNumId="30" w15:restartNumberingAfterBreak="0">
     <w:nsid w:val="6E9B7381"/>
     <w:multiLevelType w:val="hybridMultilevel"/>
     <w:tmpl w:val="C2FE3E72"/>
@@ -35009,7 +35298,7 @@
       </w:rPr>
     </w:lvl>
   </w:abstractNum>
-  <w:abstractNum w:abstractNumId="29" w15:restartNumberingAfterBreak="0">
+  <w:abstractNum w:abstractNumId="31" w15:restartNumberingAfterBreak="0">
     <w:nsid w:val="71D128B5"/>
     <w:multiLevelType w:val="hybridMultilevel"/>
     <w:tmpl w:val="D32E37A8"/>
@@ -35149,7 +35438,7 @@
       </w:rPr>
     </w:lvl>
   </w:abstractNum>
-  <w:abstractNum w:abstractNumId="30" w15:restartNumberingAfterBreak="0">
+  <w:abstractNum w:abstractNumId="32" w15:restartNumberingAfterBreak="0">
     <w:nsid w:val="73961C35"/>
     <w:multiLevelType w:val="hybridMultilevel"/>
     <w:tmpl w:val="E6C4AC12"/>
@@ -35262,7 +35551,7 @@
       </w:rPr>
     </w:lvl>
   </w:abstractNum>
-  <w:abstractNum w:abstractNumId="31" w15:restartNumberingAfterBreak="0">
+  <w:abstractNum w:abstractNumId="33" w15:restartNumberingAfterBreak="0">
     <w:nsid w:val="75273CD1"/>
     <w:multiLevelType w:val="hybridMultilevel"/>
     <w:tmpl w:val="A80081F8"/>
@@ -35375,7 +35664,7 @@
       </w:rPr>
     </w:lvl>
   </w:abstractNum>
-  <w:abstractNum w:abstractNumId="32" w15:restartNumberingAfterBreak="0">
+  <w:abstractNum w:abstractNumId="34" w15:restartNumberingAfterBreak="0">
     <w:nsid w:val="7B4609C9"/>
     <w:multiLevelType w:val="hybridMultilevel"/>
     <w:tmpl w:val="0A2EFA02"/>
@@ -35501,7 +35790,7 @@
     <w:abstractNumId w:val="7"/>
   </w:num>
   <w:num w:numId="5">
-    <w:abstractNumId w:val="28"/>
+    <w:abstractNumId w:val="30"/>
   </w:num>
   <w:num w:numId="6">
     <w:abstractNumId w:val="3"/>
@@ -35510,10 +35799,10 @@
     <w:abstractNumId w:val="6"/>
   </w:num>
   <w:num w:numId="8">
-    <w:abstractNumId w:val="26"/>
+    <w:abstractNumId w:val="28"/>
   </w:num>
   <w:num w:numId="9">
-    <w:abstractNumId w:val="32"/>
+    <w:abstractNumId w:val="34"/>
   </w:num>
   <w:num w:numId="10">
     <w:abstractNumId w:val="19"/>
@@ -35525,7 +35814,7 @@
     <w:abstractNumId w:val="0"/>
   </w:num>
   <w:num w:numId="13">
-    <w:abstractNumId w:val="27"/>
+    <w:abstractNumId w:val="29"/>
   </w:num>
   <w:num w:numId="14">
     <w:abstractNumId w:val="11"/>
@@ -35534,7 +35823,7 @@
     <w:abstractNumId w:val="5"/>
   </w:num>
   <w:num w:numId="16">
-    <w:abstractNumId w:val="31"/>
+    <w:abstractNumId w:val="33"/>
   </w:num>
   <w:num w:numId="17">
     <w:abstractNumId w:val="15"/>
@@ -35552,7 +35841,7 @@
     <w:abstractNumId w:val="4"/>
   </w:num>
   <w:num w:numId="22">
-    <w:abstractNumId w:val="25"/>
+    <w:abstractNumId w:val="27"/>
   </w:num>
   <w:num w:numId="23">
     <w:abstractNumId w:val="22"/>
@@ -35561,7 +35850,7 @@
     <w:abstractNumId w:val="14"/>
   </w:num>
   <w:num w:numId="25">
-    <w:abstractNumId w:val="29"/>
+    <w:abstractNumId w:val="31"/>
   </w:num>
   <w:num w:numId="26">
     <w:abstractNumId w:val="8"/>
@@ -35576,16 +35865,22 @@
     <w:abstractNumId w:val="13"/>
   </w:num>
   <w:num w:numId="30">
-    <w:abstractNumId w:val="30"/>
+    <w:abstractNumId w:val="32"/>
   </w:num>
   <w:num w:numId="31">
     <w:abstractNumId w:val="21"/>
   </w:num>
   <w:num w:numId="32">
-    <w:abstractNumId w:val="24"/>
+    <w:abstractNumId w:val="26"/>
   </w:num>
   <w:num w:numId="33">
     <w:abstractNumId w:val="17"/>
+  </w:num>
+  <w:num w:numId="34">
+    <w:abstractNumId w:val="25"/>
+  </w:num>
+  <w:num w:numId="35">
+    <w:abstractNumId w:val="24"/>
   </w:num>
   <w:numIdMacAtCleanup w:val="21"/>
 </w:numbering>
@@ -37103,7 +37398,7 @@
 </file>
 
 <file path=customXml/itemProps1.xml><?xml version="1.0" encoding="utf-8"?>
-<ds:datastoreItem xmlns:ds="http://schemas.openxmlformats.org/officeDocument/2006/customXml" ds:itemID="{9BB18FD4-98D9-4DE1-9914-40EF0A27BB68}">
+<ds:datastoreItem xmlns:ds="http://schemas.openxmlformats.org/officeDocument/2006/customXml" ds:itemID="{DF94C8A8-FD4C-4F8B-B80B-ED77C480043A}">
   <ds:schemaRefs>
     <ds:schemaRef ds:uri="http://schemas.openxmlformats.org/officeDocument/2006/bibliography"/>
   </ds:schemaRefs>

</xml_diff>